<commit_message>
updated test-plan and bug-list
</commit_message>
<xml_diff>
--- a/doc/test-plan.docx
+++ b/doc/test-plan.docx
@@ -78,7 +78,7 @@
       <w:pPr>
         <w:numPr>
           <w:ilvl w:val="0"/>
-          <w:numId w:val="3"/>
+          <w:numId w:val="8"/>
         </w:numPr>
         <w:ind w:left="1440" w:hanging="360"/>
         <w:jc w:val="left"/>
@@ -100,7 +100,7 @@
       <w:pPr>
         <w:numPr>
           <w:ilvl w:val="0"/>
-          <w:numId w:val="3"/>
+          <w:numId w:val="8"/>
         </w:numPr>
         <w:ind w:left="1440" w:hanging="360"/>
         <w:jc w:val="left"/>
@@ -122,7 +122,7 @@
       <w:pPr>
         <w:numPr>
           <w:ilvl w:val="0"/>
-          <w:numId w:val="3"/>
+          <w:numId w:val="8"/>
         </w:numPr>
         <w:ind w:left="1440" w:hanging="360"/>
         <w:rPr>
@@ -143,7 +143,7 @@
       <w:pPr>
         <w:numPr>
           <w:ilvl w:val="0"/>
-          <w:numId w:val="3"/>
+          <w:numId w:val="8"/>
         </w:numPr>
         <w:ind w:left="1440" w:hanging="360"/>
         <w:rPr>
@@ -164,7 +164,7 @@
       <w:pPr>
         <w:numPr>
           <w:ilvl w:val="0"/>
-          <w:numId w:val="3"/>
+          <w:numId w:val="8"/>
         </w:numPr>
         <w:ind w:left="1440" w:hanging="360"/>
         <w:rPr>
@@ -185,7 +185,7 @@
       <w:pPr>
         <w:numPr>
           <w:ilvl w:val="0"/>
-          <w:numId w:val="3"/>
+          <w:numId w:val="8"/>
         </w:numPr>
         <w:ind w:left="1440" w:hanging="360"/>
         <w:rPr>
@@ -206,7 +206,7 @@
       <w:pPr>
         <w:numPr>
           <w:ilvl w:val="0"/>
-          <w:numId w:val="3"/>
+          <w:numId w:val="8"/>
         </w:numPr>
         <w:ind w:left="1440" w:hanging="360"/>
         <w:rPr>
@@ -227,7 +227,7 @@
       <w:pPr>
         <w:numPr>
           <w:ilvl w:val="0"/>
-          <w:numId w:val="3"/>
+          <w:numId w:val="8"/>
         </w:numPr>
         <w:ind w:left="1440" w:hanging="360"/>
         <w:rPr>
@@ -248,7 +248,7 @@
       <w:pPr>
         <w:numPr>
           <w:ilvl w:val="0"/>
-          <w:numId w:val="3"/>
+          <w:numId w:val="8"/>
         </w:numPr>
         <w:ind w:left="1440" w:hanging="360"/>
         <w:rPr>
@@ -371,7 +371,7 @@
       <w:pPr>
         <w:numPr>
           <w:ilvl w:val="0"/>
-          <w:numId w:val="1"/>
+          <w:numId w:val="5"/>
         </w:numPr>
         <w:ind w:left="720" w:hanging="360"/>
         <w:jc w:val="left"/>
@@ -402,7 +402,7 @@
       <w:pPr>
         <w:numPr>
           <w:ilvl w:val="0"/>
-          <w:numId w:val="1"/>
+          <w:numId w:val="5"/>
         </w:numPr>
         <w:ind w:left="720" w:hanging="360"/>
         <w:jc w:val="left"/>
@@ -434,7 +434,7 @@
       <w:pPr>
         <w:numPr>
           <w:ilvl w:val="0"/>
-          <w:numId w:val="1"/>
+          <w:numId w:val="5"/>
         </w:numPr>
         <w:ind w:left="720" w:hanging="360"/>
         <w:jc w:val="left"/>
@@ -466,7 +466,7 @@
       <w:pPr>
         <w:numPr>
           <w:ilvl w:val="0"/>
-          <w:numId w:val="1"/>
+          <w:numId w:val="5"/>
         </w:numPr>
         <w:ind w:left="720" w:hanging="360"/>
         <w:rPr>
@@ -503,7 +503,7 @@
       <w:pPr>
         <w:numPr>
           <w:ilvl w:val="0"/>
-          <w:numId w:val="1"/>
+          <w:numId w:val="5"/>
         </w:numPr>
         <w:ind w:left="720" w:hanging="360"/>
         <w:jc w:val="left"/>
@@ -544,7 +544,7 @@
       <w:pPr>
         <w:numPr>
           <w:ilvl w:val="0"/>
-          <w:numId w:val="1"/>
+          <w:numId w:val="5"/>
         </w:numPr>
         <w:ind w:left="720" w:hanging="360"/>
         <w:jc w:val="left"/>
@@ -585,7 +585,7 @@
       <w:pPr>
         <w:numPr>
           <w:ilvl w:val="0"/>
-          <w:numId w:val="1"/>
+          <w:numId w:val="5"/>
         </w:numPr>
         <w:ind w:left="720" w:hanging="360"/>
         <w:jc w:val="left"/>
@@ -618,7 +618,7 @@
       <w:pPr>
         <w:numPr>
           <w:ilvl w:val="0"/>
-          <w:numId w:val="2"/>
+          <w:numId w:val="7"/>
         </w:numPr>
         <w:ind w:left="1440" w:hanging="360"/>
         <w:jc w:val="left"/>
@@ -694,7 +694,7 @@
       <w:pPr>
         <w:numPr>
           <w:ilvl w:val="0"/>
-          <w:numId w:val="4"/>
+          <w:numId w:val="12"/>
         </w:numPr>
         <w:ind w:left="720" w:hanging="360"/>
         <w:jc w:val="left"/>
@@ -732,7 +732,7 @@
       <w:pPr>
         <w:numPr>
           <w:ilvl w:val="1"/>
-          <w:numId w:val="4"/>
+          <w:numId w:val="12"/>
         </w:numPr>
         <w:ind w:left="1440" w:hanging="360"/>
         <w:jc w:val="left"/>
@@ -759,7 +759,7 @@
       <w:pPr>
         <w:numPr>
           <w:ilvl w:val="1"/>
-          <w:numId w:val="4"/>
+          <w:numId w:val="12"/>
         </w:numPr>
         <w:ind w:left="1440" w:hanging="360"/>
         <w:jc w:val="left"/>
@@ -786,7 +786,7 @@
       <w:pPr>
         <w:numPr>
           <w:ilvl w:val="1"/>
-          <w:numId w:val="4"/>
+          <w:numId w:val="12"/>
         </w:numPr>
         <w:ind w:left="1440" w:hanging="360"/>
         <w:jc w:val="left"/>
@@ -813,7 +813,7 @@
       <w:pPr>
         <w:numPr>
           <w:ilvl w:val="1"/>
-          <w:numId w:val="4"/>
+          <w:numId w:val="12"/>
         </w:numPr>
         <w:ind w:left="1440" w:hanging="360"/>
         <w:jc w:val="left"/>
@@ -840,7 +840,7 @@
       <w:pPr>
         <w:numPr>
           <w:ilvl w:val="0"/>
-          <w:numId w:val="4"/>
+          <w:numId w:val="12"/>
         </w:numPr>
         <w:ind w:left="720" w:hanging="360"/>
         <w:jc w:val="left"/>
@@ -868,7 +868,7 @@
       <w:pPr>
         <w:numPr>
           <w:ilvl w:val="1"/>
-          <w:numId w:val="4"/>
+          <w:numId w:val="12"/>
         </w:numPr>
         <w:ind w:left="1440" w:hanging="360"/>
         <w:jc w:val="left"/>
@@ -894,7 +894,7 @@
       <w:pPr>
         <w:numPr>
           <w:ilvl w:val="1"/>
-          <w:numId w:val="4"/>
+          <w:numId w:val="12"/>
         </w:numPr>
         <w:ind w:left="1440" w:hanging="360"/>
         <w:jc w:val="left"/>
@@ -921,7 +921,7 @@
       <w:pPr>
         <w:numPr>
           <w:ilvl w:val="0"/>
-          <w:numId w:val="4"/>
+          <w:numId w:val="12"/>
         </w:numPr>
         <w:ind w:left="720" w:hanging="360"/>
         <w:jc w:val="left"/>
@@ -959,7 +959,7 @@
       <w:pPr>
         <w:numPr>
           <w:ilvl w:val="1"/>
-          <w:numId w:val="4"/>
+          <w:numId w:val="12"/>
         </w:numPr>
         <w:ind w:left="1440" w:hanging="360"/>
         <w:jc w:val="left"/>
@@ -986,7 +986,7 @@
       <w:pPr>
         <w:numPr>
           <w:ilvl w:val="1"/>
-          <w:numId w:val="4"/>
+          <w:numId w:val="12"/>
         </w:numPr>
         <w:ind w:left="1440" w:hanging="360"/>
         <w:jc w:val="left"/>
@@ -1013,7 +1013,7 @@
       <w:pPr>
         <w:numPr>
           <w:ilvl w:val="1"/>
-          <w:numId w:val="4"/>
+          <w:numId w:val="12"/>
         </w:numPr>
         <w:ind w:left="1440" w:hanging="360"/>
         <w:jc w:val="left"/>
@@ -1040,7 +1040,7 @@
       <w:pPr>
         <w:numPr>
           <w:ilvl w:val="0"/>
-          <w:numId w:val="4"/>
+          <w:numId w:val="12"/>
         </w:numPr>
         <w:ind w:left="720" w:hanging="360"/>
         <w:jc w:val="left"/>
@@ -1078,7 +1078,7 @@
       <w:pPr>
         <w:numPr>
           <w:ilvl w:val="1"/>
-          <w:numId w:val="4"/>
+          <w:numId w:val="12"/>
         </w:numPr>
         <w:ind w:left="1440" w:hanging="360"/>
         <w:jc w:val="left"/>
@@ -1105,7 +1105,7 @@
       <w:pPr>
         <w:numPr>
           <w:ilvl w:val="1"/>
-          <w:numId w:val="4"/>
+          <w:numId w:val="12"/>
         </w:numPr>
         <w:ind w:left="1440" w:hanging="360"/>
         <w:jc w:val="left"/>
@@ -1125,14 +1125,14 @@
           <w:highlight w:val="white"/>
           <w:rtl w:val="0"/>
         </w:rPr>
-        <w:t xml:space="preserve">Hotdogs: add one heart to player’s health.</w:t>
+        <w:t xml:space="preserve">Hotdogs: add one heart to a player's health.</w:t>
       </w:r>
     </w:p>
     <w:p>
       <w:pPr>
         <w:numPr>
           <w:ilvl w:val="1"/>
-          <w:numId w:val="4"/>
+          <w:numId w:val="12"/>
         </w:numPr>
         <w:ind w:left="1440" w:hanging="360"/>
         <w:jc w:val="left"/>
@@ -1159,7 +1159,7 @@
       <w:pPr>
         <w:numPr>
           <w:ilvl w:val="1"/>
-          <w:numId w:val="4"/>
+          <w:numId w:val="12"/>
         </w:numPr>
         <w:ind w:left="1440" w:hanging="360"/>
         <w:jc w:val="left"/>
@@ -1186,7 +1186,7 @@
       <w:pPr>
         <w:numPr>
           <w:ilvl w:val="1"/>
-          <w:numId w:val="4"/>
+          <w:numId w:val="12"/>
         </w:numPr>
         <w:ind w:left="1440" w:hanging="360"/>
         <w:jc w:val="left"/>
@@ -1213,7 +1213,7 @@
       <w:pPr>
         <w:numPr>
           <w:ilvl w:val="1"/>
-          <w:numId w:val="4"/>
+          <w:numId w:val="12"/>
         </w:numPr>
         <w:ind w:left="1440" w:hanging="360"/>
         <w:jc w:val="left"/>
@@ -1240,7 +1240,7 @@
       <w:pPr>
         <w:numPr>
           <w:ilvl w:val="0"/>
-          <w:numId w:val="4"/>
+          <w:numId w:val="12"/>
         </w:numPr>
         <w:ind w:left="720" w:hanging="360"/>
         <w:jc w:val="left"/>
@@ -1278,7 +1278,7 @@
       <w:pPr>
         <w:numPr>
           <w:ilvl w:val="0"/>
-          <w:numId w:val="4"/>
+          <w:numId w:val="12"/>
         </w:numPr>
         <w:ind w:left="720" w:hanging="360"/>
         <w:jc w:val="left"/>
@@ -1316,7 +1316,7 @@
       <w:pPr>
         <w:numPr>
           <w:ilvl w:val="0"/>
-          <w:numId w:val="4"/>
+          <w:numId w:val="12"/>
         </w:numPr>
         <w:ind w:left="720" w:hanging="360"/>
         <w:jc w:val="left"/>
@@ -1354,7 +1354,7 @@
       <w:pPr>
         <w:numPr>
           <w:ilvl w:val="1"/>
-          <w:numId w:val="4"/>
+          <w:numId w:val="12"/>
         </w:numPr>
         <w:ind w:left="1440" w:hanging="360"/>
         <w:jc w:val="left"/>
@@ -1430,32 +1430,1073 @@
       <w:pPr>
         <w:jc w:val="left"/>
         <w:rPr>
-          <w:color w:val="2d3b45"/>
-          <w:sz w:val="24"/>
-          <w:szCs w:val="24"/>
-          <w:highlight w:val="white"/>
-        </w:rPr>
-      </w:pPr>
-      <w:r>
-        <w:rPr>
-          <w:rtl w:val="0"/>
-        </w:rPr>
-      </w:r>
-    </w:p>
-    <w:p>
-      <w:pPr>
-        <w:jc w:val="left"/>
-        <w:rPr>
-          <w:color w:val="2d3b45"/>
-          <w:sz w:val="24"/>
-          <w:szCs w:val="24"/>
-          <w:highlight w:val="white"/>
-        </w:rPr>
-      </w:pPr>
-      <w:r>
-        <w:rPr>
-          <w:rtl w:val="0"/>
-        </w:rPr>
+          <w:b w:val="1"/>
+          <w:color w:val="2d3b45"/>
+          <w:sz w:val="24"/>
+          <w:szCs w:val="24"/>
+          <w:highlight w:val="white"/>
+        </w:rPr>
+      </w:pPr>
+      <w:r>
+        <w:rPr>
+          <w:b w:val="1"/>
+          <w:color w:val="2d3b45"/>
+          <w:sz w:val="24"/>
+          <w:szCs w:val="24"/>
+          <w:highlight w:val="white"/>
+          <w:rtl w:val="0"/>
+        </w:rPr>
+        <w:t xml:space="preserve">M3 Tests:</w:t>
+      </w:r>
+    </w:p>
+    <w:p>
+      <w:pPr>
+        <w:jc w:val="left"/>
+        <w:rPr>
+          <w:b w:val="1"/>
+          <w:color w:val="2d3b45"/>
+          <w:sz w:val="24"/>
+          <w:szCs w:val="24"/>
+          <w:highlight w:val="white"/>
+        </w:rPr>
+      </w:pPr>
+      <w:r>
+        <w:rPr>
+          <w:b w:val="1"/>
+          <w:color w:val="2d3b45"/>
+          <w:sz w:val="24"/>
+          <w:szCs w:val="24"/>
+          <w:highlight w:val="white"/>
+          <w:rtl w:val="0"/>
+        </w:rPr>
+        <w:t xml:space="preserve">Playability: </w:t>
+      </w:r>
+    </w:p>
+    <w:p>
+      <w:pPr>
+        <w:numPr>
+          <w:ilvl w:val="0"/>
+          <w:numId w:val="2"/>
+        </w:numPr>
+        <w:ind w:left="720" w:hanging="360"/>
+        <w:jc w:val="left"/>
+        <w:rPr>
+          <w:color w:val="2d3b45"/>
+          <w:sz w:val="24"/>
+          <w:szCs w:val="24"/>
+          <w:highlight w:val="white"/>
+          <w:u w:val="none"/>
+        </w:rPr>
+      </w:pPr>
+      <w:r>
+        <w:rPr>
+          <w:color w:val="2d3b45"/>
+          <w:sz w:val="24"/>
+          <w:szCs w:val="24"/>
+          <w:highlight w:val="white"/>
+          <w:rtl w:val="0"/>
+        </w:rPr>
+        <w:t xml:space="preserve">added 2 new levels - levels 3 &amp; 4, which are a bit harder than previous levels. The game supports non-repetitive gameplay for 5mins.</w:t>
+      </w:r>
+      <w:r>
+        <w:rPr>
+          <w:rtl w:val="0"/>
+        </w:rPr>
+      </w:r>
+    </w:p>
+    <w:p>
+      <w:pPr>
+        <w:jc w:val="left"/>
+        <w:rPr>
+          <w:b w:val="1"/>
+          <w:color w:val="2d3b45"/>
+          <w:sz w:val="24"/>
+          <w:szCs w:val="24"/>
+          <w:highlight w:val="white"/>
+        </w:rPr>
+      </w:pPr>
+      <w:r>
+        <w:rPr>
+          <w:b w:val="1"/>
+          <w:color w:val="2d3b45"/>
+          <w:sz w:val="24"/>
+          <w:szCs w:val="24"/>
+          <w:highlight w:val="white"/>
+          <w:rtl w:val="0"/>
+        </w:rPr>
+        <w:t xml:space="preserve">Stability: </w:t>
+      </w:r>
+    </w:p>
+    <w:p>
+      <w:pPr>
+        <w:numPr>
+          <w:ilvl w:val="0"/>
+          <w:numId w:val="3"/>
+        </w:numPr>
+        <w:ind w:left="720" w:hanging="360"/>
+        <w:jc w:val="left"/>
+        <w:rPr>
+          <w:color w:val="2d3b45"/>
+          <w:sz w:val="24"/>
+          <w:szCs w:val="24"/>
+          <w:highlight w:val="white"/>
+          <w:u w:val="none"/>
+        </w:rPr>
+      </w:pPr>
+      <w:r>
+        <w:rPr>
+          <w:color w:val="2d3b45"/>
+          <w:sz w:val="24"/>
+          <w:szCs w:val="24"/>
+          <w:highlight w:val="white"/>
+          <w:rtl w:val="0"/>
+        </w:rPr>
+        <w:t xml:space="preserve">We tried the game on different machines and the game resolution and aspect ratio are consistent. No crashes were found.</w:t>
+      </w:r>
+    </w:p>
+    <w:p>
+      <w:pPr>
+        <w:ind w:left="0" w:firstLine="0"/>
+        <w:jc w:val="left"/>
+        <w:rPr>
+          <w:color w:val="2d3b45"/>
+          <w:sz w:val="24"/>
+          <w:szCs w:val="24"/>
+          <w:highlight w:val="white"/>
+        </w:rPr>
+      </w:pPr>
+      <w:r>
+        <w:rPr>
+          <w:b w:val="1"/>
+          <w:color w:val="2d3b45"/>
+          <w:sz w:val="24"/>
+          <w:szCs w:val="24"/>
+          <w:highlight w:val="white"/>
+          <w:rtl w:val="0"/>
+        </w:rPr>
+        <w:t xml:space="preserve">Robustness:</w:t>
+      </w:r>
+      <w:r>
+        <w:rPr>
+          <w:color w:val="2d3b45"/>
+          <w:sz w:val="24"/>
+          <w:szCs w:val="24"/>
+          <w:highlight w:val="white"/>
+          <w:rtl w:val="0"/>
+        </w:rPr>
+        <w:t xml:space="preserve"> unexpected user inputs do not crash the game. There’s minimal input lag and it does not affect game performance.</w:t>
+      </w:r>
+    </w:p>
+    <w:p>
+      <w:pPr>
+        <w:ind w:left="0" w:firstLine="0"/>
+        <w:jc w:val="left"/>
+        <w:rPr>
+          <w:color w:val="2d3b45"/>
+          <w:sz w:val="24"/>
+          <w:szCs w:val="24"/>
+          <w:highlight w:val="white"/>
+        </w:rPr>
+      </w:pPr>
+      <w:r>
+        <w:rPr>
+          <w:rtl w:val="0"/>
+        </w:rPr>
+      </w:r>
+    </w:p>
+    <w:p>
+      <w:pPr>
+        <w:ind w:left="0" w:firstLine="0"/>
+        <w:jc w:val="left"/>
+        <w:rPr>
+          <w:b w:val="1"/>
+          <w:color w:val="2d3b45"/>
+          <w:sz w:val="24"/>
+          <w:szCs w:val="24"/>
+          <w:highlight w:val="white"/>
+        </w:rPr>
+      </w:pPr>
+      <w:r>
+        <w:rPr>
+          <w:b w:val="1"/>
+          <w:color w:val="2d3b45"/>
+          <w:sz w:val="24"/>
+          <w:szCs w:val="24"/>
+          <w:highlight w:val="white"/>
+          <w:rtl w:val="0"/>
+        </w:rPr>
+        <w:t xml:space="preserve">New features &amp; New user input added:</w:t>
+      </w:r>
+    </w:p>
+    <w:p>
+      <w:pPr>
+        <w:numPr>
+          <w:ilvl w:val="0"/>
+          <w:numId w:val="4"/>
+        </w:numPr>
+        <w:ind w:left="720" w:hanging="360"/>
+        <w:jc w:val="left"/>
+        <w:rPr>
+          <w:color w:val="2d3b45"/>
+          <w:sz w:val="24"/>
+          <w:szCs w:val="24"/>
+          <w:highlight w:val="white"/>
+        </w:rPr>
+      </w:pPr>
+      <w:r>
+        <w:rPr>
+          <w:color w:val="2d3b45"/>
+          <w:sz w:val="24"/>
+          <w:szCs w:val="24"/>
+          <w:highlight w:val="white"/>
+          <w:rtl w:val="0"/>
+        </w:rPr>
+        <w:t xml:space="preserve">Press Esc to open pause menu</w:t>
+      </w:r>
+    </w:p>
+    <w:p>
+      <w:pPr>
+        <w:numPr>
+          <w:ilvl w:val="0"/>
+          <w:numId w:val="4"/>
+        </w:numPr>
+        <w:ind w:left="720" w:hanging="360"/>
+        <w:jc w:val="left"/>
+        <w:rPr>
+          <w:color w:val="2d3b45"/>
+          <w:sz w:val="24"/>
+          <w:szCs w:val="24"/>
+          <w:highlight w:val="white"/>
+          <w:u w:val="none"/>
+        </w:rPr>
+      </w:pPr>
+      <w:r>
+        <w:rPr>
+          <w:color w:val="2d3b45"/>
+          <w:sz w:val="24"/>
+          <w:szCs w:val="24"/>
+          <w:highlight w:val="white"/>
+          <w:rtl w:val="0"/>
+        </w:rPr>
+        <w:t xml:space="preserve">When pause menu is up, use directional keys to navigate through options</w:t>
+      </w:r>
+    </w:p>
+    <w:p>
+      <w:pPr>
+        <w:numPr>
+          <w:ilvl w:val="0"/>
+          <w:numId w:val="4"/>
+        </w:numPr>
+        <w:ind w:left="720" w:hanging="360"/>
+        <w:jc w:val="left"/>
+        <w:rPr>
+          <w:color w:val="2d3b45"/>
+          <w:sz w:val="24"/>
+          <w:szCs w:val="24"/>
+          <w:highlight w:val="white"/>
+          <w:u w:val="none"/>
+        </w:rPr>
+      </w:pPr>
+      <w:r>
+        <w:rPr>
+          <w:color w:val="2d3b45"/>
+          <w:sz w:val="24"/>
+          <w:szCs w:val="24"/>
+          <w:highlight w:val="white"/>
+          <w:rtl w:val="0"/>
+        </w:rPr>
+        <w:t xml:space="preserve">Help window is relocated in pause menu now</w:t>
+      </w:r>
+    </w:p>
+    <w:p>
+      <w:pPr>
+        <w:numPr>
+          <w:ilvl w:val="0"/>
+          <w:numId w:val="4"/>
+        </w:numPr>
+        <w:ind w:left="720" w:hanging="360"/>
+        <w:jc w:val="left"/>
+        <w:rPr>
+          <w:color w:val="2d3b45"/>
+          <w:sz w:val="24"/>
+          <w:szCs w:val="24"/>
+          <w:highlight w:val="white"/>
+          <w:u w:val="none"/>
+        </w:rPr>
+      </w:pPr>
+      <w:r>
+        <w:rPr>
+          <w:color w:val="2d3b45"/>
+          <w:sz w:val="24"/>
+          <w:szCs w:val="24"/>
+          <w:highlight w:val="white"/>
+          <w:rtl w:val="0"/>
+        </w:rPr>
+        <w:t xml:space="preserve">Press Enter to select current option</w:t>
+      </w:r>
+    </w:p>
+    <w:p>
+      <w:pPr>
+        <w:numPr>
+          <w:ilvl w:val="0"/>
+          <w:numId w:val="4"/>
+        </w:numPr>
+        <w:ind w:left="720" w:hanging="360"/>
+        <w:jc w:val="left"/>
+        <w:rPr>
+          <w:color w:val="2d3b45"/>
+          <w:sz w:val="24"/>
+          <w:szCs w:val="24"/>
+          <w:highlight w:val="white"/>
+          <w:u w:val="none"/>
+        </w:rPr>
+      </w:pPr>
+      <w:r>
+        <w:rPr>
+          <w:color w:val="2d3b45"/>
+          <w:sz w:val="24"/>
+          <w:szCs w:val="24"/>
+          <w:highlight w:val="white"/>
+          <w:rtl w:val="0"/>
+        </w:rPr>
+        <w:t xml:space="preserve">Press Esc again or select “RESUME” to close the menu</w:t>
+      </w:r>
+    </w:p>
+    <w:p>
+      <w:pPr>
+        <w:jc w:val="left"/>
+        <w:rPr>
+          <w:b w:val="1"/>
+          <w:color w:val="2d3b45"/>
+          <w:sz w:val="24"/>
+          <w:szCs w:val="24"/>
+          <w:highlight w:val="white"/>
+        </w:rPr>
+      </w:pPr>
+      <w:r>
+        <w:rPr>
+          <w:rtl w:val="0"/>
+        </w:rPr>
+      </w:r>
+    </w:p>
+    <w:p>
+      <w:pPr>
+        <w:jc w:val="left"/>
+        <w:rPr>
+          <w:color w:val="2d3b45"/>
+          <w:sz w:val="24"/>
+          <w:szCs w:val="24"/>
+          <w:highlight w:val="white"/>
+        </w:rPr>
+      </w:pPr>
+      <w:r>
+        <w:rPr>
+          <w:b w:val="1"/>
+          <w:color w:val="2d3b45"/>
+          <w:sz w:val="24"/>
+          <w:szCs w:val="24"/>
+          <w:highlight w:val="white"/>
+          <w:rtl w:val="0"/>
+        </w:rPr>
+        <w:t xml:space="preserve">Animation: </w:t>
+      </w:r>
+      <w:r>
+        <w:rPr>
+          <w:color w:val="2d3b45"/>
+          <w:sz w:val="24"/>
+          <w:szCs w:val="24"/>
+          <w:highlight w:val="white"/>
+          <w:rtl w:val="0"/>
+        </w:rPr>
+        <w:t xml:space="preserve">Added Zombie’s animation and fixed Josh’s animation speed</w:t>
+      </w:r>
+    </w:p>
+    <w:p>
+      <w:pPr>
+        <w:numPr>
+          <w:ilvl w:val="0"/>
+          <w:numId w:val="11"/>
+        </w:numPr>
+        <w:ind w:left="720" w:hanging="360"/>
+        <w:jc w:val="left"/>
+        <w:rPr>
+          <w:color w:val="2d3b45"/>
+          <w:sz w:val="24"/>
+          <w:szCs w:val="24"/>
+          <w:highlight w:val="white"/>
+          <w:u w:val="none"/>
+        </w:rPr>
+      </w:pPr>
+      <w:r>
+        <w:rPr>
+          <w:color w:val="2d3b45"/>
+          <w:sz w:val="24"/>
+          <w:szCs w:val="24"/>
+          <w:highlight w:val="white"/>
+          <w:rtl w:val="0"/>
+        </w:rPr>
+        <w:t xml:space="preserve">Zombie now has running and death animations</w:t>
+      </w:r>
+    </w:p>
+    <w:p>
+      <w:pPr>
+        <w:numPr>
+          <w:ilvl w:val="0"/>
+          <w:numId w:val="11"/>
+        </w:numPr>
+        <w:ind w:left="720" w:hanging="360"/>
+        <w:jc w:val="left"/>
+        <w:rPr>
+          <w:color w:val="2d3b45"/>
+          <w:sz w:val="24"/>
+          <w:szCs w:val="24"/>
+          <w:highlight w:val="white"/>
+          <w:u w:val="none"/>
+        </w:rPr>
+      </w:pPr>
+      <w:r>
+        <w:rPr>
+          <w:color w:val="2d3b45"/>
+          <w:sz w:val="24"/>
+          <w:szCs w:val="24"/>
+          <w:highlight w:val="white"/>
+          <w:rtl w:val="0"/>
+        </w:rPr>
+        <w:t xml:space="preserve">Now Josh’s (also the zombie’s) animation speed is controlled by time instead of framerate, ensuring stability across all machines</w:t>
+      </w:r>
+    </w:p>
+    <w:p>
+      <w:pPr>
+        <w:jc w:val="left"/>
+        <w:rPr>
+          <w:b w:val="1"/>
+          <w:color w:val="2d3b45"/>
+          <w:sz w:val="24"/>
+          <w:szCs w:val="24"/>
+          <w:highlight w:val="white"/>
+        </w:rPr>
+      </w:pPr>
+      <w:r>
+        <w:rPr>
+          <w:rtl w:val="0"/>
+        </w:rPr>
+      </w:r>
+    </w:p>
+    <w:p>
+      <w:pPr>
+        <w:jc w:val="left"/>
+        <w:rPr>
+          <w:b w:val="1"/>
+          <w:color w:val="2d3b45"/>
+          <w:sz w:val="24"/>
+          <w:szCs w:val="24"/>
+          <w:highlight w:val="white"/>
+        </w:rPr>
+      </w:pPr>
+      <w:r>
+        <w:rPr>
+          <w:b w:val="1"/>
+          <w:color w:val="2d3b45"/>
+          <w:sz w:val="24"/>
+          <w:szCs w:val="24"/>
+          <w:highlight w:val="white"/>
+          <w:rtl w:val="0"/>
+        </w:rPr>
+        <w:t xml:space="preserve">Reloadability:</w:t>
+      </w:r>
+    </w:p>
+    <w:p>
+      <w:pPr>
+        <w:ind w:firstLine="720"/>
+        <w:jc w:val="left"/>
+        <w:rPr>
+          <w:color w:val="2d3b45"/>
+          <w:sz w:val="24"/>
+          <w:szCs w:val="24"/>
+          <w:highlight w:val="white"/>
+        </w:rPr>
+      </w:pPr>
+      <w:r>
+        <w:rPr>
+          <w:color w:val="2d3b45"/>
+          <w:sz w:val="24"/>
+          <w:szCs w:val="24"/>
+          <w:highlight w:val="white"/>
+          <w:rtl w:val="0"/>
+        </w:rPr>
+        <w:t xml:space="preserve">- press ESC menu</w:t>
+      </w:r>
+    </w:p>
+    <w:p>
+      <w:pPr>
+        <w:ind w:firstLine="720"/>
+        <w:jc w:val="left"/>
+        <w:rPr>
+          <w:color w:val="2d3b45"/>
+          <w:sz w:val="24"/>
+          <w:szCs w:val="24"/>
+          <w:highlight w:val="white"/>
+        </w:rPr>
+      </w:pPr>
+      <w:r>
+        <w:rPr>
+          <w:color w:val="2d3b45"/>
+          <w:sz w:val="24"/>
+          <w:szCs w:val="24"/>
+          <w:highlight w:val="white"/>
+          <w:rtl w:val="0"/>
+        </w:rPr>
+        <w:t xml:space="preserve">- use directional keys to navigate through buttons</w:t>
+      </w:r>
+    </w:p>
+    <w:p>
+      <w:pPr>
+        <w:ind w:firstLine="720"/>
+        <w:jc w:val="left"/>
+        <w:rPr>
+          <w:color w:val="2d3b45"/>
+          <w:sz w:val="24"/>
+          <w:szCs w:val="24"/>
+          <w:highlight w:val="white"/>
+        </w:rPr>
+      </w:pPr>
+      <w:r>
+        <w:rPr>
+          <w:color w:val="2d3b45"/>
+          <w:sz w:val="24"/>
+          <w:szCs w:val="24"/>
+          <w:highlight w:val="white"/>
+          <w:rtl w:val="0"/>
+        </w:rPr>
+        <w:t xml:space="preserve">- select “SAVE”</w:t>
+      </w:r>
+    </w:p>
+    <w:p>
+      <w:pPr>
+        <w:ind w:firstLine="720"/>
+        <w:jc w:val="left"/>
+        <w:rPr>
+          <w:color w:val="2d3b45"/>
+          <w:sz w:val="24"/>
+          <w:szCs w:val="24"/>
+          <w:highlight w:val="white"/>
+        </w:rPr>
+      </w:pPr>
+      <w:r>
+        <w:rPr>
+          <w:color w:val="2d3b45"/>
+          <w:sz w:val="24"/>
+          <w:szCs w:val="24"/>
+          <w:highlight w:val="white"/>
+          <w:rtl w:val="0"/>
+        </w:rPr>
+        <w:t xml:space="preserve">- quit or restart game</w:t>
+      </w:r>
+    </w:p>
+    <w:p>
+      <w:pPr>
+        <w:ind w:firstLine="720"/>
+        <w:jc w:val="left"/>
+        <w:rPr>
+          <w:color w:val="2d3b45"/>
+          <w:sz w:val="24"/>
+          <w:szCs w:val="24"/>
+          <w:highlight w:val="white"/>
+        </w:rPr>
+      </w:pPr>
+      <w:r>
+        <w:rPr>
+          <w:color w:val="2d3b45"/>
+          <w:sz w:val="24"/>
+          <w:szCs w:val="24"/>
+          <w:highlight w:val="white"/>
+          <w:rtl w:val="0"/>
+        </w:rPr>
+        <w:t xml:space="preserve">- open the menu again and select “LOAD”, the game should be restored.</w:t>
+      </w:r>
+    </w:p>
+    <w:p>
+      <w:pPr>
+        <w:jc w:val="left"/>
+        <w:rPr>
+          <w:color w:val="2d3b45"/>
+          <w:sz w:val="24"/>
+          <w:szCs w:val="24"/>
+          <w:highlight w:val="white"/>
+        </w:rPr>
+      </w:pPr>
+      <w:r>
+        <w:rPr>
+          <w:rtl w:val="0"/>
+        </w:rPr>
+      </w:r>
+    </w:p>
+    <w:p>
+      <w:pPr>
+        <w:jc w:val="left"/>
+        <w:rPr>
+          <w:b w:val="1"/>
+          <w:color w:val="2d3b45"/>
+          <w:sz w:val="24"/>
+          <w:szCs w:val="24"/>
+          <w:highlight w:val="white"/>
+        </w:rPr>
+      </w:pPr>
+      <w:r>
+        <w:rPr>
+          <w:b w:val="1"/>
+          <w:color w:val="2d3b45"/>
+          <w:sz w:val="24"/>
+          <w:szCs w:val="24"/>
+          <w:highlight w:val="white"/>
+          <w:rtl w:val="0"/>
+        </w:rPr>
+        <w:t xml:space="preserve">Dialogue: </w:t>
+      </w:r>
+    </w:p>
+    <w:p>
+      <w:pPr>
+        <w:numPr>
+          <w:ilvl w:val="0"/>
+          <w:numId w:val="1"/>
+        </w:numPr>
+        <w:ind w:left="720" w:hanging="360"/>
+        <w:jc w:val="left"/>
+        <w:rPr>
+          <w:color w:val="2d3b45"/>
+          <w:sz w:val="24"/>
+          <w:szCs w:val="24"/>
+          <w:highlight w:val="white"/>
+          <w:u w:val="none"/>
+        </w:rPr>
+      </w:pPr>
+      <w:r>
+        <w:rPr>
+          <w:color w:val="2d3b45"/>
+          <w:sz w:val="24"/>
+          <w:szCs w:val="24"/>
+          <w:highlight w:val="white"/>
+          <w:rtl w:val="0"/>
+        </w:rPr>
+        <w:t xml:space="preserve">When Josh encounters an NPC, their dialogue will appear above the character.</w:t>
+      </w:r>
+    </w:p>
+    <w:p>
+      <w:pPr>
+        <w:numPr>
+          <w:ilvl w:val="0"/>
+          <w:numId w:val="1"/>
+        </w:numPr>
+        <w:ind w:left="720" w:hanging="360"/>
+        <w:jc w:val="left"/>
+        <w:rPr>
+          <w:color w:val="2d3b45"/>
+          <w:sz w:val="24"/>
+          <w:szCs w:val="24"/>
+          <w:highlight w:val="white"/>
+          <w:u w:val="none"/>
+        </w:rPr>
+      </w:pPr>
+      <w:r>
+        <w:rPr>
+          <w:color w:val="2d3b45"/>
+          <w:sz w:val="24"/>
+          <w:szCs w:val="24"/>
+          <w:highlight w:val="white"/>
+          <w:rtl w:val="0"/>
+        </w:rPr>
+        <w:t xml:space="preserve">When Josh enters some new levels, he will talk to himself to explain the story sometimes.</w:t>
+      </w:r>
+    </w:p>
+    <w:p>
+      <w:pPr>
+        <w:jc w:val="left"/>
+        <w:rPr>
+          <w:color w:val="2d3b45"/>
+          <w:sz w:val="24"/>
+          <w:szCs w:val="24"/>
+          <w:highlight w:val="white"/>
+        </w:rPr>
+      </w:pPr>
+      <w:r>
+        <w:rPr>
+          <w:rtl w:val="0"/>
+        </w:rPr>
+      </w:r>
+    </w:p>
+    <w:p>
+      <w:pPr>
+        <w:jc w:val="left"/>
+        <w:rPr>
+          <w:b w:val="1"/>
+          <w:color w:val="2d3b45"/>
+          <w:sz w:val="24"/>
+          <w:szCs w:val="24"/>
+          <w:highlight w:val="white"/>
+        </w:rPr>
+      </w:pPr>
+      <w:r>
+        <w:rPr>
+          <w:b w:val="1"/>
+          <w:color w:val="2d3b45"/>
+          <w:sz w:val="24"/>
+          <w:szCs w:val="24"/>
+          <w:highlight w:val="white"/>
+          <w:rtl w:val="0"/>
+        </w:rPr>
+        <w:t xml:space="preserve">Audio feedback:</w:t>
+      </w:r>
+    </w:p>
+    <w:p>
+      <w:pPr>
+        <w:numPr>
+          <w:ilvl w:val="0"/>
+          <w:numId w:val="9"/>
+        </w:numPr>
+        <w:ind w:left="720" w:hanging="360"/>
+        <w:jc w:val="left"/>
+        <w:rPr>
+          <w:color w:val="2d3b45"/>
+          <w:sz w:val="24"/>
+          <w:szCs w:val="24"/>
+          <w:highlight w:val="white"/>
+        </w:rPr>
+      </w:pPr>
+      <w:r>
+        <w:rPr>
+          <w:color w:val="2d3b45"/>
+          <w:sz w:val="24"/>
+          <w:szCs w:val="24"/>
+          <w:highlight w:val="white"/>
+          <w:rtl w:val="0"/>
+        </w:rPr>
+        <w:t xml:space="preserve">Background music</w:t>
+      </w:r>
+    </w:p>
+    <w:p>
+      <w:pPr>
+        <w:numPr>
+          <w:ilvl w:val="0"/>
+          <w:numId w:val="9"/>
+        </w:numPr>
+        <w:ind w:left="720" w:hanging="360"/>
+        <w:jc w:val="left"/>
+        <w:rPr>
+          <w:color w:val="2d3b45"/>
+          <w:sz w:val="24"/>
+          <w:szCs w:val="24"/>
+          <w:highlight w:val="white"/>
+        </w:rPr>
+      </w:pPr>
+      <w:r>
+        <w:rPr>
+          <w:color w:val="2d3b45"/>
+          <w:sz w:val="24"/>
+          <w:szCs w:val="24"/>
+          <w:highlight w:val="white"/>
+          <w:rtl w:val="0"/>
+        </w:rPr>
+        <w:t xml:space="preserve">Audio when enter trash cans</w:t>
+      </w:r>
+    </w:p>
+    <w:p>
+      <w:pPr>
+        <w:numPr>
+          <w:ilvl w:val="0"/>
+          <w:numId w:val="9"/>
+        </w:numPr>
+        <w:ind w:left="720" w:hanging="360"/>
+        <w:jc w:val="left"/>
+        <w:rPr>
+          <w:color w:val="2d3b45"/>
+          <w:sz w:val="24"/>
+          <w:szCs w:val="24"/>
+          <w:highlight w:val="white"/>
+        </w:rPr>
+      </w:pPr>
+      <w:r>
+        <w:rPr>
+          <w:color w:val="2d3b45"/>
+          <w:sz w:val="24"/>
+          <w:szCs w:val="24"/>
+          <w:highlight w:val="white"/>
+          <w:rtl w:val="0"/>
+        </w:rPr>
+        <w:t xml:space="preserve">Audio when eat a hotdog</w:t>
+      </w:r>
+    </w:p>
+    <w:p>
+      <w:pPr>
+        <w:numPr>
+          <w:ilvl w:val="0"/>
+          <w:numId w:val="9"/>
+        </w:numPr>
+        <w:ind w:left="720" w:hanging="360"/>
+        <w:jc w:val="left"/>
+        <w:rPr>
+          <w:color w:val="2d3b45"/>
+          <w:sz w:val="24"/>
+          <w:szCs w:val="24"/>
+          <w:highlight w:val="white"/>
+        </w:rPr>
+      </w:pPr>
+      <w:r>
+        <w:rPr>
+          <w:color w:val="2d3b45"/>
+          <w:sz w:val="24"/>
+          <w:szCs w:val="24"/>
+          <w:highlight w:val="white"/>
+          <w:rtl w:val="0"/>
+        </w:rPr>
+        <w:t xml:space="preserve">Audio when door opens</w:t>
+      </w:r>
+    </w:p>
+    <w:p>
+      <w:pPr>
+        <w:numPr>
+          <w:ilvl w:val="0"/>
+          <w:numId w:val="9"/>
+        </w:numPr>
+        <w:ind w:left="720" w:hanging="360"/>
+        <w:jc w:val="left"/>
+        <w:rPr>
+          <w:color w:val="2d3b45"/>
+          <w:sz w:val="24"/>
+          <w:szCs w:val="24"/>
+          <w:highlight w:val="white"/>
+        </w:rPr>
+      </w:pPr>
+      <w:r>
+        <w:rPr>
+          <w:color w:val="2d3b45"/>
+          <w:sz w:val="24"/>
+          <w:szCs w:val="24"/>
+          <w:highlight w:val="white"/>
+          <w:rtl w:val="0"/>
+        </w:rPr>
+        <w:t xml:space="preserve">Audio when shooting</w:t>
+      </w:r>
+    </w:p>
+    <w:p>
+      <w:pPr>
+        <w:ind w:left="0" w:firstLine="0"/>
+        <w:jc w:val="left"/>
+        <w:rPr>
+          <w:color w:val="2d3b45"/>
+          <w:sz w:val="24"/>
+          <w:szCs w:val="24"/>
+          <w:highlight w:val="white"/>
+        </w:rPr>
+      </w:pPr>
+      <w:r>
+        <w:rPr>
+          <w:rtl w:val="0"/>
+        </w:rPr>
+      </w:r>
+    </w:p>
+    <w:p>
+      <w:pPr>
+        <w:ind w:left="0" w:firstLine="0"/>
+        <w:jc w:val="left"/>
+        <w:rPr>
+          <w:color w:val="2d3b45"/>
+          <w:sz w:val="24"/>
+          <w:szCs w:val="24"/>
+          <w:highlight w:val="white"/>
+        </w:rPr>
+      </w:pPr>
+      <w:r>
+        <w:rPr>
+          <w:b w:val="1"/>
+          <w:color w:val="2d3b45"/>
+          <w:sz w:val="24"/>
+          <w:szCs w:val="24"/>
+          <w:highlight w:val="white"/>
+          <w:rtl w:val="0"/>
+        </w:rPr>
+        <w:t xml:space="preserve">Complex Prescribed Motion (please grade this in M4):</w:t>
+      </w:r>
+      <w:r>
+        <w:rPr>
+          <w:color w:val="2d3b45"/>
+          <w:sz w:val="24"/>
+          <w:szCs w:val="24"/>
+          <w:highlight w:val="white"/>
+          <w:rtl w:val="0"/>
+        </w:rPr>
+        <w:t xml:space="preserve"> </w:t>
+      </w:r>
+    </w:p>
+    <w:p>
+      <w:pPr>
+        <w:numPr>
+          <w:ilvl w:val="0"/>
+          <w:numId w:val="10"/>
+        </w:numPr>
+        <w:ind w:left="720" w:hanging="360"/>
+        <w:jc w:val="left"/>
+        <w:rPr>
+          <w:color w:val="2d3b45"/>
+          <w:sz w:val="24"/>
+          <w:szCs w:val="24"/>
+          <w:highlight w:val="white"/>
+          <w:u w:val="none"/>
+        </w:rPr>
+      </w:pPr>
+      <w:r>
+        <w:rPr>
+          <w:color w:val="2d3b45"/>
+          <w:sz w:val="24"/>
+          <w:szCs w:val="24"/>
+          <w:highlight w:val="white"/>
+          <w:rtl w:val="0"/>
+        </w:rPr>
+        <w:t xml:space="preserve">Implemented non-linear motion of dynamite using the cubic Bezier curve: B(t) = (1-t)^3*P0+3(1-t)^2*t*P1+3(1-t)t^2*P2+t^3*P3. The motion is controlled using 4 points. </w:t>
+      </w:r>
+    </w:p>
+    <w:p>
+      <w:pPr>
+        <w:numPr>
+          <w:ilvl w:val="0"/>
+          <w:numId w:val="10"/>
+        </w:numPr>
+        <w:ind w:left="720" w:hanging="360"/>
+        <w:jc w:val="left"/>
+        <w:rPr>
+          <w:color w:val="2d3b45"/>
+          <w:sz w:val="24"/>
+          <w:szCs w:val="24"/>
+          <w:highlight w:val="white"/>
+          <w:u w:val="none"/>
+        </w:rPr>
+      </w:pPr>
+      <w:r>
+        <w:rPr>
+          <w:color w:val="2d3b45"/>
+          <w:sz w:val="24"/>
+          <w:szCs w:val="24"/>
+          <w:highlight w:val="white"/>
+          <w:rtl w:val="0"/>
+        </w:rPr>
+        <w:t xml:space="preserve">The dynamite appears in level 3 and 4</w:t>
+      </w:r>
+    </w:p>
+    <w:p>
+      <w:pPr>
+        <w:numPr>
+          <w:ilvl w:val="0"/>
+          <w:numId w:val="10"/>
+        </w:numPr>
+        <w:ind w:left="720" w:hanging="360"/>
+        <w:jc w:val="left"/>
+        <w:rPr>
+          <w:color w:val="2d3b45"/>
+          <w:sz w:val="24"/>
+          <w:szCs w:val="24"/>
+          <w:highlight w:val="white"/>
+          <w:u w:val="none"/>
+        </w:rPr>
+      </w:pPr>
+      <w:r>
+        <w:rPr>
+          <w:color w:val="2d3b45"/>
+          <w:sz w:val="24"/>
+          <w:szCs w:val="24"/>
+          <w:highlight w:val="white"/>
+          <w:rtl w:val="0"/>
+        </w:rPr>
+        <w:t xml:space="preserve">The player will immediately die when touching it.</w:t>
+      </w:r>
+    </w:p>
+    <w:p>
+      <w:pPr>
+        <w:jc w:val="left"/>
+        <w:rPr>
+          <w:color w:val="2d3b45"/>
+          <w:sz w:val="24"/>
+          <w:szCs w:val="24"/>
+          <w:highlight w:val="white"/>
+        </w:rPr>
+      </w:pPr>
+      <w:r>
+        <w:rPr>
+          <w:rtl w:val="0"/>
+        </w:rPr>
+      </w:r>
+    </w:p>
+    <w:p>
+      <w:pPr>
+        <w:jc w:val="left"/>
+        <w:rPr>
+          <w:b w:val="1"/>
+          <w:color w:val="2d3b45"/>
+          <w:sz w:val="24"/>
+          <w:szCs w:val="24"/>
+          <w:highlight w:val="white"/>
+        </w:rPr>
+      </w:pPr>
+      <w:r>
+        <w:rPr>
+          <w:b w:val="1"/>
+          <w:color w:val="2d3b45"/>
+          <w:sz w:val="24"/>
+          <w:szCs w:val="24"/>
+          <w:highlight w:val="white"/>
+          <w:rtl w:val="0"/>
+        </w:rPr>
+        <w:t xml:space="preserve">Debug only:</w:t>
+      </w:r>
+    </w:p>
+    <w:p>
+      <w:pPr>
+        <w:numPr>
+          <w:ilvl w:val="0"/>
+          <w:numId w:val="6"/>
+        </w:numPr>
+        <w:ind w:left="720" w:hanging="360"/>
+        <w:jc w:val="left"/>
+        <w:rPr>
+          <w:color w:val="2d3b45"/>
+          <w:sz w:val="24"/>
+          <w:szCs w:val="24"/>
+          <w:highlight w:val="white"/>
+          <w:u w:val="none"/>
+        </w:rPr>
+      </w:pPr>
+      <w:r>
+        <w:rPr>
+          <w:color w:val="2d3b45"/>
+          <w:sz w:val="24"/>
+          <w:szCs w:val="24"/>
+          <w:highlight w:val="white"/>
+          <w:rtl w:val="0"/>
+        </w:rPr>
+        <w:t xml:space="preserve">Press shift + &gt; to directly load the next level</w:t>
+      </w:r>
+    </w:p>
+    <w:p>
+      <w:pPr>
+        <w:numPr>
+          <w:ilvl w:val="0"/>
+          <w:numId w:val="6"/>
+        </w:numPr>
+        <w:ind w:left="720" w:hanging="360"/>
+        <w:rPr>
+          <w:color w:val="2d3b45"/>
+          <w:sz w:val="24"/>
+          <w:szCs w:val="24"/>
+          <w:highlight w:val="white"/>
+        </w:rPr>
+      </w:pPr>
+      <w:r>
+        <w:rPr>
+          <w:color w:val="2d3b45"/>
+          <w:sz w:val="24"/>
+          <w:szCs w:val="24"/>
+          <w:highlight w:val="white"/>
+          <w:rtl w:val="0"/>
+        </w:rPr>
+        <w:t xml:space="preserve">Press shift + &lt; to directly load the next level</w:t>
       </w:r>
     </w:p>
     <w:sectPr>
@@ -1473,7 +2514,7 @@
     <w:lvl w:ilvl="0">
       <w:start w:val="1"/>
       <w:numFmt w:val="bullet"/>
-      <w:lvlText w:val="●"/>
+      <w:lvlText w:val="-"/>
       <w:lvlJc w:val="left"/>
       <w:pPr>
         <w:ind w:left="720" w:hanging="360"/>
@@ -1485,7 +2526,7 @@
     <w:lvl w:ilvl="1">
       <w:start w:val="1"/>
       <w:numFmt w:val="bullet"/>
-      <w:lvlText w:val="○"/>
+      <w:lvlText w:val="-"/>
       <w:lvlJc w:val="left"/>
       <w:pPr>
         <w:ind w:left="1440" w:hanging="360"/>
@@ -1497,7 +2538,7 @@
     <w:lvl w:ilvl="2">
       <w:start w:val="1"/>
       <w:numFmt w:val="bullet"/>
-      <w:lvlText w:val="■"/>
+      <w:lvlText w:val="-"/>
       <w:lvlJc w:val="left"/>
       <w:pPr>
         <w:ind w:left="2160" w:hanging="360"/>
@@ -1509,7 +2550,7 @@
     <w:lvl w:ilvl="3">
       <w:start w:val="1"/>
       <w:numFmt w:val="bullet"/>
-      <w:lvlText w:val="●"/>
+      <w:lvlText w:val="-"/>
       <w:lvlJc w:val="left"/>
       <w:pPr>
         <w:ind w:left="2880" w:hanging="360"/>
@@ -1521,7 +2562,7 @@
     <w:lvl w:ilvl="4">
       <w:start w:val="1"/>
       <w:numFmt w:val="bullet"/>
-      <w:lvlText w:val="○"/>
+      <w:lvlText w:val="-"/>
       <w:lvlJc w:val="left"/>
       <w:pPr>
         <w:ind w:left="3600" w:hanging="360"/>
@@ -1533,7 +2574,7 @@
     <w:lvl w:ilvl="5">
       <w:start w:val="1"/>
       <w:numFmt w:val="bullet"/>
-      <w:lvlText w:val="■"/>
+      <w:lvlText w:val="-"/>
       <w:lvlJc w:val="left"/>
       <w:pPr>
         <w:ind w:left="4320" w:hanging="360"/>
@@ -1545,7 +2586,7 @@
     <w:lvl w:ilvl="6">
       <w:start w:val="1"/>
       <w:numFmt w:val="bullet"/>
-      <w:lvlText w:val="●"/>
+      <w:lvlText w:val="-"/>
       <w:lvlJc w:val="left"/>
       <w:pPr>
         <w:ind w:left="5040" w:hanging="360"/>
@@ -1557,7 +2598,7 @@
     <w:lvl w:ilvl="7">
       <w:start w:val="1"/>
       <w:numFmt w:val="bullet"/>
-      <w:lvlText w:val="○"/>
+      <w:lvlText w:val="-"/>
       <w:lvlJc w:val="left"/>
       <w:pPr>
         <w:ind w:left="5760" w:hanging="360"/>
@@ -1569,7 +2610,7 @@
     <w:lvl w:ilvl="8">
       <w:start w:val="1"/>
       <w:numFmt w:val="bullet"/>
-      <w:lvlText w:val="■"/>
+      <w:lvlText w:val="-"/>
       <w:lvlJc w:val="left"/>
       <w:pPr>
         <w:ind w:left="6480" w:hanging="360"/>
@@ -1586,13 +2627,25 @@
       <w:lvlText w:val="-"/>
       <w:lvlJc w:val="left"/>
       <w:pPr>
+        <w:ind w:left="720" w:hanging="360"/>
+      </w:pPr>
+      <w:rPr>
+        <w:u w:val="none"/>
+      </w:rPr>
+    </w:lvl>
+    <w:lvl w:ilvl="1">
+      <w:start w:val="1"/>
+      <w:numFmt w:val="bullet"/>
+      <w:lvlText w:val="-"/>
+      <w:lvlJc w:val="left"/>
+      <w:pPr>
         <w:ind w:left="1440" w:hanging="360"/>
       </w:pPr>
       <w:rPr>
         <w:u w:val="none"/>
       </w:rPr>
     </w:lvl>
-    <w:lvl w:ilvl="1">
+    <w:lvl w:ilvl="2">
       <w:start w:val="1"/>
       <w:numFmt w:val="bullet"/>
       <w:lvlText w:val="-"/>
@@ -1604,7 +2657,7 @@
         <w:u w:val="none"/>
       </w:rPr>
     </w:lvl>
-    <w:lvl w:ilvl="2">
+    <w:lvl w:ilvl="3">
       <w:start w:val="1"/>
       <w:numFmt w:val="bullet"/>
       <w:lvlText w:val="-"/>
@@ -1616,7 +2669,7 @@
         <w:u w:val="none"/>
       </w:rPr>
     </w:lvl>
-    <w:lvl w:ilvl="3">
+    <w:lvl w:ilvl="4">
       <w:start w:val="1"/>
       <w:numFmt w:val="bullet"/>
       <w:lvlText w:val="-"/>
@@ -1628,7 +2681,7 @@
         <w:u w:val="none"/>
       </w:rPr>
     </w:lvl>
-    <w:lvl w:ilvl="4">
+    <w:lvl w:ilvl="5">
       <w:start w:val="1"/>
       <w:numFmt w:val="bullet"/>
       <w:lvlText w:val="-"/>
@@ -1640,7 +2693,7 @@
         <w:u w:val="none"/>
       </w:rPr>
     </w:lvl>
-    <w:lvl w:ilvl="5">
+    <w:lvl w:ilvl="6">
       <w:start w:val="1"/>
       <w:numFmt w:val="bullet"/>
       <w:lvlText w:val="-"/>
@@ -1652,7 +2705,7 @@
         <w:u w:val="none"/>
       </w:rPr>
     </w:lvl>
-    <w:lvl w:ilvl="6">
+    <w:lvl w:ilvl="7">
       <w:start w:val="1"/>
       <w:numFmt w:val="bullet"/>
       <w:lvlText w:val="-"/>
@@ -1664,25 +2717,13 @@
         <w:u w:val="none"/>
       </w:rPr>
     </w:lvl>
-    <w:lvl w:ilvl="7">
+    <w:lvl w:ilvl="8">
       <w:start w:val="1"/>
       <w:numFmt w:val="bullet"/>
       <w:lvlText w:val="-"/>
       <w:lvlJc w:val="left"/>
       <w:pPr>
         <w:ind w:left="6480" w:hanging="360"/>
-      </w:pPr>
-      <w:rPr>
-        <w:u w:val="none"/>
-      </w:rPr>
-    </w:lvl>
-    <w:lvl w:ilvl="8">
-      <w:start w:val="1"/>
-      <w:numFmt w:val="bullet"/>
-      <w:lvlText w:val="-"/>
-      <w:lvlJc w:val="left"/>
-      <w:pPr>
-        <w:ind w:left="7200" w:hanging="360"/>
       </w:pPr>
       <w:rPr>
         <w:u w:val="none"/>
@@ -1696,13 +2737,25 @@
       <w:lvlText w:val="-"/>
       <w:lvlJc w:val="left"/>
       <w:pPr>
+        <w:ind w:left="720" w:hanging="360"/>
+      </w:pPr>
+      <w:rPr>
+        <w:u w:val="none"/>
+      </w:rPr>
+    </w:lvl>
+    <w:lvl w:ilvl="1">
+      <w:start w:val="1"/>
+      <w:numFmt w:val="bullet"/>
+      <w:lvlText w:val="-"/>
+      <w:lvlJc w:val="left"/>
+      <w:pPr>
         <w:ind w:left="1440" w:hanging="360"/>
       </w:pPr>
       <w:rPr>
         <w:u w:val="none"/>
       </w:rPr>
     </w:lvl>
-    <w:lvl w:ilvl="1">
+    <w:lvl w:ilvl="2">
       <w:start w:val="1"/>
       <w:numFmt w:val="bullet"/>
       <w:lvlText w:val="-"/>
@@ -1714,7 +2767,7 @@
         <w:u w:val="none"/>
       </w:rPr>
     </w:lvl>
-    <w:lvl w:ilvl="2">
+    <w:lvl w:ilvl="3">
       <w:start w:val="1"/>
       <w:numFmt w:val="bullet"/>
       <w:lvlText w:val="-"/>
@@ -1726,7 +2779,7 @@
         <w:u w:val="none"/>
       </w:rPr>
     </w:lvl>
-    <w:lvl w:ilvl="3">
+    <w:lvl w:ilvl="4">
       <w:start w:val="1"/>
       <w:numFmt w:val="bullet"/>
       <w:lvlText w:val="-"/>
@@ -1738,7 +2791,7 @@
         <w:u w:val="none"/>
       </w:rPr>
     </w:lvl>
-    <w:lvl w:ilvl="4">
+    <w:lvl w:ilvl="5">
       <w:start w:val="1"/>
       <w:numFmt w:val="bullet"/>
       <w:lvlText w:val="-"/>
@@ -1750,7 +2803,7 @@
         <w:u w:val="none"/>
       </w:rPr>
     </w:lvl>
-    <w:lvl w:ilvl="5">
+    <w:lvl w:ilvl="6">
       <w:start w:val="1"/>
       <w:numFmt w:val="bullet"/>
       <w:lvlText w:val="-"/>
@@ -1762,7 +2815,7 @@
         <w:u w:val="none"/>
       </w:rPr>
     </w:lvl>
-    <w:lvl w:ilvl="6">
+    <w:lvl w:ilvl="7">
       <w:start w:val="1"/>
       <w:numFmt w:val="bullet"/>
       <w:lvlText w:val="-"/>
@@ -1774,25 +2827,13 @@
         <w:u w:val="none"/>
       </w:rPr>
     </w:lvl>
-    <w:lvl w:ilvl="7">
+    <w:lvl w:ilvl="8">
       <w:start w:val="1"/>
       <w:numFmt w:val="bullet"/>
       <w:lvlText w:val="-"/>
       <w:lvlJc w:val="left"/>
       <w:pPr>
         <w:ind w:left="6480" w:hanging="360"/>
-      </w:pPr>
-      <w:rPr>
-        <w:u w:val="none"/>
-      </w:rPr>
-    </w:lvl>
-    <w:lvl w:ilvl="8">
-      <w:start w:val="1"/>
-      <w:numFmt w:val="bullet"/>
-      <w:lvlText w:val="-"/>
-      <w:lvlJc w:val="left"/>
-      <w:pPr>
-        <w:ind w:left="7200" w:hanging="360"/>
       </w:pPr>
       <w:rPr>
         <w:u w:val="none"/>
@@ -1800,6 +2841,886 @@
     </w:lvl>
   </w:abstractNum>
   <w:abstractNum w:abstractNumId="4">
+    <w:lvl w:ilvl="0">
+      <w:start w:val="1"/>
+      <w:numFmt w:val="bullet"/>
+      <w:lvlText w:val="-"/>
+      <w:lvlJc w:val="left"/>
+      <w:pPr>
+        <w:ind w:left="720" w:hanging="360"/>
+      </w:pPr>
+      <w:rPr>
+        <w:u w:val="none"/>
+      </w:rPr>
+    </w:lvl>
+    <w:lvl w:ilvl="1">
+      <w:start w:val="1"/>
+      <w:numFmt w:val="bullet"/>
+      <w:lvlText w:val="-"/>
+      <w:lvlJc w:val="left"/>
+      <w:pPr>
+        <w:ind w:left="1440" w:hanging="360"/>
+      </w:pPr>
+      <w:rPr>
+        <w:u w:val="none"/>
+      </w:rPr>
+    </w:lvl>
+    <w:lvl w:ilvl="2">
+      <w:start w:val="1"/>
+      <w:numFmt w:val="bullet"/>
+      <w:lvlText w:val="-"/>
+      <w:lvlJc w:val="left"/>
+      <w:pPr>
+        <w:ind w:left="2160" w:hanging="360"/>
+      </w:pPr>
+      <w:rPr>
+        <w:u w:val="none"/>
+      </w:rPr>
+    </w:lvl>
+    <w:lvl w:ilvl="3">
+      <w:start w:val="1"/>
+      <w:numFmt w:val="bullet"/>
+      <w:lvlText w:val="-"/>
+      <w:lvlJc w:val="left"/>
+      <w:pPr>
+        <w:ind w:left="2880" w:hanging="360"/>
+      </w:pPr>
+      <w:rPr>
+        <w:u w:val="none"/>
+      </w:rPr>
+    </w:lvl>
+    <w:lvl w:ilvl="4">
+      <w:start w:val="1"/>
+      <w:numFmt w:val="bullet"/>
+      <w:lvlText w:val="-"/>
+      <w:lvlJc w:val="left"/>
+      <w:pPr>
+        <w:ind w:left="3600" w:hanging="360"/>
+      </w:pPr>
+      <w:rPr>
+        <w:u w:val="none"/>
+      </w:rPr>
+    </w:lvl>
+    <w:lvl w:ilvl="5">
+      <w:start w:val="1"/>
+      <w:numFmt w:val="bullet"/>
+      <w:lvlText w:val="-"/>
+      <w:lvlJc w:val="left"/>
+      <w:pPr>
+        <w:ind w:left="4320" w:hanging="360"/>
+      </w:pPr>
+      <w:rPr>
+        <w:u w:val="none"/>
+      </w:rPr>
+    </w:lvl>
+    <w:lvl w:ilvl="6">
+      <w:start w:val="1"/>
+      <w:numFmt w:val="bullet"/>
+      <w:lvlText w:val="-"/>
+      <w:lvlJc w:val="left"/>
+      <w:pPr>
+        <w:ind w:left="5040" w:hanging="360"/>
+      </w:pPr>
+      <w:rPr>
+        <w:u w:val="none"/>
+      </w:rPr>
+    </w:lvl>
+    <w:lvl w:ilvl="7">
+      <w:start w:val="1"/>
+      <w:numFmt w:val="bullet"/>
+      <w:lvlText w:val="-"/>
+      <w:lvlJc w:val="left"/>
+      <w:pPr>
+        <w:ind w:left="5760" w:hanging="360"/>
+      </w:pPr>
+      <w:rPr>
+        <w:u w:val="none"/>
+      </w:rPr>
+    </w:lvl>
+    <w:lvl w:ilvl="8">
+      <w:start w:val="1"/>
+      <w:numFmt w:val="bullet"/>
+      <w:lvlText w:val="-"/>
+      <w:lvlJc w:val="left"/>
+      <w:pPr>
+        <w:ind w:left="6480" w:hanging="360"/>
+      </w:pPr>
+      <w:rPr>
+        <w:u w:val="none"/>
+      </w:rPr>
+    </w:lvl>
+  </w:abstractNum>
+  <w:abstractNum w:abstractNumId="5">
+    <w:lvl w:ilvl="0">
+      <w:start w:val="1"/>
+      <w:numFmt w:val="bullet"/>
+      <w:lvlText w:val="●"/>
+      <w:lvlJc w:val="left"/>
+      <w:pPr>
+        <w:ind w:left="720" w:hanging="360"/>
+      </w:pPr>
+      <w:rPr>
+        <w:u w:val="none"/>
+      </w:rPr>
+    </w:lvl>
+    <w:lvl w:ilvl="1">
+      <w:start w:val="1"/>
+      <w:numFmt w:val="bullet"/>
+      <w:lvlText w:val="○"/>
+      <w:lvlJc w:val="left"/>
+      <w:pPr>
+        <w:ind w:left="1440" w:hanging="360"/>
+      </w:pPr>
+      <w:rPr>
+        <w:u w:val="none"/>
+      </w:rPr>
+    </w:lvl>
+    <w:lvl w:ilvl="2">
+      <w:start w:val="1"/>
+      <w:numFmt w:val="bullet"/>
+      <w:lvlText w:val="■"/>
+      <w:lvlJc w:val="left"/>
+      <w:pPr>
+        <w:ind w:left="2160" w:hanging="360"/>
+      </w:pPr>
+      <w:rPr>
+        <w:u w:val="none"/>
+      </w:rPr>
+    </w:lvl>
+    <w:lvl w:ilvl="3">
+      <w:start w:val="1"/>
+      <w:numFmt w:val="bullet"/>
+      <w:lvlText w:val="●"/>
+      <w:lvlJc w:val="left"/>
+      <w:pPr>
+        <w:ind w:left="2880" w:hanging="360"/>
+      </w:pPr>
+      <w:rPr>
+        <w:u w:val="none"/>
+      </w:rPr>
+    </w:lvl>
+    <w:lvl w:ilvl="4">
+      <w:start w:val="1"/>
+      <w:numFmt w:val="bullet"/>
+      <w:lvlText w:val="○"/>
+      <w:lvlJc w:val="left"/>
+      <w:pPr>
+        <w:ind w:left="3600" w:hanging="360"/>
+      </w:pPr>
+      <w:rPr>
+        <w:u w:val="none"/>
+      </w:rPr>
+    </w:lvl>
+    <w:lvl w:ilvl="5">
+      <w:start w:val="1"/>
+      <w:numFmt w:val="bullet"/>
+      <w:lvlText w:val="■"/>
+      <w:lvlJc w:val="left"/>
+      <w:pPr>
+        <w:ind w:left="4320" w:hanging="360"/>
+      </w:pPr>
+      <w:rPr>
+        <w:u w:val="none"/>
+      </w:rPr>
+    </w:lvl>
+    <w:lvl w:ilvl="6">
+      <w:start w:val="1"/>
+      <w:numFmt w:val="bullet"/>
+      <w:lvlText w:val="●"/>
+      <w:lvlJc w:val="left"/>
+      <w:pPr>
+        <w:ind w:left="5040" w:hanging="360"/>
+      </w:pPr>
+      <w:rPr>
+        <w:u w:val="none"/>
+      </w:rPr>
+    </w:lvl>
+    <w:lvl w:ilvl="7">
+      <w:start w:val="1"/>
+      <w:numFmt w:val="bullet"/>
+      <w:lvlText w:val="○"/>
+      <w:lvlJc w:val="left"/>
+      <w:pPr>
+        <w:ind w:left="5760" w:hanging="360"/>
+      </w:pPr>
+      <w:rPr>
+        <w:u w:val="none"/>
+      </w:rPr>
+    </w:lvl>
+    <w:lvl w:ilvl="8">
+      <w:start w:val="1"/>
+      <w:numFmt w:val="bullet"/>
+      <w:lvlText w:val="■"/>
+      <w:lvlJc w:val="left"/>
+      <w:pPr>
+        <w:ind w:left="6480" w:hanging="360"/>
+      </w:pPr>
+      <w:rPr>
+        <w:u w:val="none"/>
+      </w:rPr>
+    </w:lvl>
+  </w:abstractNum>
+  <w:abstractNum w:abstractNumId="6">
+    <w:lvl w:ilvl="0">
+      <w:start w:val="1"/>
+      <w:numFmt w:val="bullet"/>
+      <w:lvlText w:val="-"/>
+      <w:lvlJc w:val="left"/>
+      <w:pPr>
+        <w:ind w:left="720" w:hanging="360"/>
+      </w:pPr>
+      <w:rPr>
+        <w:u w:val="none"/>
+      </w:rPr>
+    </w:lvl>
+    <w:lvl w:ilvl="1">
+      <w:start w:val="1"/>
+      <w:numFmt w:val="bullet"/>
+      <w:lvlText w:val="-"/>
+      <w:lvlJc w:val="left"/>
+      <w:pPr>
+        <w:ind w:left="1440" w:hanging="360"/>
+      </w:pPr>
+      <w:rPr>
+        <w:u w:val="none"/>
+      </w:rPr>
+    </w:lvl>
+    <w:lvl w:ilvl="2">
+      <w:start w:val="1"/>
+      <w:numFmt w:val="bullet"/>
+      <w:lvlText w:val="-"/>
+      <w:lvlJc w:val="left"/>
+      <w:pPr>
+        <w:ind w:left="2160" w:hanging="360"/>
+      </w:pPr>
+      <w:rPr>
+        <w:u w:val="none"/>
+      </w:rPr>
+    </w:lvl>
+    <w:lvl w:ilvl="3">
+      <w:start w:val="1"/>
+      <w:numFmt w:val="bullet"/>
+      <w:lvlText w:val="-"/>
+      <w:lvlJc w:val="left"/>
+      <w:pPr>
+        <w:ind w:left="2880" w:hanging="360"/>
+      </w:pPr>
+      <w:rPr>
+        <w:u w:val="none"/>
+      </w:rPr>
+    </w:lvl>
+    <w:lvl w:ilvl="4">
+      <w:start w:val="1"/>
+      <w:numFmt w:val="bullet"/>
+      <w:lvlText w:val="-"/>
+      <w:lvlJc w:val="left"/>
+      <w:pPr>
+        <w:ind w:left="3600" w:hanging="360"/>
+      </w:pPr>
+      <w:rPr>
+        <w:u w:val="none"/>
+      </w:rPr>
+    </w:lvl>
+    <w:lvl w:ilvl="5">
+      <w:start w:val="1"/>
+      <w:numFmt w:val="bullet"/>
+      <w:lvlText w:val="-"/>
+      <w:lvlJc w:val="left"/>
+      <w:pPr>
+        <w:ind w:left="4320" w:hanging="360"/>
+      </w:pPr>
+      <w:rPr>
+        <w:u w:val="none"/>
+      </w:rPr>
+    </w:lvl>
+    <w:lvl w:ilvl="6">
+      <w:start w:val="1"/>
+      <w:numFmt w:val="bullet"/>
+      <w:lvlText w:val="-"/>
+      <w:lvlJc w:val="left"/>
+      <w:pPr>
+        <w:ind w:left="5040" w:hanging="360"/>
+      </w:pPr>
+      <w:rPr>
+        <w:u w:val="none"/>
+      </w:rPr>
+    </w:lvl>
+    <w:lvl w:ilvl="7">
+      <w:start w:val="1"/>
+      <w:numFmt w:val="bullet"/>
+      <w:lvlText w:val="-"/>
+      <w:lvlJc w:val="left"/>
+      <w:pPr>
+        <w:ind w:left="5760" w:hanging="360"/>
+      </w:pPr>
+      <w:rPr>
+        <w:u w:val="none"/>
+      </w:rPr>
+    </w:lvl>
+    <w:lvl w:ilvl="8">
+      <w:start w:val="1"/>
+      <w:numFmt w:val="bullet"/>
+      <w:lvlText w:val="-"/>
+      <w:lvlJc w:val="left"/>
+      <w:pPr>
+        <w:ind w:left="6480" w:hanging="360"/>
+      </w:pPr>
+      <w:rPr>
+        <w:u w:val="none"/>
+      </w:rPr>
+    </w:lvl>
+  </w:abstractNum>
+  <w:abstractNum w:abstractNumId="7">
+    <w:lvl w:ilvl="0">
+      <w:start w:val="1"/>
+      <w:numFmt w:val="bullet"/>
+      <w:lvlText w:val="-"/>
+      <w:lvlJc w:val="left"/>
+      <w:pPr>
+        <w:ind w:left="1440" w:hanging="360"/>
+      </w:pPr>
+      <w:rPr>
+        <w:u w:val="none"/>
+      </w:rPr>
+    </w:lvl>
+    <w:lvl w:ilvl="1">
+      <w:start w:val="1"/>
+      <w:numFmt w:val="bullet"/>
+      <w:lvlText w:val="-"/>
+      <w:lvlJc w:val="left"/>
+      <w:pPr>
+        <w:ind w:left="2160" w:hanging="360"/>
+      </w:pPr>
+      <w:rPr>
+        <w:u w:val="none"/>
+      </w:rPr>
+    </w:lvl>
+    <w:lvl w:ilvl="2">
+      <w:start w:val="1"/>
+      <w:numFmt w:val="bullet"/>
+      <w:lvlText w:val="-"/>
+      <w:lvlJc w:val="left"/>
+      <w:pPr>
+        <w:ind w:left="2880" w:hanging="360"/>
+      </w:pPr>
+      <w:rPr>
+        <w:u w:val="none"/>
+      </w:rPr>
+    </w:lvl>
+    <w:lvl w:ilvl="3">
+      <w:start w:val="1"/>
+      <w:numFmt w:val="bullet"/>
+      <w:lvlText w:val="-"/>
+      <w:lvlJc w:val="left"/>
+      <w:pPr>
+        <w:ind w:left="3600" w:hanging="360"/>
+      </w:pPr>
+      <w:rPr>
+        <w:u w:val="none"/>
+      </w:rPr>
+    </w:lvl>
+    <w:lvl w:ilvl="4">
+      <w:start w:val="1"/>
+      <w:numFmt w:val="bullet"/>
+      <w:lvlText w:val="-"/>
+      <w:lvlJc w:val="left"/>
+      <w:pPr>
+        <w:ind w:left="4320" w:hanging="360"/>
+      </w:pPr>
+      <w:rPr>
+        <w:u w:val="none"/>
+      </w:rPr>
+    </w:lvl>
+    <w:lvl w:ilvl="5">
+      <w:start w:val="1"/>
+      <w:numFmt w:val="bullet"/>
+      <w:lvlText w:val="-"/>
+      <w:lvlJc w:val="left"/>
+      <w:pPr>
+        <w:ind w:left="5040" w:hanging="360"/>
+      </w:pPr>
+      <w:rPr>
+        <w:u w:val="none"/>
+      </w:rPr>
+    </w:lvl>
+    <w:lvl w:ilvl="6">
+      <w:start w:val="1"/>
+      <w:numFmt w:val="bullet"/>
+      <w:lvlText w:val="-"/>
+      <w:lvlJc w:val="left"/>
+      <w:pPr>
+        <w:ind w:left="5760" w:hanging="360"/>
+      </w:pPr>
+      <w:rPr>
+        <w:u w:val="none"/>
+      </w:rPr>
+    </w:lvl>
+    <w:lvl w:ilvl="7">
+      <w:start w:val="1"/>
+      <w:numFmt w:val="bullet"/>
+      <w:lvlText w:val="-"/>
+      <w:lvlJc w:val="left"/>
+      <w:pPr>
+        <w:ind w:left="6480" w:hanging="360"/>
+      </w:pPr>
+      <w:rPr>
+        <w:u w:val="none"/>
+      </w:rPr>
+    </w:lvl>
+    <w:lvl w:ilvl="8">
+      <w:start w:val="1"/>
+      <w:numFmt w:val="bullet"/>
+      <w:lvlText w:val="-"/>
+      <w:lvlJc w:val="left"/>
+      <w:pPr>
+        <w:ind w:left="7200" w:hanging="360"/>
+      </w:pPr>
+      <w:rPr>
+        <w:u w:val="none"/>
+      </w:rPr>
+    </w:lvl>
+  </w:abstractNum>
+  <w:abstractNum w:abstractNumId="8">
+    <w:lvl w:ilvl="0">
+      <w:start w:val="1"/>
+      <w:numFmt w:val="bullet"/>
+      <w:lvlText w:val="-"/>
+      <w:lvlJc w:val="left"/>
+      <w:pPr>
+        <w:ind w:left="1440" w:hanging="360"/>
+      </w:pPr>
+      <w:rPr>
+        <w:u w:val="none"/>
+      </w:rPr>
+    </w:lvl>
+    <w:lvl w:ilvl="1">
+      <w:start w:val="1"/>
+      <w:numFmt w:val="bullet"/>
+      <w:lvlText w:val="-"/>
+      <w:lvlJc w:val="left"/>
+      <w:pPr>
+        <w:ind w:left="2160" w:hanging="360"/>
+      </w:pPr>
+      <w:rPr>
+        <w:u w:val="none"/>
+      </w:rPr>
+    </w:lvl>
+    <w:lvl w:ilvl="2">
+      <w:start w:val="1"/>
+      <w:numFmt w:val="bullet"/>
+      <w:lvlText w:val="-"/>
+      <w:lvlJc w:val="left"/>
+      <w:pPr>
+        <w:ind w:left="2880" w:hanging="360"/>
+      </w:pPr>
+      <w:rPr>
+        <w:u w:val="none"/>
+      </w:rPr>
+    </w:lvl>
+    <w:lvl w:ilvl="3">
+      <w:start w:val="1"/>
+      <w:numFmt w:val="bullet"/>
+      <w:lvlText w:val="-"/>
+      <w:lvlJc w:val="left"/>
+      <w:pPr>
+        <w:ind w:left="3600" w:hanging="360"/>
+      </w:pPr>
+      <w:rPr>
+        <w:u w:val="none"/>
+      </w:rPr>
+    </w:lvl>
+    <w:lvl w:ilvl="4">
+      <w:start w:val="1"/>
+      <w:numFmt w:val="bullet"/>
+      <w:lvlText w:val="-"/>
+      <w:lvlJc w:val="left"/>
+      <w:pPr>
+        <w:ind w:left="4320" w:hanging="360"/>
+      </w:pPr>
+      <w:rPr>
+        <w:u w:val="none"/>
+      </w:rPr>
+    </w:lvl>
+    <w:lvl w:ilvl="5">
+      <w:start w:val="1"/>
+      <w:numFmt w:val="bullet"/>
+      <w:lvlText w:val="-"/>
+      <w:lvlJc w:val="left"/>
+      <w:pPr>
+        <w:ind w:left="5040" w:hanging="360"/>
+      </w:pPr>
+      <w:rPr>
+        <w:u w:val="none"/>
+      </w:rPr>
+    </w:lvl>
+    <w:lvl w:ilvl="6">
+      <w:start w:val="1"/>
+      <w:numFmt w:val="bullet"/>
+      <w:lvlText w:val="-"/>
+      <w:lvlJc w:val="left"/>
+      <w:pPr>
+        <w:ind w:left="5760" w:hanging="360"/>
+      </w:pPr>
+      <w:rPr>
+        <w:u w:val="none"/>
+      </w:rPr>
+    </w:lvl>
+    <w:lvl w:ilvl="7">
+      <w:start w:val="1"/>
+      <w:numFmt w:val="bullet"/>
+      <w:lvlText w:val="-"/>
+      <w:lvlJc w:val="left"/>
+      <w:pPr>
+        <w:ind w:left="6480" w:hanging="360"/>
+      </w:pPr>
+      <w:rPr>
+        <w:u w:val="none"/>
+      </w:rPr>
+    </w:lvl>
+    <w:lvl w:ilvl="8">
+      <w:start w:val="1"/>
+      <w:numFmt w:val="bullet"/>
+      <w:lvlText w:val="-"/>
+      <w:lvlJc w:val="left"/>
+      <w:pPr>
+        <w:ind w:left="7200" w:hanging="360"/>
+      </w:pPr>
+      <w:rPr>
+        <w:u w:val="none"/>
+      </w:rPr>
+    </w:lvl>
+  </w:abstractNum>
+  <w:abstractNum w:abstractNumId="9">
+    <w:lvl w:ilvl="0">
+      <w:start w:val="1"/>
+      <w:numFmt w:val="bullet"/>
+      <w:lvlText w:val="-"/>
+      <w:lvlJc w:val="left"/>
+      <w:pPr>
+        <w:ind w:left="720" w:hanging="360"/>
+      </w:pPr>
+      <w:rPr>
+        <w:u w:val="none"/>
+      </w:rPr>
+    </w:lvl>
+    <w:lvl w:ilvl="1">
+      <w:start w:val="1"/>
+      <w:numFmt w:val="bullet"/>
+      <w:lvlText w:val="-"/>
+      <w:lvlJc w:val="left"/>
+      <w:pPr>
+        <w:ind w:left="1440" w:hanging="360"/>
+      </w:pPr>
+      <w:rPr>
+        <w:u w:val="none"/>
+      </w:rPr>
+    </w:lvl>
+    <w:lvl w:ilvl="2">
+      <w:start w:val="1"/>
+      <w:numFmt w:val="bullet"/>
+      <w:lvlText w:val="-"/>
+      <w:lvlJc w:val="left"/>
+      <w:pPr>
+        <w:ind w:left="2160" w:hanging="360"/>
+      </w:pPr>
+      <w:rPr>
+        <w:u w:val="none"/>
+      </w:rPr>
+    </w:lvl>
+    <w:lvl w:ilvl="3">
+      <w:start w:val="1"/>
+      <w:numFmt w:val="bullet"/>
+      <w:lvlText w:val="-"/>
+      <w:lvlJc w:val="left"/>
+      <w:pPr>
+        <w:ind w:left="2880" w:hanging="360"/>
+      </w:pPr>
+      <w:rPr>
+        <w:u w:val="none"/>
+      </w:rPr>
+    </w:lvl>
+    <w:lvl w:ilvl="4">
+      <w:start w:val="1"/>
+      <w:numFmt w:val="bullet"/>
+      <w:lvlText w:val="-"/>
+      <w:lvlJc w:val="left"/>
+      <w:pPr>
+        <w:ind w:left="3600" w:hanging="360"/>
+      </w:pPr>
+      <w:rPr>
+        <w:u w:val="none"/>
+      </w:rPr>
+    </w:lvl>
+    <w:lvl w:ilvl="5">
+      <w:start w:val="1"/>
+      <w:numFmt w:val="bullet"/>
+      <w:lvlText w:val="-"/>
+      <w:lvlJc w:val="left"/>
+      <w:pPr>
+        <w:ind w:left="4320" w:hanging="360"/>
+      </w:pPr>
+      <w:rPr>
+        <w:u w:val="none"/>
+      </w:rPr>
+    </w:lvl>
+    <w:lvl w:ilvl="6">
+      <w:start w:val="1"/>
+      <w:numFmt w:val="bullet"/>
+      <w:lvlText w:val="-"/>
+      <w:lvlJc w:val="left"/>
+      <w:pPr>
+        <w:ind w:left="5040" w:hanging="360"/>
+      </w:pPr>
+      <w:rPr>
+        <w:u w:val="none"/>
+      </w:rPr>
+    </w:lvl>
+    <w:lvl w:ilvl="7">
+      <w:start w:val="1"/>
+      <w:numFmt w:val="bullet"/>
+      <w:lvlText w:val="-"/>
+      <w:lvlJc w:val="left"/>
+      <w:pPr>
+        <w:ind w:left="5760" w:hanging="360"/>
+      </w:pPr>
+      <w:rPr>
+        <w:u w:val="none"/>
+      </w:rPr>
+    </w:lvl>
+    <w:lvl w:ilvl="8">
+      <w:start w:val="1"/>
+      <w:numFmt w:val="bullet"/>
+      <w:lvlText w:val="-"/>
+      <w:lvlJc w:val="left"/>
+      <w:pPr>
+        <w:ind w:left="6480" w:hanging="360"/>
+      </w:pPr>
+      <w:rPr>
+        <w:u w:val="none"/>
+      </w:rPr>
+    </w:lvl>
+  </w:abstractNum>
+  <w:abstractNum w:abstractNumId="10">
+    <w:lvl w:ilvl="0">
+      <w:start w:val="1"/>
+      <w:numFmt w:val="bullet"/>
+      <w:lvlText w:val="-"/>
+      <w:lvlJc w:val="left"/>
+      <w:pPr>
+        <w:ind w:left="720" w:hanging="360"/>
+      </w:pPr>
+      <w:rPr>
+        <w:u w:val="none"/>
+      </w:rPr>
+    </w:lvl>
+    <w:lvl w:ilvl="1">
+      <w:start w:val="1"/>
+      <w:numFmt w:val="bullet"/>
+      <w:lvlText w:val="-"/>
+      <w:lvlJc w:val="left"/>
+      <w:pPr>
+        <w:ind w:left="1440" w:hanging="360"/>
+      </w:pPr>
+      <w:rPr>
+        <w:u w:val="none"/>
+      </w:rPr>
+    </w:lvl>
+    <w:lvl w:ilvl="2">
+      <w:start w:val="1"/>
+      <w:numFmt w:val="bullet"/>
+      <w:lvlText w:val="-"/>
+      <w:lvlJc w:val="left"/>
+      <w:pPr>
+        <w:ind w:left="2160" w:hanging="360"/>
+      </w:pPr>
+      <w:rPr>
+        <w:u w:val="none"/>
+      </w:rPr>
+    </w:lvl>
+    <w:lvl w:ilvl="3">
+      <w:start w:val="1"/>
+      <w:numFmt w:val="bullet"/>
+      <w:lvlText w:val="-"/>
+      <w:lvlJc w:val="left"/>
+      <w:pPr>
+        <w:ind w:left="2880" w:hanging="360"/>
+      </w:pPr>
+      <w:rPr>
+        <w:u w:val="none"/>
+      </w:rPr>
+    </w:lvl>
+    <w:lvl w:ilvl="4">
+      <w:start w:val="1"/>
+      <w:numFmt w:val="bullet"/>
+      <w:lvlText w:val="-"/>
+      <w:lvlJc w:val="left"/>
+      <w:pPr>
+        <w:ind w:left="3600" w:hanging="360"/>
+      </w:pPr>
+      <w:rPr>
+        <w:u w:val="none"/>
+      </w:rPr>
+    </w:lvl>
+    <w:lvl w:ilvl="5">
+      <w:start w:val="1"/>
+      <w:numFmt w:val="bullet"/>
+      <w:lvlText w:val="-"/>
+      <w:lvlJc w:val="left"/>
+      <w:pPr>
+        <w:ind w:left="4320" w:hanging="360"/>
+      </w:pPr>
+      <w:rPr>
+        <w:u w:val="none"/>
+      </w:rPr>
+    </w:lvl>
+    <w:lvl w:ilvl="6">
+      <w:start w:val="1"/>
+      <w:numFmt w:val="bullet"/>
+      <w:lvlText w:val="-"/>
+      <w:lvlJc w:val="left"/>
+      <w:pPr>
+        <w:ind w:left="5040" w:hanging="360"/>
+      </w:pPr>
+      <w:rPr>
+        <w:u w:val="none"/>
+      </w:rPr>
+    </w:lvl>
+    <w:lvl w:ilvl="7">
+      <w:start w:val="1"/>
+      <w:numFmt w:val="bullet"/>
+      <w:lvlText w:val="-"/>
+      <w:lvlJc w:val="left"/>
+      <w:pPr>
+        <w:ind w:left="5760" w:hanging="360"/>
+      </w:pPr>
+      <w:rPr>
+        <w:u w:val="none"/>
+      </w:rPr>
+    </w:lvl>
+    <w:lvl w:ilvl="8">
+      <w:start w:val="1"/>
+      <w:numFmt w:val="bullet"/>
+      <w:lvlText w:val="-"/>
+      <w:lvlJc w:val="left"/>
+      <w:pPr>
+        <w:ind w:left="6480" w:hanging="360"/>
+      </w:pPr>
+      <w:rPr>
+        <w:u w:val="none"/>
+      </w:rPr>
+    </w:lvl>
+  </w:abstractNum>
+  <w:abstractNum w:abstractNumId="11">
+    <w:lvl w:ilvl="0">
+      <w:start w:val="1"/>
+      <w:numFmt w:val="bullet"/>
+      <w:lvlText w:val="-"/>
+      <w:lvlJc w:val="left"/>
+      <w:pPr>
+        <w:ind w:left="720" w:hanging="360"/>
+      </w:pPr>
+      <w:rPr>
+        <w:u w:val="none"/>
+      </w:rPr>
+    </w:lvl>
+    <w:lvl w:ilvl="1">
+      <w:start w:val="1"/>
+      <w:numFmt w:val="bullet"/>
+      <w:lvlText w:val="-"/>
+      <w:lvlJc w:val="left"/>
+      <w:pPr>
+        <w:ind w:left="1440" w:hanging="360"/>
+      </w:pPr>
+      <w:rPr>
+        <w:u w:val="none"/>
+      </w:rPr>
+    </w:lvl>
+    <w:lvl w:ilvl="2">
+      <w:start w:val="1"/>
+      <w:numFmt w:val="bullet"/>
+      <w:lvlText w:val="-"/>
+      <w:lvlJc w:val="left"/>
+      <w:pPr>
+        <w:ind w:left="2160" w:hanging="360"/>
+      </w:pPr>
+      <w:rPr>
+        <w:u w:val="none"/>
+      </w:rPr>
+    </w:lvl>
+    <w:lvl w:ilvl="3">
+      <w:start w:val="1"/>
+      <w:numFmt w:val="bullet"/>
+      <w:lvlText w:val="-"/>
+      <w:lvlJc w:val="left"/>
+      <w:pPr>
+        <w:ind w:left="2880" w:hanging="360"/>
+      </w:pPr>
+      <w:rPr>
+        <w:u w:val="none"/>
+      </w:rPr>
+    </w:lvl>
+    <w:lvl w:ilvl="4">
+      <w:start w:val="1"/>
+      <w:numFmt w:val="bullet"/>
+      <w:lvlText w:val="-"/>
+      <w:lvlJc w:val="left"/>
+      <w:pPr>
+        <w:ind w:left="3600" w:hanging="360"/>
+      </w:pPr>
+      <w:rPr>
+        <w:u w:val="none"/>
+      </w:rPr>
+    </w:lvl>
+    <w:lvl w:ilvl="5">
+      <w:start w:val="1"/>
+      <w:numFmt w:val="bullet"/>
+      <w:lvlText w:val="-"/>
+      <w:lvlJc w:val="left"/>
+      <w:pPr>
+        <w:ind w:left="4320" w:hanging="360"/>
+      </w:pPr>
+      <w:rPr>
+        <w:u w:val="none"/>
+      </w:rPr>
+    </w:lvl>
+    <w:lvl w:ilvl="6">
+      <w:start w:val="1"/>
+      <w:numFmt w:val="bullet"/>
+      <w:lvlText w:val="-"/>
+      <w:lvlJc w:val="left"/>
+      <w:pPr>
+        <w:ind w:left="5040" w:hanging="360"/>
+      </w:pPr>
+      <w:rPr>
+        <w:u w:val="none"/>
+      </w:rPr>
+    </w:lvl>
+    <w:lvl w:ilvl="7">
+      <w:start w:val="1"/>
+      <w:numFmt w:val="bullet"/>
+      <w:lvlText w:val="-"/>
+      <w:lvlJc w:val="left"/>
+      <w:pPr>
+        <w:ind w:left="5760" w:hanging="360"/>
+      </w:pPr>
+      <w:rPr>
+        <w:u w:val="none"/>
+      </w:rPr>
+    </w:lvl>
+    <w:lvl w:ilvl="8">
+      <w:start w:val="1"/>
+      <w:numFmt w:val="bullet"/>
+      <w:lvlText w:val="-"/>
+      <w:lvlJc w:val="left"/>
+      <w:pPr>
+        <w:ind w:left="6480" w:hanging="360"/>
+      </w:pPr>
+      <w:rPr>
+        <w:u w:val="none"/>
+      </w:rPr>
+    </w:lvl>
+  </w:abstractNum>
+  <w:abstractNum w:abstractNumId="12">
     <w:lvl w:ilvl="0">
       <w:start w:val="1"/>
       <w:numFmt w:val="bullet"/>
@@ -1920,6 +3841,30 @@
   </w:num>
   <w:num w:numId="4">
     <w:abstractNumId w:val="4"/>
+  </w:num>
+  <w:num w:numId="5">
+    <w:abstractNumId w:val="5"/>
+  </w:num>
+  <w:num w:numId="6">
+    <w:abstractNumId w:val="6"/>
+  </w:num>
+  <w:num w:numId="7">
+    <w:abstractNumId w:val="7"/>
+  </w:num>
+  <w:num w:numId="8">
+    <w:abstractNumId w:val="8"/>
+  </w:num>
+  <w:num w:numId="9">
+    <w:abstractNumId w:val="9"/>
+  </w:num>
+  <w:num w:numId="10">
+    <w:abstractNumId w:val="10"/>
+  </w:num>
+  <w:num w:numId="11">
+    <w:abstractNumId w:val="11"/>
+  </w:num>
+  <w:num w:numId="12">
+    <w:abstractNumId w:val="12"/>
   </w:num>
 </w:numbering>
 </file>

</xml_diff>

<commit_message>
upload bug-report and test-plan
</commit_message>
<xml_diff>
--- a/doc/test-plan.docx
+++ b/doc/test-plan.docx
@@ -78,7 +78,7 @@
       <w:pPr>
         <w:numPr>
           <w:ilvl w:val="0"/>
-          <w:numId w:val="8"/>
+          <w:numId w:val="12"/>
         </w:numPr>
         <w:ind w:left="1440" w:hanging="360"/>
         <w:jc w:val="left"/>
@@ -100,7 +100,7 @@
       <w:pPr>
         <w:numPr>
           <w:ilvl w:val="0"/>
-          <w:numId w:val="8"/>
+          <w:numId w:val="12"/>
         </w:numPr>
         <w:ind w:left="1440" w:hanging="360"/>
         <w:jc w:val="left"/>
@@ -122,7 +122,7 @@
       <w:pPr>
         <w:numPr>
           <w:ilvl w:val="0"/>
-          <w:numId w:val="8"/>
+          <w:numId w:val="12"/>
         </w:numPr>
         <w:ind w:left="1440" w:hanging="360"/>
         <w:rPr>
@@ -143,7 +143,7 @@
       <w:pPr>
         <w:numPr>
           <w:ilvl w:val="0"/>
-          <w:numId w:val="8"/>
+          <w:numId w:val="12"/>
         </w:numPr>
         <w:ind w:left="1440" w:hanging="360"/>
         <w:rPr>
@@ -164,7 +164,7 @@
       <w:pPr>
         <w:numPr>
           <w:ilvl w:val="0"/>
-          <w:numId w:val="8"/>
+          <w:numId w:val="12"/>
         </w:numPr>
         <w:ind w:left="1440" w:hanging="360"/>
         <w:rPr>
@@ -185,7 +185,7 @@
       <w:pPr>
         <w:numPr>
           <w:ilvl w:val="0"/>
-          <w:numId w:val="8"/>
+          <w:numId w:val="12"/>
         </w:numPr>
         <w:ind w:left="1440" w:hanging="360"/>
         <w:rPr>
@@ -206,7 +206,7 @@
       <w:pPr>
         <w:numPr>
           <w:ilvl w:val="0"/>
-          <w:numId w:val="8"/>
+          <w:numId w:val="12"/>
         </w:numPr>
         <w:ind w:left="1440" w:hanging="360"/>
         <w:rPr>
@@ -227,7 +227,7 @@
       <w:pPr>
         <w:numPr>
           <w:ilvl w:val="0"/>
-          <w:numId w:val="8"/>
+          <w:numId w:val="12"/>
         </w:numPr>
         <w:ind w:left="1440" w:hanging="360"/>
         <w:rPr>
@@ -248,7 +248,7 @@
       <w:pPr>
         <w:numPr>
           <w:ilvl w:val="0"/>
-          <w:numId w:val="8"/>
+          <w:numId w:val="12"/>
         </w:numPr>
         <w:ind w:left="1440" w:hanging="360"/>
         <w:rPr>
@@ -371,7 +371,7 @@
       <w:pPr>
         <w:numPr>
           <w:ilvl w:val="0"/>
-          <w:numId w:val="5"/>
+          <w:numId w:val="10"/>
         </w:numPr>
         <w:ind w:left="720" w:hanging="360"/>
         <w:jc w:val="left"/>
@@ -402,7 +402,7 @@
       <w:pPr>
         <w:numPr>
           <w:ilvl w:val="0"/>
-          <w:numId w:val="5"/>
+          <w:numId w:val="10"/>
         </w:numPr>
         <w:ind w:left="720" w:hanging="360"/>
         <w:jc w:val="left"/>
@@ -434,7 +434,7 @@
       <w:pPr>
         <w:numPr>
           <w:ilvl w:val="0"/>
-          <w:numId w:val="5"/>
+          <w:numId w:val="10"/>
         </w:numPr>
         <w:ind w:left="720" w:hanging="360"/>
         <w:jc w:val="left"/>
@@ -466,7 +466,7 @@
       <w:pPr>
         <w:numPr>
           <w:ilvl w:val="0"/>
-          <w:numId w:val="5"/>
+          <w:numId w:val="10"/>
         </w:numPr>
         <w:ind w:left="720" w:hanging="360"/>
         <w:rPr>
@@ -503,7 +503,7 @@
       <w:pPr>
         <w:numPr>
           <w:ilvl w:val="0"/>
-          <w:numId w:val="5"/>
+          <w:numId w:val="10"/>
         </w:numPr>
         <w:ind w:left="720" w:hanging="360"/>
         <w:jc w:val="left"/>
@@ -544,7 +544,7 @@
       <w:pPr>
         <w:numPr>
           <w:ilvl w:val="0"/>
-          <w:numId w:val="5"/>
+          <w:numId w:val="10"/>
         </w:numPr>
         <w:ind w:left="720" w:hanging="360"/>
         <w:jc w:val="left"/>
@@ -585,7 +585,7 @@
       <w:pPr>
         <w:numPr>
           <w:ilvl w:val="0"/>
-          <w:numId w:val="5"/>
+          <w:numId w:val="10"/>
         </w:numPr>
         <w:ind w:left="720" w:hanging="360"/>
         <w:jc w:val="left"/>
@@ -618,7 +618,7 @@
       <w:pPr>
         <w:numPr>
           <w:ilvl w:val="0"/>
-          <w:numId w:val="7"/>
+          <w:numId w:val="4"/>
         </w:numPr>
         <w:ind w:left="1440" w:hanging="360"/>
         <w:jc w:val="left"/>
@@ -694,7 +694,7 @@
       <w:pPr>
         <w:numPr>
           <w:ilvl w:val="0"/>
-          <w:numId w:val="12"/>
+          <w:numId w:val="6"/>
         </w:numPr>
         <w:ind w:left="720" w:hanging="360"/>
         <w:jc w:val="left"/>
@@ -732,7 +732,7 @@
       <w:pPr>
         <w:numPr>
           <w:ilvl w:val="1"/>
-          <w:numId w:val="12"/>
+          <w:numId w:val="6"/>
         </w:numPr>
         <w:ind w:left="1440" w:hanging="360"/>
         <w:jc w:val="left"/>
@@ -759,7 +759,7 @@
       <w:pPr>
         <w:numPr>
           <w:ilvl w:val="1"/>
-          <w:numId w:val="12"/>
+          <w:numId w:val="6"/>
         </w:numPr>
         <w:ind w:left="1440" w:hanging="360"/>
         <w:jc w:val="left"/>
@@ -786,7 +786,7 @@
       <w:pPr>
         <w:numPr>
           <w:ilvl w:val="1"/>
-          <w:numId w:val="12"/>
+          <w:numId w:val="6"/>
         </w:numPr>
         <w:ind w:left="1440" w:hanging="360"/>
         <w:jc w:val="left"/>
@@ -813,7 +813,7 @@
       <w:pPr>
         <w:numPr>
           <w:ilvl w:val="1"/>
-          <w:numId w:val="12"/>
+          <w:numId w:val="6"/>
         </w:numPr>
         <w:ind w:left="1440" w:hanging="360"/>
         <w:jc w:val="left"/>
@@ -840,7 +840,7 @@
       <w:pPr>
         <w:numPr>
           <w:ilvl w:val="0"/>
-          <w:numId w:val="12"/>
+          <w:numId w:val="6"/>
         </w:numPr>
         <w:ind w:left="720" w:hanging="360"/>
         <w:jc w:val="left"/>
@@ -868,7 +868,7 @@
       <w:pPr>
         <w:numPr>
           <w:ilvl w:val="1"/>
-          <w:numId w:val="12"/>
+          <w:numId w:val="6"/>
         </w:numPr>
         <w:ind w:left="1440" w:hanging="360"/>
         <w:jc w:val="left"/>
@@ -894,7 +894,7 @@
       <w:pPr>
         <w:numPr>
           <w:ilvl w:val="1"/>
-          <w:numId w:val="12"/>
+          <w:numId w:val="6"/>
         </w:numPr>
         <w:ind w:left="1440" w:hanging="360"/>
         <w:jc w:val="left"/>
@@ -921,7 +921,7 @@
       <w:pPr>
         <w:numPr>
           <w:ilvl w:val="0"/>
-          <w:numId w:val="12"/>
+          <w:numId w:val="6"/>
         </w:numPr>
         <w:ind w:left="720" w:hanging="360"/>
         <w:jc w:val="left"/>
@@ -959,7 +959,7 @@
       <w:pPr>
         <w:numPr>
           <w:ilvl w:val="1"/>
-          <w:numId w:val="12"/>
+          <w:numId w:val="6"/>
         </w:numPr>
         <w:ind w:left="1440" w:hanging="360"/>
         <w:jc w:val="left"/>
@@ -986,7 +986,7 @@
       <w:pPr>
         <w:numPr>
           <w:ilvl w:val="1"/>
-          <w:numId w:val="12"/>
+          <w:numId w:val="6"/>
         </w:numPr>
         <w:ind w:left="1440" w:hanging="360"/>
         <w:jc w:val="left"/>
@@ -1013,7 +1013,7 @@
       <w:pPr>
         <w:numPr>
           <w:ilvl w:val="1"/>
-          <w:numId w:val="12"/>
+          <w:numId w:val="6"/>
         </w:numPr>
         <w:ind w:left="1440" w:hanging="360"/>
         <w:jc w:val="left"/>
@@ -1040,7 +1040,7 @@
       <w:pPr>
         <w:numPr>
           <w:ilvl w:val="0"/>
-          <w:numId w:val="12"/>
+          <w:numId w:val="6"/>
         </w:numPr>
         <w:ind w:left="720" w:hanging="360"/>
         <w:jc w:val="left"/>
@@ -1078,7 +1078,7 @@
       <w:pPr>
         <w:numPr>
           <w:ilvl w:val="1"/>
-          <w:numId w:val="12"/>
+          <w:numId w:val="6"/>
         </w:numPr>
         <w:ind w:left="1440" w:hanging="360"/>
         <w:jc w:val="left"/>
@@ -1105,7 +1105,7 @@
       <w:pPr>
         <w:numPr>
           <w:ilvl w:val="1"/>
-          <w:numId w:val="12"/>
+          <w:numId w:val="6"/>
         </w:numPr>
         <w:ind w:left="1440" w:hanging="360"/>
         <w:jc w:val="left"/>
@@ -1132,7 +1132,7 @@
       <w:pPr>
         <w:numPr>
           <w:ilvl w:val="1"/>
-          <w:numId w:val="12"/>
+          <w:numId w:val="6"/>
         </w:numPr>
         <w:ind w:left="1440" w:hanging="360"/>
         <w:jc w:val="left"/>
@@ -1159,7 +1159,7 @@
       <w:pPr>
         <w:numPr>
           <w:ilvl w:val="1"/>
-          <w:numId w:val="12"/>
+          <w:numId w:val="6"/>
         </w:numPr>
         <w:ind w:left="1440" w:hanging="360"/>
         <w:jc w:val="left"/>
@@ -1186,7 +1186,7 @@
       <w:pPr>
         <w:numPr>
           <w:ilvl w:val="1"/>
-          <w:numId w:val="12"/>
+          <w:numId w:val="6"/>
         </w:numPr>
         <w:ind w:left="1440" w:hanging="360"/>
         <w:jc w:val="left"/>
@@ -1213,7 +1213,7 @@
       <w:pPr>
         <w:numPr>
           <w:ilvl w:val="1"/>
-          <w:numId w:val="12"/>
+          <w:numId w:val="6"/>
         </w:numPr>
         <w:ind w:left="1440" w:hanging="360"/>
         <w:jc w:val="left"/>
@@ -1240,7 +1240,7 @@
       <w:pPr>
         <w:numPr>
           <w:ilvl w:val="0"/>
-          <w:numId w:val="12"/>
+          <w:numId w:val="6"/>
         </w:numPr>
         <w:ind w:left="720" w:hanging="360"/>
         <w:jc w:val="left"/>
@@ -1278,7 +1278,7 @@
       <w:pPr>
         <w:numPr>
           <w:ilvl w:val="0"/>
-          <w:numId w:val="12"/>
+          <w:numId w:val="6"/>
         </w:numPr>
         <w:ind w:left="720" w:hanging="360"/>
         <w:jc w:val="left"/>
@@ -1316,7 +1316,7 @@
       <w:pPr>
         <w:numPr>
           <w:ilvl w:val="0"/>
-          <w:numId w:val="12"/>
+          <w:numId w:val="6"/>
         </w:numPr>
         <w:ind w:left="720" w:hanging="360"/>
         <w:jc w:val="left"/>
@@ -1354,7 +1354,7 @@
       <w:pPr>
         <w:numPr>
           <w:ilvl w:val="1"/>
-          <w:numId w:val="12"/>
+          <w:numId w:val="6"/>
         </w:numPr>
         <w:ind w:left="1440" w:hanging="360"/>
         <w:jc w:val="left"/>
@@ -1476,6 +1476,61 @@
       <w:pPr>
         <w:numPr>
           <w:ilvl w:val="0"/>
+          <w:numId w:val="1"/>
+        </w:numPr>
+        <w:ind w:left="720" w:hanging="360"/>
+        <w:jc w:val="left"/>
+        <w:rPr>
+          <w:color w:val="2d3b45"/>
+          <w:sz w:val="24"/>
+          <w:szCs w:val="24"/>
+          <w:highlight w:val="white"/>
+          <w:u w:val="none"/>
+        </w:rPr>
+      </w:pPr>
+      <w:r>
+        <w:rPr>
+          <w:color w:val="2d3b45"/>
+          <w:sz w:val="24"/>
+          <w:szCs w:val="24"/>
+          <w:highlight w:val="white"/>
+          <w:rtl w:val="0"/>
+        </w:rPr>
+        <w:t xml:space="preserve">added 2 new levels - levels 3 &amp; 4, which are a bit harder than previous levels. The game supports non-repetitive gameplay for 5mins.</w:t>
+      </w:r>
+      <w:r>
+        <w:rPr>
+          <w:rtl w:val="0"/>
+        </w:rPr>
+      </w:r>
+    </w:p>
+    <w:p>
+      <w:pPr>
+        <w:jc w:val="left"/>
+        <w:rPr>
+          <w:b w:val="1"/>
+          <w:color w:val="2d3b45"/>
+          <w:sz w:val="24"/>
+          <w:szCs w:val="24"/>
+          <w:highlight w:val="white"/>
+        </w:rPr>
+      </w:pPr>
+      <w:r>
+        <w:rPr>
+          <w:b w:val="1"/>
+          <w:color w:val="2d3b45"/>
+          <w:sz w:val="24"/>
+          <w:szCs w:val="24"/>
+          <w:highlight w:val="white"/>
+          <w:rtl w:val="0"/>
+        </w:rPr>
+        <w:t xml:space="preserve">Stability: </w:t>
+      </w:r>
+    </w:p>
+    <w:p>
+      <w:pPr>
+        <w:numPr>
+          <w:ilvl w:val="0"/>
           <w:numId w:val="2"/>
         </w:numPr>
         <w:ind w:left="720" w:hanging="360"/>
@@ -1496,35 +1551,81 @@
           <w:highlight w:val="white"/>
           <w:rtl w:val="0"/>
         </w:rPr>
-        <w:t xml:space="preserve">added 2 new levels - levels 3 &amp; 4, which are a bit harder than previous levels. The game supports non-repetitive gameplay for 5mins.</w:t>
-      </w:r>
-      <w:r>
-        <w:rPr>
-          <w:rtl w:val="0"/>
-        </w:rPr>
-      </w:r>
-    </w:p>
-    <w:p>
-      <w:pPr>
-        <w:jc w:val="left"/>
-        <w:rPr>
-          <w:b w:val="1"/>
-          <w:color w:val="2d3b45"/>
-          <w:sz w:val="24"/>
-          <w:szCs w:val="24"/>
-          <w:highlight w:val="white"/>
-        </w:rPr>
-      </w:pPr>
-      <w:r>
-        <w:rPr>
-          <w:b w:val="1"/>
-          <w:color w:val="2d3b45"/>
-          <w:sz w:val="24"/>
-          <w:szCs w:val="24"/>
-          <w:highlight w:val="white"/>
-          <w:rtl w:val="0"/>
-        </w:rPr>
-        <w:t xml:space="preserve">Stability: </w:t>
+        <w:t xml:space="preserve">We tried the game on different machines and the game resolution and aspect ratio are consistent. No crashes were found.</w:t>
+      </w:r>
+    </w:p>
+    <w:p>
+      <w:pPr>
+        <w:ind w:left="0" w:firstLine="0"/>
+        <w:jc w:val="left"/>
+        <w:rPr>
+          <w:color w:val="2d3b45"/>
+          <w:sz w:val="24"/>
+          <w:szCs w:val="24"/>
+          <w:highlight w:val="white"/>
+        </w:rPr>
+      </w:pPr>
+      <w:r>
+        <w:rPr>
+          <w:b w:val="1"/>
+          <w:color w:val="2d3b45"/>
+          <w:sz w:val="24"/>
+          <w:szCs w:val="24"/>
+          <w:highlight w:val="white"/>
+          <w:rtl w:val="0"/>
+        </w:rPr>
+        <w:t xml:space="preserve">Robustness:</w:t>
+      </w:r>
+      <w:r>
+        <w:rPr>
+          <w:color w:val="2d3b45"/>
+          <w:sz w:val="24"/>
+          <w:szCs w:val="24"/>
+          <w:highlight w:val="white"/>
+          <w:rtl w:val="0"/>
+        </w:rPr>
+        <w:t xml:space="preserve"> unexpected user inputs do not crash the game. There’s minimal input lag and it does not affect game performance.</w:t>
+      </w:r>
+    </w:p>
+    <w:p>
+      <w:pPr>
+        <w:ind w:left="0" w:firstLine="0"/>
+        <w:jc w:val="left"/>
+        <w:rPr>
+          <w:color w:val="2d3b45"/>
+          <w:sz w:val="24"/>
+          <w:szCs w:val="24"/>
+          <w:highlight w:val="white"/>
+        </w:rPr>
+      </w:pPr>
+      <w:r>
+        <w:rPr>
+          <w:rtl w:val="0"/>
+        </w:rPr>
+      </w:r>
+    </w:p>
+    <w:p>
+      <w:pPr>
+        <w:ind w:left="0" w:firstLine="0"/>
+        <w:jc w:val="left"/>
+        <w:rPr>
+          <w:b w:val="1"/>
+          <w:color w:val="2d3b45"/>
+          <w:sz w:val="24"/>
+          <w:szCs w:val="24"/>
+          <w:highlight w:val="white"/>
+        </w:rPr>
+      </w:pPr>
+      <w:r>
+        <w:rPr>
+          <w:b w:val="1"/>
+          <w:color w:val="2d3b45"/>
+          <w:sz w:val="24"/>
+          <w:szCs w:val="24"/>
+          <w:highlight w:val="white"/>
+          <w:rtl w:val="0"/>
+        </w:rPr>
+        <w:t xml:space="preserve">New features &amp; New user input added:</w:t>
       </w:r>
     </w:p>
     <w:p>
@@ -1540,6 +1641,32 @@
           <w:sz w:val="24"/>
           <w:szCs w:val="24"/>
           <w:highlight w:val="white"/>
+        </w:rPr>
+      </w:pPr>
+      <w:r>
+        <w:rPr>
+          <w:color w:val="2d3b45"/>
+          <w:sz w:val="24"/>
+          <w:szCs w:val="24"/>
+          <w:highlight w:val="white"/>
+          <w:rtl w:val="0"/>
+        </w:rPr>
+        <w:t xml:space="preserve">Press Esc to open pause menu</w:t>
+      </w:r>
+    </w:p>
+    <w:p>
+      <w:pPr>
+        <w:numPr>
+          <w:ilvl w:val="0"/>
+          <w:numId w:val="3"/>
+        </w:numPr>
+        <w:ind w:left="720" w:hanging="360"/>
+        <w:jc w:val="left"/>
+        <w:rPr>
+          <w:color w:val="2d3b45"/>
+          <w:sz w:val="24"/>
+          <w:szCs w:val="24"/>
+          <w:highlight w:val="white"/>
           <w:u w:val="none"/>
         </w:rPr>
       </w:pPr>
@@ -1551,421 +1678,1355 @@
           <w:highlight w:val="white"/>
           <w:rtl w:val="0"/>
         </w:rPr>
+        <w:t xml:space="preserve">When pause menu is up, use directional keys to navigate through options</w:t>
+      </w:r>
+    </w:p>
+    <w:p>
+      <w:pPr>
+        <w:numPr>
+          <w:ilvl w:val="0"/>
+          <w:numId w:val="3"/>
+        </w:numPr>
+        <w:ind w:left="720" w:hanging="360"/>
+        <w:jc w:val="left"/>
+        <w:rPr>
+          <w:color w:val="2d3b45"/>
+          <w:sz w:val="24"/>
+          <w:szCs w:val="24"/>
+          <w:highlight w:val="white"/>
+          <w:u w:val="none"/>
+        </w:rPr>
+      </w:pPr>
+      <w:r>
+        <w:rPr>
+          <w:color w:val="2d3b45"/>
+          <w:sz w:val="24"/>
+          <w:szCs w:val="24"/>
+          <w:highlight w:val="white"/>
+          <w:rtl w:val="0"/>
+        </w:rPr>
+        <w:t xml:space="preserve">Help window is relocated in pause menu now</w:t>
+      </w:r>
+    </w:p>
+    <w:p>
+      <w:pPr>
+        <w:numPr>
+          <w:ilvl w:val="0"/>
+          <w:numId w:val="3"/>
+        </w:numPr>
+        <w:ind w:left="720" w:hanging="360"/>
+        <w:jc w:val="left"/>
+        <w:rPr>
+          <w:color w:val="2d3b45"/>
+          <w:sz w:val="24"/>
+          <w:szCs w:val="24"/>
+          <w:highlight w:val="white"/>
+          <w:u w:val="none"/>
+        </w:rPr>
+      </w:pPr>
+      <w:r>
+        <w:rPr>
+          <w:color w:val="2d3b45"/>
+          <w:sz w:val="24"/>
+          <w:szCs w:val="24"/>
+          <w:highlight w:val="white"/>
+          <w:rtl w:val="0"/>
+        </w:rPr>
+        <w:t xml:space="preserve">Press Enter to select current option</w:t>
+      </w:r>
+    </w:p>
+    <w:p>
+      <w:pPr>
+        <w:numPr>
+          <w:ilvl w:val="0"/>
+          <w:numId w:val="3"/>
+        </w:numPr>
+        <w:ind w:left="720" w:hanging="360"/>
+        <w:jc w:val="left"/>
+        <w:rPr>
+          <w:color w:val="2d3b45"/>
+          <w:sz w:val="24"/>
+          <w:szCs w:val="24"/>
+          <w:highlight w:val="white"/>
+          <w:u w:val="none"/>
+        </w:rPr>
+      </w:pPr>
+      <w:r>
+        <w:rPr>
+          <w:color w:val="2d3b45"/>
+          <w:sz w:val="24"/>
+          <w:szCs w:val="24"/>
+          <w:highlight w:val="white"/>
+          <w:rtl w:val="0"/>
+        </w:rPr>
+        <w:t xml:space="preserve">Press Esc again or select “RESUME” to close the menu</w:t>
+      </w:r>
+    </w:p>
+    <w:p>
+      <w:pPr>
+        <w:jc w:val="left"/>
+        <w:rPr>
+          <w:b w:val="1"/>
+          <w:color w:val="2d3b45"/>
+          <w:sz w:val="24"/>
+          <w:szCs w:val="24"/>
+          <w:highlight w:val="white"/>
+        </w:rPr>
+      </w:pPr>
+      <w:r>
+        <w:rPr>
+          <w:rtl w:val="0"/>
+        </w:rPr>
+      </w:r>
+    </w:p>
+    <w:p>
+      <w:pPr>
+        <w:jc w:val="left"/>
+        <w:rPr>
+          <w:color w:val="2d3b45"/>
+          <w:sz w:val="24"/>
+          <w:szCs w:val="24"/>
+          <w:highlight w:val="white"/>
+        </w:rPr>
+      </w:pPr>
+      <w:r>
+        <w:rPr>
+          <w:b w:val="1"/>
+          <w:color w:val="2d3b45"/>
+          <w:sz w:val="24"/>
+          <w:szCs w:val="24"/>
+          <w:highlight w:val="white"/>
+          <w:rtl w:val="0"/>
+        </w:rPr>
+        <w:t xml:space="preserve">Animation: </w:t>
+      </w:r>
+      <w:r>
+        <w:rPr>
+          <w:color w:val="2d3b45"/>
+          <w:sz w:val="24"/>
+          <w:szCs w:val="24"/>
+          <w:highlight w:val="white"/>
+          <w:rtl w:val="0"/>
+        </w:rPr>
+        <w:t xml:space="preserve">Added Zombie’s animation and fixed Josh’s animation speed</w:t>
+      </w:r>
+    </w:p>
+    <w:p>
+      <w:pPr>
+        <w:numPr>
+          <w:ilvl w:val="0"/>
+          <w:numId w:val="15"/>
+        </w:numPr>
+        <w:ind w:left="720" w:hanging="360"/>
+        <w:jc w:val="left"/>
+        <w:rPr>
+          <w:color w:val="2d3b45"/>
+          <w:sz w:val="24"/>
+          <w:szCs w:val="24"/>
+          <w:highlight w:val="white"/>
+          <w:u w:val="none"/>
+        </w:rPr>
+      </w:pPr>
+      <w:r>
+        <w:rPr>
+          <w:color w:val="2d3b45"/>
+          <w:sz w:val="24"/>
+          <w:szCs w:val="24"/>
+          <w:highlight w:val="white"/>
+          <w:rtl w:val="0"/>
+        </w:rPr>
+        <w:t xml:space="preserve">Zombie now has running and death animations</w:t>
+      </w:r>
+    </w:p>
+    <w:p>
+      <w:pPr>
+        <w:numPr>
+          <w:ilvl w:val="0"/>
+          <w:numId w:val="15"/>
+        </w:numPr>
+        <w:ind w:left="720" w:hanging="360"/>
+        <w:jc w:val="left"/>
+        <w:rPr>
+          <w:color w:val="2d3b45"/>
+          <w:sz w:val="24"/>
+          <w:szCs w:val="24"/>
+          <w:highlight w:val="white"/>
+          <w:u w:val="none"/>
+        </w:rPr>
+      </w:pPr>
+      <w:r>
+        <w:rPr>
+          <w:color w:val="2d3b45"/>
+          <w:sz w:val="24"/>
+          <w:szCs w:val="24"/>
+          <w:highlight w:val="white"/>
+          <w:rtl w:val="0"/>
+        </w:rPr>
+        <w:t xml:space="preserve">Now Josh’s (also the zombie’s) animation speed is controlled by time instead of framerate, ensuring stability across all machines</w:t>
+      </w:r>
+    </w:p>
+    <w:p>
+      <w:pPr>
+        <w:jc w:val="left"/>
+        <w:rPr>
+          <w:b w:val="1"/>
+          <w:color w:val="2d3b45"/>
+          <w:sz w:val="24"/>
+          <w:szCs w:val="24"/>
+          <w:highlight w:val="white"/>
+        </w:rPr>
+      </w:pPr>
+      <w:r>
+        <w:rPr>
+          <w:rtl w:val="0"/>
+        </w:rPr>
+      </w:r>
+    </w:p>
+    <w:p>
+      <w:pPr>
+        <w:jc w:val="left"/>
+        <w:rPr>
+          <w:b w:val="1"/>
+          <w:color w:val="2d3b45"/>
+          <w:sz w:val="24"/>
+          <w:szCs w:val="24"/>
+          <w:highlight w:val="white"/>
+        </w:rPr>
+      </w:pPr>
+      <w:r>
+        <w:rPr>
+          <w:b w:val="1"/>
+          <w:color w:val="2d3b45"/>
+          <w:sz w:val="24"/>
+          <w:szCs w:val="24"/>
+          <w:highlight w:val="white"/>
+          <w:rtl w:val="0"/>
+        </w:rPr>
+        <w:t xml:space="preserve">Reloadability:</w:t>
+      </w:r>
+    </w:p>
+    <w:p>
+      <w:pPr>
+        <w:ind w:firstLine="720"/>
+        <w:jc w:val="left"/>
+        <w:rPr>
+          <w:color w:val="2d3b45"/>
+          <w:sz w:val="24"/>
+          <w:szCs w:val="24"/>
+          <w:highlight w:val="white"/>
+        </w:rPr>
+      </w:pPr>
+      <w:r>
+        <w:rPr>
+          <w:color w:val="2d3b45"/>
+          <w:sz w:val="24"/>
+          <w:szCs w:val="24"/>
+          <w:highlight w:val="white"/>
+          <w:rtl w:val="0"/>
+        </w:rPr>
+        <w:t xml:space="preserve">- press ESC menu</w:t>
+      </w:r>
+    </w:p>
+    <w:p>
+      <w:pPr>
+        <w:ind w:firstLine="720"/>
+        <w:jc w:val="left"/>
+        <w:rPr>
+          <w:color w:val="2d3b45"/>
+          <w:sz w:val="24"/>
+          <w:szCs w:val="24"/>
+          <w:highlight w:val="white"/>
+        </w:rPr>
+      </w:pPr>
+      <w:r>
+        <w:rPr>
+          <w:color w:val="2d3b45"/>
+          <w:sz w:val="24"/>
+          <w:szCs w:val="24"/>
+          <w:highlight w:val="white"/>
+          <w:rtl w:val="0"/>
+        </w:rPr>
+        <w:t xml:space="preserve">- use directional keys to navigate through buttons</w:t>
+      </w:r>
+    </w:p>
+    <w:p>
+      <w:pPr>
+        <w:ind w:firstLine="720"/>
+        <w:jc w:val="left"/>
+        <w:rPr>
+          <w:color w:val="2d3b45"/>
+          <w:sz w:val="24"/>
+          <w:szCs w:val="24"/>
+          <w:highlight w:val="white"/>
+        </w:rPr>
+      </w:pPr>
+      <w:r>
+        <w:rPr>
+          <w:color w:val="2d3b45"/>
+          <w:sz w:val="24"/>
+          <w:szCs w:val="24"/>
+          <w:highlight w:val="white"/>
+          <w:rtl w:val="0"/>
+        </w:rPr>
+        <w:t xml:space="preserve">- select “SAVE”</w:t>
+      </w:r>
+    </w:p>
+    <w:p>
+      <w:pPr>
+        <w:ind w:firstLine="720"/>
+        <w:jc w:val="left"/>
+        <w:rPr>
+          <w:color w:val="2d3b45"/>
+          <w:sz w:val="24"/>
+          <w:szCs w:val="24"/>
+          <w:highlight w:val="white"/>
+        </w:rPr>
+      </w:pPr>
+      <w:r>
+        <w:rPr>
+          <w:color w:val="2d3b45"/>
+          <w:sz w:val="24"/>
+          <w:szCs w:val="24"/>
+          <w:highlight w:val="white"/>
+          <w:rtl w:val="0"/>
+        </w:rPr>
+        <w:t xml:space="preserve">- quit or restart game</w:t>
+      </w:r>
+    </w:p>
+    <w:p>
+      <w:pPr>
+        <w:ind w:firstLine="720"/>
+        <w:jc w:val="left"/>
+        <w:rPr>
+          <w:color w:val="2d3b45"/>
+          <w:sz w:val="24"/>
+          <w:szCs w:val="24"/>
+          <w:highlight w:val="white"/>
+        </w:rPr>
+      </w:pPr>
+      <w:r>
+        <w:rPr>
+          <w:color w:val="2d3b45"/>
+          <w:sz w:val="24"/>
+          <w:szCs w:val="24"/>
+          <w:highlight w:val="white"/>
+          <w:rtl w:val="0"/>
+        </w:rPr>
+        <w:t xml:space="preserve">- open the menu again and select “LOAD”, the game should be restored.</w:t>
+      </w:r>
+    </w:p>
+    <w:p>
+      <w:pPr>
+        <w:jc w:val="left"/>
+        <w:rPr>
+          <w:color w:val="2d3b45"/>
+          <w:sz w:val="24"/>
+          <w:szCs w:val="24"/>
+          <w:highlight w:val="white"/>
+        </w:rPr>
+      </w:pPr>
+      <w:r>
+        <w:rPr>
+          <w:rtl w:val="0"/>
+        </w:rPr>
+      </w:r>
+    </w:p>
+    <w:p>
+      <w:pPr>
+        <w:jc w:val="left"/>
+        <w:rPr>
+          <w:b w:val="1"/>
+          <w:color w:val="2d3b45"/>
+          <w:sz w:val="24"/>
+          <w:szCs w:val="24"/>
+          <w:highlight w:val="white"/>
+        </w:rPr>
+      </w:pPr>
+      <w:r>
+        <w:rPr>
+          <w:b w:val="1"/>
+          <w:color w:val="2d3b45"/>
+          <w:sz w:val="24"/>
+          <w:szCs w:val="24"/>
+          <w:highlight w:val="white"/>
+          <w:rtl w:val="0"/>
+        </w:rPr>
+        <w:t xml:space="preserve">Dialogue: </w:t>
+      </w:r>
+    </w:p>
+    <w:p>
+      <w:pPr>
+        <w:numPr>
+          <w:ilvl w:val="0"/>
+          <w:numId w:val="8"/>
+        </w:numPr>
+        <w:ind w:left="720" w:hanging="360"/>
+        <w:jc w:val="left"/>
+        <w:rPr>
+          <w:color w:val="2d3b45"/>
+          <w:sz w:val="24"/>
+          <w:szCs w:val="24"/>
+          <w:highlight w:val="white"/>
+          <w:u w:val="none"/>
+        </w:rPr>
+      </w:pPr>
+      <w:r>
+        <w:rPr>
+          <w:color w:val="2d3b45"/>
+          <w:sz w:val="24"/>
+          <w:szCs w:val="24"/>
+          <w:highlight w:val="white"/>
+          <w:rtl w:val="0"/>
+        </w:rPr>
+        <w:t xml:space="preserve">When Josh encounters an NPC, their dialogue will appear above the character.</w:t>
+      </w:r>
+    </w:p>
+    <w:p>
+      <w:pPr>
+        <w:numPr>
+          <w:ilvl w:val="0"/>
+          <w:numId w:val="8"/>
+        </w:numPr>
+        <w:ind w:left="720" w:hanging="360"/>
+        <w:jc w:val="left"/>
+        <w:rPr>
+          <w:color w:val="2d3b45"/>
+          <w:sz w:val="24"/>
+          <w:szCs w:val="24"/>
+          <w:highlight w:val="white"/>
+          <w:u w:val="none"/>
+        </w:rPr>
+      </w:pPr>
+      <w:r>
+        <w:rPr>
+          <w:color w:val="2d3b45"/>
+          <w:sz w:val="24"/>
+          <w:szCs w:val="24"/>
+          <w:highlight w:val="white"/>
+          <w:rtl w:val="0"/>
+        </w:rPr>
+        <w:t xml:space="preserve">When Josh enters some new levels, he will talk to himself to explain the story sometimes.</w:t>
+      </w:r>
+    </w:p>
+    <w:p>
+      <w:pPr>
+        <w:jc w:val="left"/>
+        <w:rPr>
+          <w:color w:val="2d3b45"/>
+          <w:sz w:val="24"/>
+          <w:szCs w:val="24"/>
+          <w:highlight w:val="white"/>
+        </w:rPr>
+      </w:pPr>
+      <w:r>
+        <w:rPr>
+          <w:rtl w:val="0"/>
+        </w:rPr>
+      </w:r>
+    </w:p>
+    <w:p>
+      <w:pPr>
+        <w:jc w:val="left"/>
+        <w:rPr>
+          <w:b w:val="1"/>
+          <w:color w:val="2d3b45"/>
+          <w:sz w:val="24"/>
+          <w:szCs w:val="24"/>
+          <w:highlight w:val="white"/>
+        </w:rPr>
+      </w:pPr>
+      <w:r>
+        <w:rPr>
+          <w:b w:val="1"/>
+          <w:color w:val="2d3b45"/>
+          <w:sz w:val="24"/>
+          <w:szCs w:val="24"/>
+          <w:highlight w:val="white"/>
+          <w:rtl w:val="0"/>
+        </w:rPr>
+        <w:t xml:space="preserve">Audio feedback:</w:t>
+      </w:r>
+    </w:p>
+    <w:p>
+      <w:pPr>
+        <w:numPr>
+          <w:ilvl w:val="0"/>
+          <w:numId w:val="13"/>
+        </w:numPr>
+        <w:ind w:left="720" w:hanging="360"/>
+        <w:jc w:val="left"/>
+        <w:rPr>
+          <w:color w:val="2d3b45"/>
+          <w:sz w:val="24"/>
+          <w:szCs w:val="24"/>
+          <w:highlight w:val="white"/>
+        </w:rPr>
+      </w:pPr>
+      <w:r>
+        <w:rPr>
+          <w:color w:val="2d3b45"/>
+          <w:sz w:val="24"/>
+          <w:szCs w:val="24"/>
+          <w:highlight w:val="white"/>
+          <w:rtl w:val="0"/>
+        </w:rPr>
+        <w:t xml:space="preserve">Background music</w:t>
+      </w:r>
+    </w:p>
+    <w:p>
+      <w:pPr>
+        <w:numPr>
+          <w:ilvl w:val="0"/>
+          <w:numId w:val="13"/>
+        </w:numPr>
+        <w:ind w:left="720" w:hanging="360"/>
+        <w:jc w:val="left"/>
+        <w:rPr>
+          <w:color w:val="2d3b45"/>
+          <w:sz w:val="24"/>
+          <w:szCs w:val="24"/>
+          <w:highlight w:val="white"/>
+        </w:rPr>
+      </w:pPr>
+      <w:r>
+        <w:rPr>
+          <w:color w:val="2d3b45"/>
+          <w:sz w:val="24"/>
+          <w:szCs w:val="24"/>
+          <w:highlight w:val="white"/>
+          <w:rtl w:val="0"/>
+        </w:rPr>
+        <w:t xml:space="preserve">Audio when enter trash cans</w:t>
+      </w:r>
+    </w:p>
+    <w:p>
+      <w:pPr>
+        <w:numPr>
+          <w:ilvl w:val="0"/>
+          <w:numId w:val="13"/>
+        </w:numPr>
+        <w:ind w:left="720" w:hanging="360"/>
+        <w:jc w:val="left"/>
+        <w:rPr>
+          <w:color w:val="2d3b45"/>
+          <w:sz w:val="24"/>
+          <w:szCs w:val="24"/>
+          <w:highlight w:val="white"/>
+        </w:rPr>
+      </w:pPr>
+      <w:r>
+        <w:rPr>
+          <w:color w:val="2d3b45"/>
+          <w:sz w:val="24"/>
+          <w:szCs w:val="24"/>
+          <w:highlight w:val="white"/>
+          <w:rtl w:val="0"/>
+        </w:rPr>
+        <w:t xml:space="preserve">Audio when eat a hotdog</w:t>
+      </w:r>
+    </w:p>
+    <w:p>
+      <w:pPr>
+        <w:numPr>
+          <w:ilvl w:val="0"/>
+          <w:numId w:val="13"/>
+        </w:numPr>
+        <w:ind w:left="720" w:hanging="360"/>
+        <w:jc w:val="left"/>
+        <w:rPr>
+          <w:color w:val="2d3b45"/>
+          <w:sz w:val="24"/>
+          <w:szCs w:val="24"/>
+          <w:highlight w:val="white"/>
+        </w:rPr>
+      </w:pPr>
+      <w:r>
+        <w:rPr>
+          <w:color w:val="2d3b45"/>
+          <w:sz w:val="24"/>
+          <w:szCs w:val="24"/>
+          <w:highlight w:val="white"/>
+          <w:rtl w:val="0"/>
+        </w:rPr>
+        <w:t xml:space="preserve">Audio when door opens</w:t>
+      </w:r>
+    </w:p>
+    <w:p>
+      <w:pPr>
+        <w:numPr>
+          <w:ilvl w:val="0"/>
+          <w:numId w:val="13"/>
+        </w:numPr>
+        <w:ind w:left="720" w:hanging="360"/>
+        <w:jc w:val="left"/>
+        <w:rPr>
+          <w:color w:val="2d3b45"/>
+          <w:sz w:val="24"/>
+          <w:szCs w:val="24"/>
+          <w:highlight w:val="white"/>
+        </w:rPr>
+      </w:pPr>
+      <w:r>
+        <w:rPr>
+          <w:color w:val="2d3b45"/>
+          <w:sz w:val="24"/>
+          <w:szCs w:val="24"/>
+          <w:highlight w:val="white"/>
+          <w:rtl w:val="0"/>
+        </w:rPr>
+        <w:t xml:space="preserve">Audio when shooting</w:t>
+      </w:r>
+    </w:p>
+    <w:p>
+      <w:pPr>
+        <w:ind w:left="0" w:firstLine="0"/>
+        <w:jc w:val="left"/>
+        <w:rPr>
+          <w:color w:val="2d3b45"/>
+          <w:sz w:val="24"/>
+          <w:szCs w:val="24"/>
+          <w:highlight w:val="white"/>
+        </w:rPr>
+      </w:pPr>
+      <w:r>
+        <w:rPr>
+          <w:rtl w:val="0"/>
+        </w:rPr>
+      </w:r>
+    </w:p>
+    <w:p>
+      <w:pPr>
+        <w:ind w:left="0" w:firstLine="0"/>
+        <w:jc w:val="left"/>
+        <w:rPr>
+          <w:color w:val="2d3b45"/>
+          <w:sz w:val="24"/>
+          <w:szCs w:val="24"/>
+          <w:highlight w:val="white"/>
+        </w:rPr>
+      </w:pPr>
+      <w:r>
+        <w:rPr>
+          <w:b w:val="1"/>
+          <w:color w:val="2d3b45"/>
+          <w:sz w:val="24"/>
+          <w:szCs w:val="24"/>
+          <w:highlight w:val="white"/>
+          <w:rtl w:val="0"/>
+        </w:rPr>
+        <w:t xml:space="preserve">Complex Prescribed Motion (please grade this in M4):</w:t>
+      </w:r>
+      <w:r>
+        <w:rPr>
+          <w:color w:val="2d3b45"/>
+          <w:sz w:val="24"/>
+          <w:szCs w:val="24"/>
+          <w:highlight w:val="white"/>
+          <w:rtl w:val="0"/>
+        </w:rPr>
+        <w:t xml:space="preserve"> </w:t>
+      </w:r>
+    </w:p>
+    <w:p>
+      <w:pPr>
+        <w:numPr>
+          <w:ilvl w:val="0"/>
+          <w:numId w:val="14"/>
+        </w:numPr>
+        <w:ind w:left="720" w:hanging="360"/>
+        <w:jc w:val="left"/>
+        <w:rPr>
+          <w:color w:val="2d3b45"/>
+          <w:sz w:val="24"/>
+          <w:szCs w:val="24"/>
+          <w:highlight w:val="white"/>
+          <w:u w:val="none"/>
+        </w:rPr>
+      </w:pPr>
+      <w:r>
+        <w:rPr>
+          <w:color w:val="2d3b45"/>
+          <w:sz w:val="24"/>
+          <w:szCs w:val="24"/>
+          <w:highlight w:val="white"/>
+          <w:rtl w:val="0"/>
+        </w:rPr>
+        <w:t xml:space="preserve">Implemented non-linear motion of dynamite using the cubic Bezier curve: B(t) = (1-t)^3*P0+3(1-t)^2*t*P1+3(1-t)t^2*P2+t^3*P3. The motion is controlled using 4 points. </w:t>
+      </w:r>
+    </w:p>
+    <w:p>
+      <w:pPr>
+        <w:numPr>
+          <w:ilvl w:val="0"/>
+          <w:numId w:val="14"/>
+        </w:numPr>
+        <w:ind w:left="720" w:hanging="360"/>
+        <w:jc w:val="left"/>
+        <w:rPr>
+          <w:color w:val="2d3b45"/>
+          <w:sz w:val="24"/>
+          <w:szCs w:val="24"/>
+          <w:highlight w:val="white"/>
+          <w:u w:val="none"/>
+        </w:rPr>
+      </w:pPr>
+      <w:r>
+        <w:rPr>
+          <w:color w:val="2d3b45"/>
+          <w:sz w:val="24"/>
+          <w:szCs w:val="24"/>
+          <w:highlight w:val="white"/>
+          <w:rtl w:val="0"/>
+        </w:rPr>
+        <w:t xml:space="preserve">The dynamite appears in level 3 and 4</w:t>
+      </w:r>
+    </w:p>
+    <w:p>
+      <w:pPr>
+        <w:numPr>
+          <w:ilvl w:val="0"/>
+          <w:numId w:val="14"/>
+        </w:numPr>
+        <w:ind w:left="720" w:hanging="360"/>
+        <w:jc w:val="left"/>
+        <w:rPr>
+          <w:color w:val="2d3b45"/>
+          <w:sz w:val="24"/>
+          <w:szCs w:val="24"/>
+          <w:highlight w:val="white"/>
+          <w:u w:val="none"/>
+        </w:rPr>
+      </w:pPr>
+      <w:r>
+        <w:rPr>
+          <w:color w:val="2d3b45"/>
+          <w:sz w:val="24"/>
+          <w:szCs w:val="24"/>
+          <w:highlight w:val="white"/>
+          <w:rtl w:val="0"/>
+        </w:rPr>
+        <w:t xml:space="preserve">The player will immediately die when touching it.</w:t>
+      </w:r>
+    </w:p>
+    <w:p>
+      <w:pPr>
+        <w:jc w:val="left"/>
+        <w:rPr>
+          <w:color w:val="2d3b45"/>
+          <w:sz w:val="24"/>
+          <w:szCs w:val="24"/>
+          <w:highlight w:val="white"/>
+        </w:rPr>
+      </w:pPr>
+      <w:r>
+        <w:rPr>
+          <w:rtl w:val="0"/>
+        </w:rPr>
+      </w:r>
+    </w:p>
+    <w:p>
+      <w:pPr>
+        <w:jc w:val="left"/>
+        <w:rPr>
+          <w:b w:val="1"/>
+          <w:color w:val="2d3b45"/>
+          <w:sz w:val="24"/>
+          <w:szCs w:val="24"/>
+          <w:highlight w:val="white"/>
+        </w:rPr>
+      </w:pPr>
+      <w:r>
+        <w:rPr>
+          <w:b w:val="1"/>
+          <w:color w:val="2d3b45"/>
+          <w:sz w:val="24"/>
+          <w:szCs w:val="24"/>
+          <w:highlight w:val="white"/>
+          <w:rtl w:val="0"/>
+        </w:rPr>
+        <w:t xml:space="preserve">Debug only:</w:t>
+      </w:r>
+    </w:p>
+    <w:p>
+      <w:pPr>
+        <w:numPr>
+          <w:ilvl w:val="0"/>
+          <w:numId w:val="11"/>
+        </w:numPr>
+        <w:ind w:left="720" w:hanging="360"/>
+        <w:jc w:val="left"/>
+        <w:rPr>
+          <w:color w:val="2d3b45"/>
+          <w:sz w:val="24"/>
+          <w:szCs w:val="24"/>
+          <w:highlight w:val="white"/>
+          <w:u w:val="none"/>
+        </w:rPr>
+      </w:pPr>
+      <w:r>
+        <w:rPr>
+          <w:color w:val="2d3b45"/>
+          <w:sz w:val="24"/>
+          <w:szCs w:val="24"/>
+          <w:highlight w:val="white"/>
+          <w:rtl w:val="0"/>
+        </w:rPr>
+        <w:t xml:space="preserve">Press shift + &gt; to directly load the next level</w:t>
+      </w:r>
+    </w:p>
+    <w:p>
+      <w:pPr>
+        <w:numPr>
+          <w:ilvl w:val="0"/>
+          <w:numId w:val="11"/>
+        </w:numPr>
+        <w:ind w:left="720" w:hanging="360"/>
+        <w:rPr>
+          <w:color w:val="2d3b45"/>
+          <w:sz w:val="24"/>
+          <w:szCs w:val="24"/>
+          <w:highlight w:val="white"/>
+        </w:rPr>
+      </w:pPr>
+      <w:r>
+        <w:rPr>
+          <w:color w:val="2d3b45"/>
+          <w:sz w:val="24"/>
+          <w:szCs w:val="24"/>
+          <w:highlight w:val="white"/>
+          <w:rtl w:val="0"/>
+        </w:rPr>
+        <w:t xml:space="preserve">Press shift + &lt; to directly load the next level</w:t>
+      </w:r>
+    </w:p>
+    <w:p>
+      <w:pPr>
+        <w:rPr>
+          <w:color w:val="2d3b45"/>
+          <w:sz w:val="24"/>
+          <w:szCs w:val="24"/>
+          <w:highlight w:val="white"/>
+        </w:rPr>
+      </w:pPr>
+      <w:r>
+        <w:rPr>
+          <w:rtl w:val="0"/>
+        </w:rPr>
+      </w:r>
+    </w:p>
+    <w:p>
+      <w:pPr>
+        <w:rPr>
+          <w:b w:val="1"/>
+          <w:color w:val="2d3b45"/>
+          <w:sz w:val="24"/>
+          <w:szCs w:val="24"/>
+          <w:highlight w:val="white"/>
+        </w:rPr>
+      </w:pPr>
+      <w:r>
+        <w:rPr>
+          <w:rtl w:val="0"/>
+        </w:rPr>
+      </w:r>
+    </w:p>
+    <w:p>
+      <w:pPr>
+        <w:rPr>
+          <w:b w:val="1"/>
+          <w:sz w:val="24"/>
+          <w:szCs w:val="24"/>
+        </w:rPr>
+      </w:pPr>
+      <w:r>
+        <w:rPr>
+          <w:b w:val="1"/>
+          <w:sz w:val="24"/>
+          <w:szCs w:val="24"/>
+          <w:rtl w:val="0"/>
+        </w:rPr>
+        <w:t xml:space="preserve">M4 Tests:</w:t>
+      </w:r>
+    </w:p>
+    <w:p>
+      <w:pPr>
+        <w:rPr>
+          <w:b w:val="1"/>
+          <w:sz w:val="24"/>
+          <w:szCs w:val="24"/>
+        </w:rPr>
+      </w:pPr>
+      <w:r>
+        <w:rPr>
+          <w:b w:val="1"/>
+          <w:sz w:val="24"/>
+          <w:szCs w:val="24"/>
+          <w:rtl w:val="0"/>
+        </w:rPr>
+        <w:t xml:space="preserve">Playability:</w:t>
+      </w:r>
+    </w:p>
+    <w:p>
+      <w:pPr>
+        <w:numPr>
+          <w:ilvl w:val="0"/>
+          <w:numId w:val="5"/>
+        </w:numPr>
+        <w:ind w:left="720" w:hanging="360"/>
+        <w:rPr>
+          <w:sz w:val="24"/>
+          <w:szCs w:val="24"/>
+        </w:rPr>
+      </w:pPr>
+      <w:r>
+        <w:rPr>
+          <w:sz w:val="24"/>
+          <w:szCs w:val="24"/>
+          <w:rtl w:val="0"/>
+        </w:rPr>
+        <w:t xml:space="preserve">the game now supports non-repetitive gameplay for at least 10 mins</w:t>
+      </w:r>
+    </w:p>
+    <w:p>
+      <w:pPr>
+        <w:numPr>
+          <w:ilvl w:val="0"/>
+          <w:numId w:val="5"/>
+        </w:numPr>
+        <w:ind w:left="720" w:hanging="360"/>
+        <w:rPr>
+          <w:sz w:val="24"/>
+          <w:szCs w:val="24"/>
+        </w:rPr>
+      </w:pPr>
+      <w:r>
+        <w:rPr>
+          <w:sz w:val="24"/>
+          <w:szCs w:val="24"/>
+          <w:rtl w:val="0"/>
+        </w:rPr>
+        <w:t xml:space="preserve">added a start menu screen, with four options: new game, load game, tutorial, quit</w:t>
+      </w:r>
+    </w:p>
+    <w:p>
+      <w:pPr>
+        <w:numPr>
+          <w:ilvl w:val="0"/>
+          <w:numId w:val="5"/>
+        </w:numPr>
+        <w:ind w:left="720" w:hanging="360"/>
+        <w:rPr>
+          <w:sz w:val="24"/>
+          <w:szCs w:val="24"/>
+        </w:rPr>
+      </w:pPr>
+      <w:r>
+        <w:rPr>
+          <w:sz w:val="24"/>
+          <w:szCs w:val="24"/>
+          <w:rtl w:val="0"/>
+        </w:rPr>
+        <w:t xml:space="preserve">added two new levels with new maps </w:t>
+      </w:r>
+    </w:p>
+    <w:p>
+      <w:pPr>
+        <w:numPr>
+          <w:ilvl w:val="0"/>
+          <w:numId w:val="5"/>
+        </w:numPr>
+        <w:ind w:left="720" w:hanging="360"/>
+        <w:rPr>
+          <w:sz w:val="24"/>
+          <w:szCs w:val="24"/>
+        </w:rPr>
+      </w:pPr>
+      <w:r>
+        <w:rPr>
+          <w:sz w:val="24"/>
+          <w:szCs w:val="24"/>
+          <w:rtl w:val="0"/>
+        </w:rPr>
+        <w:t xml:space="preserve">added spike balls(new content) in level 7</w:t>
+      </w:r>
+    </w:p>
+    <w:p>
+      <w:pPr>
+        <w:numPr>
+          <w:ilvl w:val="0"/>
+          <w:numId w:val="5"/>
+        </w:numPr>
+        <w:ind w:left="720" w:hanging="360"/>
+        <w:rPr>
+          <w:sz w:val="24"/>
+          <w:szCs w:val="24"/>
+        </w:rPr>
+      </w:pPr>
+      <w:r>
+        <w:rPr>
+          <w:sz w:val="24"/>
+          <w:szCs w:val="24"/>
+          <w:rtl w:val="0"/>
+        </w:rPr>
+        <w:t xml:space="preserve">added an end scene </w:t>
+      </w:r>
+    </w:p>
+    <w:p>
+      <w:pPr>
+        <w:numPr>
+          <w:ilvl w:val="0"/>
+          <w:numId w:val="5"/>
+        </w:numPr>
+        <w:ind w:left="720" w:hanging="360"/>
+        <w:rPr>
+          <w:sz w:val="24"/>
+          <w:szCs w:val="24"/>
+        </w:rPr>
+      </w:pPr>
+      <w:r>
+        <w:rPr>
+          <w:sz w:val="24"/>
+          <w:szCs w:val="24"/>
+          <w:rtl w:val="0"/>
+        </w:rPr>
+        <w:t xml:space="preserve">added a credit scene - after entering the door in the end scene</w:t>
+      </w:r>
+    </w:p>
+    <w:p>
+      <w:pPr>
+        <w:rPr>
+          <w:sz w:val="24"/>
+          <w:szCs w:val="24"/>
+        </w:rPr>
+      </w:pPr>
+      <w:r>
+        <w:rPr>
+          <w:rtl w:val="0"/>
+        </w:rPr>
+      </w:r>
+    </w:p>
+    <w:p>
+      <w:pPr>
+        <w:rPr>
+          <w:b w:val="1"/>
+          <w:sz w:val="24"/>
+          <w:szCs w:val="24"/>
+        </w:rPr>
+      </w:pPr>
+      <w:r>
+        <w:rPr>
+          <w:b w:val="1"/>
+          <w:sz w:val="24"/>
+          <w:szCs w:val="24"/>
+          <w:rtl w:val="0"/>
+        </w:rPr>
+        <w:t xml:space="preserve">Stability:</w:t>
+      </w:r>
+    </w:p>
+    <w:p>
+      <w:pPr>
+        <w:numPr>
+          <w:ilvl w:val="0"/>
+          <w:numId w:val="2"/>
+        </w:numPr>
+        <w:ind w:left="720" w:hanging="360"/>
+        <w:rPr>
+          <w:sz w:val="24"/>
+          <w:szCs w:val="24"/>
+        </w:rPr>
+      </w:pPr>
+      <w:r>
+        <w:rPr>
+          <w:sz w:val="24"/>
+          <w:szCs w:val="24"/>
+          <w:rtl w:val="0"/>
+        </w:rPr>
+        <w:t xml:space="preserve">All prior milestone implementations are fully completed and working</w:t>
+      </w:r>
+    </w:p>
+    <w:p>
+      <w:pPr>
+        <w:numPr>
+          <w:ilvl w:val="0"/>
+          <w:numId w:val="2"/>
+        </w:numPr>
+        <w:ind w:left="720" w:hanging="360"/>
+        <w:rPr>
+          <w:sz w:val="24"/>
+          <w:szCs w:val="24"/>
+        </w:rPr>
+      </w:pPr>
+      <w:r>
+        <w:rPr>
+          <w:sz w:val="24"/>
+          <w:szCs w:val="24"/>
+          <w:rtl w:val="0"/>
+        </w:rPr>
         <w:t xml:space="preserve">We tried the game on different machines and the game resolution and aspect ratio are consistent. No crashes were found.</w:t>
       </w:r>
     </w:p>
     <w:p>
       <w:pPr>
-        <w:ind w:left="0" w:firstLine="0"/>
-        <w:jc w:val="left"/>
-        <w:rPr>
-          <w:color w:val="2d3b45"/>
-          <w:sz w:val="24"/>
-          <w:szCs w:val="24"/>
-          <w:highlight w:val="white"/>
-        </w:rPr>
-      </w:pPr>
-      <w:r>
-        <w:rPr>
-          <w:b w:val="1"/>
-          <w:color w:val="2d3b45"/>
-          <w:sz w:val="24"/>
-          <w:szCs w:val="24"/>
-          <w:highlight w:val="white"/>
+        <w:rPr>
+          <w:sz w:val="24"/>
+          <w:szCs w:val="24"/>
+        </w:rPr>
+      </w:pPr>
+      <w:r>
+        <w:rPr>
+          <w:sz w:val="24"/>
+          <w:szCs w:val="24"/>
+          <w:rtl w:val="0"/>
+        </w:rPr>
+        <w:t xml:space="preserve"> </w:t>
+      </w:r>
+    </w:p>
+    <w:p>
+      <w:pPr>
+        <w:rPr>
+          <w:b w:val="1"/>
+          <w:sz w:val="24"/>
+          <w:szCs w:val="24"/>
+        </w:rPr>
+      </w:pPr>
+      <w:r>
+        <w:rPr>
+          <w:b w:val="1"/>
+          <w:sz w:val="24"/>
+          <w:szCs w:val="24"/>
+          <w:rtl w:val="0"/>
+        </w:rPr>
+        <w:t xml:space="preserve">User Experience:</w:t>
+      </w:r>
+    </w:p>
+    <w:p>
+      <w:pPr>
+        <w:numPr>
+          <w:ilvl w:val="0"/>
+          <w:numId w:val="9"/>
+        </w:numPr>
+        <w:ind w:left="720" w:hanging="360"/>
+        <w:rPr>
+          <w:sz w:val="24"/>
+          <w:szCs w:val="24"/>
+        </w:rPr>
+      </w:pPr>
+      <w:r>
+        <w:rPr>
+          <w:sz w:val="24"/>
+          <w:szCs w:val="24"/>
+          <w:rtl w:val="0"/>
+        </w:rPr>
+        <w:t xml:space="preserve">The tutorial level provides a guide on how to move, jump, hide from, or shoot zombies. It also instructs players on how to grab the key to advance to the next level.</w:t>
+      </w:r>
+    </w:p>
+    <w:p>
+      <w:pPr>
+        <w:rPr>
+          <w:sz w:val="24"/>
+          <w:szCs w:val="24"/>
+        </w:rPr>
+      </w:pPr>
+      <w:r>
+        <w:rPr>
+          <w:rtl w:val="0"/>
+        </w:rPr>
+      </w:r>
+    </w:p>
+    <w:p>
+      <w:pPr>
+        <w:rPr>
+          <w:b w:val="1"/>
+          <w:sz w:val="24"/>
+          <w:szCs w:val="24"/>
+        </w:rPr>
+      </w:pPr>
+      <w:r>
+        <w:rPr>
+          <w:b w:val="1"/>
+          <w:sz w:val="24"/>
+          <w:szCs w:val="24"/>
           <w:rtl w:val="0"/>
         </w:rPr>
         <w:t xml:space="preserve">Robustness:</w:t>
       </w:r>
-      <w:r>
-        <w:rPr>
-          <w:color w:val="2d3b45"/>
-          <w:sz w:val="24"/>
-          <w:szCs w:val="24"/>
-          <w:highlight w:val="white"/>
-          <w:rtl w:val="0"/>
-        </w:rPr>
-        <w:t xml:space="preserve"> unexpected user inputs do not crash the game. There’s minimal input lag and it does not affect game performance.</w:t>
-      </w:r>
-    </w:p>
-    <w:p>
-      <w:pPr>
-        <w:ind w:left="0" w:firstLine="0"/>
-        <w:jc w:val="left"/>
-        <w:rPr>
-          <w:color w:val="2d3b45"/>
-          <w:sz w:val="24"/>
-          <w:szCs w:val="24"/>
-          <w:highlight w:val="white"/>
-        </w:rPr>
-      </w:pPr>
-      <w:r>
-        <w:rPr>
-          <w:rtl w:val="0"/>
-        </w:rPr>
-      </w:r>
-    </w:p>
-    <w:p>
-      <w:pPr>
-        <w:ind w:left="0" w:firstLine="0"/>
-        <w:jc w:val="left"/>
-        <w:rPr>
-          <w:b w:val="1"/>
-          <w:color w:val="2d3b45"/>
-          <w:sz w:val="24"/>
-          <w:szCs w:val="24"/>
-          <w:highlight w:val="white"/>
-        </w:rPr>
-      </w:pPr>
-      <w:r>
-        <w:rPr>
-          <w:b w:val="1"/>
-          <w:color w:val="2d3b45"/>
-          <w:sz w:val="24"/>
-          <w:szCs w:val="24"/>
-          <w:highlight w:val="white"/>
-          <w:rtl w:val="0"/>
-        </w:rPr>
-        <w:t xml:space="preserve">New features &amp; New user input added:</w:t>
-      </w:r>
-    </w:p>
-    <w:p>
-      <w:pPr>
-        <w:numPr>
-          <w:ilvl w:val="0"/>
-          <w:numId w:val="4"/>
-        </w:numPr>
-        <w:ind w:left="720" w:hanging="360"/>
-        <w:jc w:val="left"/>
-        <w:rPr>
-          <w:color w:val="2d3b45"/>
-          <w:sz w:val="24"/>
-          <w:szCs w:val="24"/>
-          <w:highlight w:val="white"/>
-        </w:rPr>
-      </w:pPr>
-      <w:r>
-        <w:rPr>
-          <w:color w:val="2d3b45"/>
-          <w:sz w:val="24"/>
-          <w:szCs w:val="24"/>
-          <w:highlight w:val="white"/>
-          <w:rtl w:val="0"/>
-        </w:rPr>
-        <w:t xml:space="preserve">Press Esc to open pause menu</w:t>
-      </w:r>
-    </w:p>
-    <w:p>
-      <w:pPr>
-        <w:numPr>
-          <w:ilvl w:val="0"/>
-          <w:numId w:val="4"/>
-        </w:numPr>
-        <w:ind w:left="720" w:hanging="360"/>
-        <w:jc w:val="left"/>
-        <w:rPr>
-          <w:color w:val="2d3b45"/>
-          <w:sz w:val="24"/>
-          <w:szCs w:val="24"/>
-          <w:highlight w:val="white"/>
-          <w:u w:val="none"/>
-        </w:rPr>
-      </w:pPr>
-      <w:r>
-        <w:rPr>
-          <w:color w:val="2d3b45"/>
-          <w:sz w:val="24"/>
-          <w:szCs w:val="24"/>
-          <w:highlight w:val="white"/>
-          <w:rtl w:val="0"/>
-        </w:rPr>
-        <w:t xml:space="preserve">When pause menu is up, use directional keys to navigate through options</w:t>
-      </w:r>
-    </w:p>
-    <w:p>
-      <w:pPr>
-        <w:numPr>
-          <w:ilvl w:val="0"/>
-          <w:numId w:val="4"/>
-        </w:numPr>
-        <w:ind w:left="720" w:hanging="360"/>
-        <w:jc w:val="left"/>
-        <w:rPr>
-          <w:color w:val="2d3b45"/>
-          <w:sz w:val="24"/>
-          <w:szCs w:val="24"/>
-          <w:highlight w:val="white"/>
-          <w:u w:val="none"/>
-        </w:rPr>
-      </w:pPr>
-      <w:r>
-        <w:rPr>
-          <w:color w:val="2d3b45"/>
-          <w:sz w:val="24"/>
-          <w:szCs w:val="24"/>
-          <w:highlight w:val="white"/>
-          <w:rtl w:val="0"/>
-        </w:rPr>
-        <w:t xml:space="preserve">Help window is relocated in pause menu now</w:t>
-      </w:r>
-    </w:p>
-    <w:p>
-      <w:pPr>
-        <w:numPr>
-          <w:ilvl w:val="0"/>
-          <w:numId w:val="4"/>
-        </w:numPr>
-        <w:ind w:left="720" w:hanging="360"/>
-        <w:jc w:val="left"/>
-        <w:rPr>
-          <w:color w:val="2d3b45"/>
-          <w:sz w:val="24"/>
-          <w:szCs w:val="24"/>
-          <w:highlight w:val="white"/>
-          <w:u w:val="none"/>
-        </w:rPr>
-      </w:pPr>
-      <w:r>
-        <w:rPr>
-          <w:color w:val="2d3b45"/>
-          <w:sz w:val="24"/>
-          <w:szCs w:val="24"/>
-          <w:highlight w:val="white"/>
-          <w:rtl w:val="0"/>
-        </w:rPr>
-        <w:t xml:space="preserve">Press Enter to select current option</w:t>
-      </w:r>
-    </w:p>
-    <w:p>
-      <w:pPr>
-        <w:numPr>
-          <w:ilvl w:val="0"/>
-          <w:numId w:val="4"/>
-        </w:numPr>
-        <w:ind w:left="720" w:hanging="360"/>
-        <w:jc w:val="left"/>
-        <w:rPr>
-          <w:color w:val="2d3b45"/>
-          <w:sz w:val="24"/>
-          <w:szCs w:val="24"/>
-          <w:highlight w:val="white"/>
-          <w:u w:val="none"/>
-        </w:rPr>
-      </w:pPr>
-      <w:r>
-        <w:rPr>
-          <w:color w:val="2d3b45"/>
-          <w:sz w:val="24"/>
-          <w:szCs w:val="24"/>
-          <w:highlight w:val="white"/>
-          <w:rtl w:val="0"/>
-        </w:rPr>
-        <w:t xml:space="preserve">Press Esc again or select “RESUME” to close the menu</w:t>
-      </w:r>
-    </w:p>
-    <w:p>
-      <w:pPr>
-        <w:jc w:val="left"/>
-        <w:rPr>
-          <w:b w:val="1"/>
-          <w:color w:val="2d3b45"/>
-          <w:sz w:val="24"/>
-          <w:szCs w:val="24"/>
-          <w:highlight w:val="white"/>
-        </w:rPr>
-      </w:pPr>
-      <w:r>
-        <w:rPr>
-          <w:rtl w:val="0"/>
-        </w:rPr>
-      </w:r>
-    </w:p>
-    <w:p>
-      <w:pPr>
-        <w:jc w:val="left"/>
-        <w:rPr>
-          <w:color w:val="2d3b45"/>
-          <w:sz w:val="24"/>
-          <w:szCs w:val="24"/>
-          <w:highlight w:val="white"/>
-        </w:rPr>
-      </w:pPr>
-      <w:r>
-        <w:rPr>
-          <w:b w:val="1"/>
-          <w:color w:val="2d3b45"/>
-          <w:sz w:val="24"/>
-          <w:szCs w:val="24"/>
-          <w:highlight w:val="white"/>
-          <w:rtl w:val="0"/>
-        </w:rPr>
-        <w:t xml:space="preserve">Animation: </w:t>
-      </w:r>
-      <w:r>
-        <w:rPr>
-          <w:color w:val="2d3b45"/>
-          <w:sz w:val="24"/>
-          <w:szCs w:val="24"/>
-          <w:highlight w:val="white"/>
-          <w:rtl w:val="0"/>
-        </w:rPr>
-        <w:t xml:space="preserve">Added Zombie’s animation and fixed Josh’s animation speed</w:t>
-      </w:r>
-    </w:p>
-    <w:p>
-      <w:pPr>
-        <w:numPr>
-          <w:ilvl w:val="0"/>
-          <w:numId w:val="11"/>
-        </w:numPr>
-        <w:ind w:left="720" w:hanging="360"/>
-        <w:jc w:val="left"/>
-        <w:rPr>
-          <w:color w:val="2d3b45"/>
-          <w:sz w:val="24"/>
-          <w:szCs w:val="24"/>
-          <w:highlight w:val="white"/>
-          <w:u w:val="none"/>
-        </w:rPr>
-      </w:pPr>
-      <w:r>
-        <w:rPr>
-          <w:color w:val="2d3b45"/>
-          <w:sz w:val="24"/>
-          <w:szCs w:val="24"/>
-          <w:highlight w:val="white"/>
-          <w:rtl w:val="0"/>
-        </w:rPr>
-        <w:t xml:space="preserve">Zombie now has running and death animations</w:t>
-      </w:r>
-    </w:p>
-    <w:p>
-      <w:pPr>
-        <w:numPr>
-          <w:ilvl w:val="0"/>
-          <w:numId w:val="11"/>
-        </w:numPr>
-        <w:ind w:left="720" w:hanging="360"/>
-        <w:jc w:val="left"/>
-        <w:rPr>
-          <w:color w:val="2d3b45"/>
-          <w:sz w:val="24"/>
-          <w:szCs w:val="24"/>
-          <w:highlight w:val="white"/>
-          <w:u w:val="none"/>
-        </w:rPr>
-      </w:pPr>
-      <w:r>
-        <w:rPr>
-          <w:color w:val="2d3b45"/>
-          <w:sz w:val="24"/>
-          <w:szCs w:val="24"/>
-          <w:highlight w:val="white"/>
-          <w:rtl w:val="0"/>
-        </w:rPr>
-        <w:t xml:space="preserve">Now Josh’s (also the zombie’s) animation speed is controlled by time instead of framerate, ensuring stability across all machines</w:t>
-      </w:r>
-    </w:p>
-    <w:p>
-      <w:pPr>
-        <w:jc w:val="left"/>
-        <w:rPr>
-          <w:b w:val="1"/>
-          <w:color w:val="2d3b45"/>
-          <w:sz w:val="24"/>
-          <w:szCs w:val="24"/>
-          <w:highlight w:val="white"/>
-        </w:rPr>
-      </w:pPr>
-      <w:r>
-        <w:rPr>
-          <w:rtl w:val="0"/>
-        </w:rPr>
-      </w:r>
-    </w:p>
-    <w:p>
-      <w:pPr>
-        <w:jc w:val="left"/>
-        <w:rPr>
-          <w:b w:val="1"/>
-          <w:color w:val="2d3b45"/>
-          <w:sz w:val="24"/>
-          <w:szCs w:val="24"/>
-          <w:highlight w:val="white"/>
-        </w:rPr>
-      </w:pPr>
-      <w:r>
-        <w:rPr>
-          <w:b w:val="1"/>
-          <w:color w:val="2d3b45"/>
-          <w:sz w:val="24"/>
-          <w:szCs w:val="24"/>
-          <w:highlight w:val="white"/>
-          <w:rtl w:val="0"/>
-        </w:rPr>
-        <w:t xml:space="preserve">Reloadability:</w:t>
-      </w:r>
-    </w:p>
-    <w:p>
-      <w:pPr>
-        <w:ind w:firstLine="720"/>
-        <w:jc w:val="left"/>
-        <w:rPr>
-          <w:color w:val="2d3b45"/>
-          <w:sz w:val="24"/>
-          <w:szCs w:val="24"/>
-          <w:highlight w:val="white"/>
-        </w:rPr>
-      </w:pPr>
-      <w:r>
-        <w:rPr>
-          <w:color w:val="2d3b45"/>
-          <w:sz w:val="24"/>
-          <w:szCs w:val="24"/>
-          <w:highlight w:val="white"/>
-          <w:rtl w:val="0"/>
-        </w:rPr>
-        <w:t xml:space="preserve">- press ESC menu</w:t>
-      </w:r>
-    </w:p>
-    <w:p>
-      <w:pPr>
-        <w:ind w:firstLine="720"/>
-        <w:jc w:val="left"/>
-        <w:rPr>
-          <w:color w:val="2d3b45"/>
-          <w:sz w:val="24"/>
-          <w:szCs w:val="24"/>
-          <w:highlight w:val="white"/>
-        </w:rPr>
-      </w:pPr>
-      <w:r>
-        <w:rPr>
-          <w:color w:val="2d3b45"/>
-          <w:sz w:val="24"/>
-          <w:szCs w:val="24"/>
-          <w:highlight w:val="white"/>
-          <w:rtl w:val="0"/>
-        </w:rPr>
-        <w:t xml:space="preserve">- use directional keys to navigate through buttons</w:t>
-      </w:r>
-    </w:p>
-    <w:p>
-      <w:pPr>
-        <w:ind w:firstLine="720"/>
-        <w:jc w:val="left"/>
-        <w:rPr>
-          <w:color w:val="2d3b45"/>
-          <w:sz w:val="24"/>
-          <w:szCs w:val="24"/>
-          <w:highlight w:val="white"/>
-        </w:rPr>
-      </w:pPr>
-      <w:r>
-        <w:rPr>
-          <w:color w:val="2d3b45"/>
-          <w:sz w:val="24"/>
-          <w:szCs w:val="24"/>
-          <w:highlight w:val="white"/>
+    </w:p>
+    <w:p>
+      <w:pPr>
+        <w:numPr>
+          <w:ilvl w:val="0"/>
+          <w:numId w:val="16"/>
+        </w:numPr>
+        <w:ind w:left="720" w:hanging="360"/>
+        <w:rPr>
+          <w:sz w:val="24"/>
+          <w:szCs w:val="24"/>
+        </w:rPr>
+      </w:pPr>
+      <w:r>
+        <w:rPr>
+          <w:sz w:val="24"/>
+          <w:szCs w:val="24"/>
+          <w:rtl w:val="0"/>
+        </w:rPr>
+        <w:t xml:space="preserve">The game doesn’t hog memory after extended play time and memory leak is minimal.</w:t>
+      </w:r>
+    </w:p>
+    <w:p>
+      <w:pPr>
+        <w:numPr>
+          <w:ilvl w:val="0"/>
+          <w:numId w:val="16"/>
+        </w:numPr>
+        <w:ind w:left="720" w:hanging="360"/>
+        <w:rPr>
+          <w:sz w:val="24"/>
+          <w:szCs w:val="24"/>
+        </w:rPr>
+      </w:pPr>
+      <w:r>
+        <w:rPr>
+          <w:sz w:val="24"/>
+          <w:szCs w:val="24"/>
+          <w:rtl w:val="0"/>
+        </w:rPr>
+        <w:t xml:space="preserve">Unexpected inputs are correctly handled and will not crash the game.</w:t>
+      </w:r>
+    </w:p>
+    <w:p>
+      <w:pPr>
+        <w:numPr>
+          <w:ilvl w:val="0"/>
+          <w:numId w:val="16"/>
+        </w:numPr>
+        <w:ind w:left="720" w:hanging="360"/>
+        <w:rPr>
+          <w:sz w:val="24"/>
+          <w:szCs w:val="24"/>
+        </w:rPr>
+      </w:pPr>
+      <w:r>
+        <w:rPr>
+          <w:sz w:val="24"/>
+          <w:szCs w:val="24"/>
+          <w:rtl w:val="0"/>
+        </w:rPr>
+        <w:t xml:space="preserve">The gameplay is real-time and there’s no input lag or stuttering, FPS is stable throughout the game as indicated by the FPS counter.</w:t>
+      </w:r>
+      <w:r>
+        <w:rPr>
+          <w:rtl w:val="0"/>
+        </w:rPr>
+      </w:r>
+    </w:p>
+    <w:p>
+      <w:pPr>
+        <w:rPr>
+          <w:sz w:val="24"/>
+          <w:szCs w:val="24"/>
+        </w:rPr>
+      </w:pPr>
+      <w:r>
+        <w:rPr>
+          <w:rtl w:val="0"/>
+        </w:rPr>
+      </w:r>
+    </w:p>
+    <w:p>
+      <w:pPr>
+        <w:rPr>
+          <w:b w:val="1"/>
+          <w:sz w:val="24"/>
+          <w:szCs w:val="24"/>
+        </w:rPr>
+      </w:pPr>
+      <w:r>
+        <w:rPr>
+          <w:b w:val="1"/>
+          <w:sz w:val="24"/>
+          <w:szCs w:val="24"/>
+          <w:rtl w:val="0"/>
+        </w:rPr>
+        <w:t xml:space="preserve">Creative Component (20 points): </w:t>
+      </w:r>
+    </w:p>
+    <w:p>
+      <w:pPr>
+        <w:numPr>
+          <w:ilvl w:val="0"/>
+          <w:numId w:val="7"/>
+        </w:numPr>
+        <w:ind w:left="720" w:hanging="360"/>
+        <w:rPr>
+          <w:sz w:val="24"/>
+          <w:szCs w:val="24"/>
+        </w:rPr>
+      </w:pPr>
+      <w:r>
+        <w:rPr>
+          <w:b w:val="1"/>
+          <w:sz w:val="24"/>
+          <w:szCs w:val="24"/>
+          <w:rtl w:val="0"/>
+        </w:rPr>
+        <w:t xml:space="preserve">Reloadability</w:t>
+      </w:r>
+      <w:r>
+        <w:rPr>
+          <w:b w:val="1"/>
+          <w:sz w:val="24"/>
+          <w:szCs w:val="24"/>
+          <w:rtl w:val="0"/>
+        </w:rPr>
+        <w:t xml:space="preserve"> (10 points):</w:t>
+      </w:r>
+    </w:p>
+    <w:p>
+      <w:pPr>
+        <w:ind w:left="720" w:firstLine="0"/>
+        <w:rPr>
+          <w:sz w:val="24"/>
+          <w:szCs w:val="24"/>
+        </w:rPr>
+      </w:pPr>
+      <w:r>
+        <w:rPr>
+          <w:sz w:val="24"/>
+          <w:szCs w:val="24"/>
+          <w:rtl w:val="0"/>
+        </w:rPr>
+        <w:t xml:space="preserve">- press ESC to open the pause menu during the game</w:t>
+      </w:r>
+    </w:p>
+    <w:p>
+      <w:pPr>
+        <w:ind w:left="720" w:firstLine="0"/>
+        <w:rPr>
+          <w:sz w:val="24"/>
+          <w:szCs w:val="24"/>
+        </w:rPr>
+      </w:pPr>
+      <w:r>
+        <w:rPr>
+          <w:sz w:val="24"/>
+          <w:szCs w:val="24"/>
+          <w:rtl w:val="0"/>
+        </w:rPr>
+        <w:t xml:space="preserve">- use up/down keys to navigate through buttons</w:t>
+      </w:r>
+    </w:p>
+    <w:p>
+      <w:pPr>
+        <w:ind w:left="720" w:firstLine="0"/>
+        <w:rPr>
+          <w:sz w:val="24"/>
+          <w:szCs w:val="24"/>
+        </w:rPr>
+      </w:pPr>
+      <w:r>
+        <w:rPr>
+          <w:sz w:val="24"/>
+          <w:szCs w:val="24"/>
           <w:rtl w:val="0"/>
         </w:rPr>
         <w:t xml:space="preserve">- select “SAVE”</w:t>
@@ -1973,530 +3034,87 @@
     </w:p>
     <w:p>
       <w:pPr>
-        <w:ind w:firstLine="720"/>
-        <w:jc w:val="left"/>
-        <w:rPr>
-          <w:color w:val="2d3b45"/>
-          <w:sz w:val="24"/>
-          <w:szCs w:val="24"/>
-          <w:highlight w:val="white"/>
-        </w:rPr>
-      </w:pPr>
-      <w:r>
-        <w:rPr>
-          <w:color w:val="2d3b45"/>
-          <w:sz w:val="24"/>
-          <w:szCs w:val="24"/>
-          <w:highlight w:val="white"/>
-          <w:rtl w:val="0"/>
-        </w:rPr>
-        <w:t xml:space="preserve">- quit or restart game</w:t>
-      </w:r>
-    </w:p>
-    <w:p>
-      <w:pPr>
-        <w:ind w:firstLine="720"/>
-        <w:jc w:val="left"/>
-        <w:rPr>
-          <w:color w:val="2d3b45"/>
-          <w:sz w:val="24"/>
-          <w:szCs w:val="24"/>
-          <w:highlight w:val="white"/>
-        </w:rPr>
-      </w:pPr>
-      <w:r>
-        <w:rPr>
-          <w:color w:val="2d3b45"/>
-          <w:sz w:val="24"/>
-          <w:szCs w:val="24"/>
-          <w:highlight w:val="white"/>
-          <w:rtl w:val="0"/>
-        </w:rPr>
-        <w:t xml:space="preserve">- open the menu again and select “LOAD”, the game should be restored.</w:t>
-      </w:r>
-    </w:p>
-    <w:p>
-      <w:pPr>
-        <w:jc w:val="left"/>
-        <w:rPr>
-          <w:color w:val="2d3b45"/>
-          <w:sz w:val="24"/>
-          <w:szCs w:val="24"/>
-          <w:highlight w:val="white"/>
-        </w:rPr>
-      </w:pPr>
-      <w:r>
-        <w:rPr>
-          <w:rtl w:val="0"/>
-        </w:rPr>
-      </w:r>
-    </w:p>
-    <w:p>
-      <w:pPr>
-        <w:jc w:val="left"/>
-        <w:rPr>
-          <w:b w:val="1"/>
-          <w:color w:val="2d3b45"/>
-          <w:sz w:val="24"/>
-          <w:szCs w:val="24"/>
-          <w:highlight w:val="white"/>
-        </w:rPr>
-      </w:pPr>
-      <w:r>
-        <w:rPr>
-          <w:b w:val="1"/>
-          <w:color w:val="2d3b45"/>
-          <w:sz w:val="24"/>
-          <w:szCs w:val="24"/>
-          <w:highlight w:val="white"/>
-          <w:rtl w:val="0"/>
-        </w:rPr>
-        <w:t xml:space="preserve">Dialogue: </w:t>
-      </w:r>
-    </w:p>
-    <w:p>
-      <w:pPr>
-        <w:numPr>
-          <w:ilvl w:val="0"/>
-          <w:numId w:val="1"/>
-        </w:numPr>
-        <w:ind w:left="720" w:hanging="360"/>
-        <w:jc w:val="left"/>
-        <w:rPr>
-          <w:color w:val="2d3b45"/>
-          <w:sz w:val="24"/>
-          <w:szCs w:val="24"/>
-          <w:highlight w:val="white"/>
-          <w:u w:val="none"/>
-        </w:rPr>
-      </w:pPr>
-      <w:r>
-        <w:rPr>
-          <w:color w:val="2d3b45"/>
-          <w:sz w:val="24"/>
-          <w:szCs w:val="24"/>
-          <w:highlight w:val="white"/>
-          <w:rtl w:val="0"/>
-        </w:rPr>
-        <w:t xml:space="preserve">When Josh encounters an NPC, their dialogue will appear above the character.</w:t>
-      </w:r>
-    </w:p>
-    <w:p>
-      <w:pPr>
-        <w:numPr>
-          <w:ilvl w:val="0"/>
-          <w:numId w:val="1"/>
-        </w:numPr>
-        <w:ind w:left="720" w:hanging="360"/>
-        <w:jc w:val="left"/>
-        <w:rPr>
-          <w:color w:val="2d3b45"/>
-          <w:sz w:val="24"/>
-          <w:szCs w:val="24"/>
-          <w:highlight w:val="white"/>
-          <w:u w:val="none"/>
-        </w:rPr>
-      </w:pPr>
-      <w:r>
-        <w:rPr>
-          <w:color w:val="2d3b45"/>
-          <w:sz w:val="24"/>
-          <w:szCs w:val="24"/>
-          <w:highlight w:val="white"/>
-          <w:rtl w:val="0"/>
-        </w:rPr>
-        <w:t xml:space="preserve">When Josh enters some new levels, he will talk to himself to explain the story sometimes.</w:t>
-      </w:r>
-    </w:p>
-    <w:p>
-      <w:pPr>
-        <w:jc w:val="left"/>
-        <w:rPr>
-          <w:color w:val="2d3b45"/>
-          <w:sz w:val="24"/>
-          <w:szCs w:val="24"/>
-          <w:highlight w:val="white"/>
-        </w:rPr>
-      </w:pPr>
-      <w:r>
-        <w:rPr>
-          <w:rtl w:val="0"/>
-        </w:rPr>
-      </w:r>
-    </w:p>
-    <w:p>
-      <w:pPr>
-        <w:jc w:val="left"/>
-        <w:rPr>
-          <w:b w:val="1"/>
-          <w:color w:val="2d3b45"/>
-          <w:sz w:val="24"/>
-          <w:szCs w:val="24"/>
-          <w:highlight w:val="white"/>
-        </w:rPr>
-      </w:pPr>
-      <w:r>
-        <w:rPr>
-          <w:b w:val="1"/>
-          <w:color w:val="2d3b45"/>
-          <w:sz w:val="24"/>
-          <w:szCs w:val="24"/>
-          <w:highlight w:val="white"/>
-          <w:rtl w:val="0"/>
-        </w:rPr>
-        <w:t xml:space="preserve">Audio feedback:</w:t>
-      </w:r>
-    </w:p>
-    <w:p>
-      <w:pPr>
-        <w:numPr>
-          <w:ilvl w:val="0"/>
-          <w:numId w:val="9"/>
-        </w:numPr>
-        <w:ind w:left="720" w:hanging="360"/>
-        <w:jc w:val="left"/>
-        <w:rPr>
-          <w:color w:val="2d3b45"/>
-          <w:sz w:val="24"/>
-          <w:szCs w:val="24"/>
-          <w:highlight w:val="white"/>
-        </w:rPr>
-      </w:pPr>
-      <w:r>
-        <w:rPr>
-          <w:color w:val="2d3b45"/>
-          <w:sz w:val="24"/>
-          <w:szCs w:val="24"/>
-          <w:highlight w:val="white"/>
-          <w:rtl w:val="0"/>
-        </w:rPr>
-        <w:t xml:space="preserve">Background music</w:t>
-      </w:r>
-    </w:p>
-    <w:p>
-      <w:pPr>
-        <w:numPr>
-          <w:ilvl w:val="0"/>
-          <w:numId w:val="9"/>
-        </w:numPr>
-        <w:ind w:left="720" w:hanging="360"/>
-        <w:jc w:val="left"/>
-        <w:rPr>
-          <w:color w:val="2d3b45"/>
-          <w:sz w:val="24"/>
-          <w:szCs w:val="24"/>
-          <w:highlight w:val="white"/>
-        </w:rPr>
-      </w:pPr>
-      <w:r>
-        <w:rPr>
-          <w:color w:val="2d3b45"/>
-          <w:sz w:val="24"/>
-          <w:szCs w:val="24"/>
-          <w:highlight w:val="white"/>
-          <w:rtl w:val="0"/>
-        </w:rPr>
-        <w:t xml:space="preserve">Audio when enter trash cans</w:t>
-      </w:r>
-    </w:p>
-    <w:p>
-      <w:pPr>
-        <w:numPr>
-          <w:ilvl w:val="0"/>
-          <w:numId w:val="9"/>
-        </w:numPr>
-        <w:ind w:left="720" w:hanging="360"/>
-        <w:jc w:val="left"/>
-        <w:rPr>
-          <w:color w:val="2d3b45"/>
-          <w:sz w:val="24"/>
-          <w:szCs w:val="24"/>
-          <w:highlight w:val="white"/>
-        </w:rPr>
-      </w:pPr>
-      <w:r>
-        <w:rPr>
-          <w:color w:val="2d3b45"/>
-          <w:sz w:val="24"/>
-          <w:szCs w:val="24"/>
-          <w:highlight w:val="white"/>
-          <w:rtl w:val="0"/>
-        </w:rPr>
-        <w:t xml:space="preserve">Audio when eat a hotdog</w:t>
-      </w:r>
-    </w:p>
-    <w:p>
-      <w:pPr>
-        <w:numPr>
-          <w:ilvl w:val="0"/>
-          <w:numId w:val="9"/>
-        </w:numPr>
-        <w:ind w:left="720" w:hanging="360"/>
-        <w:jc w:val="left"/>
-        <w:rPr>
-          <w:color w:val="2d3b45"/>
-          <w:sz w:val="24"/>
-          <w:szCs w:val="24"/>
-          <w:highlight w:val="white"/>
-        </w:rPr>
-      </w:pPr>
-      <w:r>
-        <w:rPr>
-          <w:color w:val="2d3b45"/>
-          <w:sz w:val="24"/>
-          <w:szCs w:val="24"/>
-          <w:highlight w:val="white"/>
-          <w:rtl w:val="0"/>
-        </w:rPr>
-        <w:t xml:space="preserve">Audio when door opens</w:t>
-      </w:r>
-    </w:p>
-    <w:p>
-      <w:pPr>
-        <w:numPr>
-          <w:ilvl w:val="0"/>
-          <w:numId w:val="9"/>
-        </w:numPr>
-        <w:ind w:left="720" w:hanging="360"/>
-        <w:jc w:val="left"/>
-        <w:rPr>
-          <w:color w:val="2d3b45"/>
-          <w:sz w:val="24"/>
-          <w:szCs w:val="24"/>
-          <w:highlight w:val="white"/>
-        </w:rPr>
-      </w:pPr>
-      <w:r>
-        <w:rPr>
-          <w:color w:val="2d3b45"/>
-          <w:sz w:val="24"/>
-          <w:szCs w:val="24"/>
-          <w:highlight w:val="white"/>
-          <w:rtl w:val="0"/>
-        </w:rPr>
-        <w:t xml:space="preserve">Audio when shooting</w:t>
-      </w:r>
-    </w:p>
-    <w:p>
-      <w:pPr>
-        <w:ind w:left="0" w:firstLine="0"/>
-        <w:jc w:val="left"/>
-        <w:rPr>
-          <w:color w:val="2d3b45"/>
-          <w:sz w:val="24"/>
-          <w:szCs w:val="24"/>
-          <w:highlight w:val="white"/>
-        </w:rPr>
-      </w:pPr>
-      <w:r>
-        <w:rPr>
-          <w:rtl w:val="0"/>
-        </w:rPr>
-      </w:r>
-    </w:p>
-    <w:p>
-      <w:pPr>
-        <w:ind w:left="0" w:firstLine="0"/>
-        <w:jc w:val="left"/>
-        <w:rPr>
-          <w:color w:val="2d3b45"/>
-          <w:sz w:val="24"/>
-          <w:szCs w:val="24"/>
-          <w:highlight w:val="white"/>
-        </w:rPr>
-      </w:pPr>
-      <w:r>
-        <w:rPr>
-          <w:b w:val="1"/>
-          <w:color w:val="2d3b45"/>
-          <w:sz w:val="24"/>
-          <w:szCs w:val="24"/>
-          <w:highlight w:val="white"/>
-          <w:rtl w:val="0"/>
-        </w:rPr>
-        <w:t xml:space="preserve">Complex Prescribed Motion (please grade this in M4):</w:t>
-      </w:r>
-      <w:r>
-        <w:rPr>
-          <w:color w:val="2d3b45"/>
-          <w:sz w:val="24"/>
-          <w:szCs w:val="24"/>
-          <w:highlight w:val="white"/>
-          <w:rtl w:val="0"/>
-        </w:rPr>
-        <w:t xml:space="preserve"> </w:t>
-      </w:r>
-    </w:p>
-    <w:p>
-      <w:pPr>
-        <w:numPr>
-          <w:ilvl w:val="0"/>
-          <w:numId w:val="10"/>
-        </w:numPr>
-        <w:ind w:left="720" w:hanging="360"/>
-        <w:jc w:val="left"/>
-        <w:rPr>
-          <w:color w:val="2d3b45"/>
-          <w:sz w:val="24"/>
-          <w:szCs w:val="24"/>
-          <w:highlight w:val="white"/>
-          <w:u w:val="none"/>
-        </w:rPr>
-      </w:pPr>
-      <w:r>
-        <w:rPr>
-          <w:color w:val="2d3b45"/>
-          <w:sz w:val="24"/>
-          <w:szCs w:val="24"/>
-          <w:highlight w:val="white"/>
-          <w:rtl w:val="0"/>
-        </w:rPr>
-        <w:t xml:space="preserve">Implemented non-linear motion of dynamite using the cubic Bezier curve: B(t) = (1-t)^3*P0+3(1-t)^2*t*P1+3(1-t)t^2*P2+t^3*P3. The motion is controlled using 4 points. </w:t>
-      </w:r>
-    </w:p>
-    <w:p>
-      <w:pPr>
-        <w:numPr>
-          <w:ilvl w:val="0"/>
-          <w:numId w:val="10"/>
-        </w:numPr>
-        <w:ind w:left="720" w:hanging="360"/>
-        <w:jc w:val="left"/>
-        <w:rPr>
-          <w:color w:val="2d3b45"/>
-          <w:sz w:val="24"/>
-          <w:szCs w:val="24"/>
-          <w:highlight w:val="white"/>
-          <w:u w:val="none"/>
-        </w:rPr>
-      </w:pPr>
-      <w:r>
-        <w:rPr>
-          <w:color w:val="2d3b45"/>
-          <w:sz w:val="24"/>
-          <w:szCs w:val="24"/>
-          <w:highlight w:val="white"/>
-          <w:rtl w:val="0"/>
-        </w:rPr>
-        <w:t xml:space="preserve">The dynamite appears in level 3 and 4</w:t>
-      </w:r>
-    </w:p>
-    <w:p>
-      <w:pPr>
-        <w:numPr>
-          <w:ilvl w:val="0"/>
-          <w:numId w:val="10"/>
-        </w:numPr>
-        <w:ind w:left="720" w:hanging="360"/>
-        <w:jc w:val="left"/>
-        <w:rPr>
-          <w:color w:val="2d3b45"/>
-          <w:sz w:val="24"/>
-          <w:szCs w:val="24"/>
-          <w:highlight w:val="white"/>
-          <w:u w:val="none"/>
-        </w:rPr>
-      </w:pPr>
-      <w:r>
-        <w:rPr>
-          <w:color w:val="2d3b45"/>
-          <w:sz w:val="24"/>
-          <w:szCs w:val="24"/>
-          <w:highlight w:val="white"/>
-          <w:rtl w:val="0"/>
-        </w:rPr>
-        <w:t xml:space="preserve">The player will immediately die when touching it.</w:t>
-      </w:r>
-    </w:p>
-    <w:p>
-      <w:pPr>
-        <w:jc w:val="left"/>
-        <w:rPr>
-          <w:color w:val="2d3b45"/>
-          <w:sz w:val="24"/>
-          <w:szCs w:val="24"/>
-          <w:highlight w:val="white"/>
-        </w:rPr>
-      </w:pPr>
-      <w:r>
-        <w:rPr>
-          <w:rtl w:val="0"/>
-        </w:rPr>
-      </w:r>
-    </w:p>
-    <w:p>
-      <w:pPr>
-        <w:jc w:val="left"/>
-        <w:rPr>
-          <w:b w:val="1"/>
-          <w:color w:val="2d3b45"/>
-          <w:sz w:val="24"/>
-          <w:szCs w:val="24"/>
-          <w:highlight w:val="white"/>
-        </w:rPr>
-      </w:pPr>
-      <w:r>
-        <w:rPr>
-          <w:b w:val="1"/>
-          <w:color w:val="2d3b45"/>
-          <w:sz w:val="24"/>
-          <w:szCs w:val="24"/>
-          <w:highlight w:val="white"/>
-          <w:rtl w:val="0"/>
-        </w:rPr>
-        <w:t xml:space="preserve">Debug only:</w:t>
-      </w:r>
-    </w:p>
-    <w:p>
-      <w:pPr>
-        <w:numPr>
-          <w:ilvl w:val="0"/>
-          <w:numId w:val="6"/>
-        </w:numPr>
-        <w:ind w:left="720" w:hanging="360"/>
-        <w:jc w:val="left"/>
-        <w:rPr>
-          <w:color w:val="2d3b45"/>
-          <w:sz w:val="24"/>
-          <w:szCs w:val="24"/>
-          <w:highlight w:val="white"/>
-          <w:u w:val="none"/>
-        </w:rPr>
-      </w:pPr>
-      <w:r>
-        <w:rPr>
-          <w:color w:val="2d3b45"/>
-          <w:sz w:val="24"/>
-          <w:szCs w:val="24"/>
-          <w:highlight w:val="white"/>
-          <w:rtl w:val="0"/>
-        </w:rPr>
-        <w:t xml:space="preserve">Press shift + &gt; to directly load the next level</w:t>
-      </w:r>
-    </w:p>
-    <w:p>
-      <w:pPr>
-        <w:numPr>
-          <w:ilvl w:val="0"/>
-          <w:numId w:val="6"/>
-        </w:numPr>
-        <w:ind w:left="720" w:hanging="360"/>
-        <w:rPr>
-          <w:color w:val="2d3b45"/>
-          <w:sz w:val="24"/>
-          <w:szCs w:val="24"/>
-          <w:highlight w:val="white"/>
-        </w:rPr>
-      </w:pPr>
-      <w:r>
-        <w:rPr>
-          <w:color w:val="2d3b45"/>
-          <w:sz w:val="24"/>
-          <w:szCs w:val="24"/>
-          <w:highlight w:val="white"/>
-          <w:rtl w:val="0"/>
-        </w:rPr>
-        <w:t xml:space="preserve">Press shift + &lt; to directly load the next level</w:t>
+        <w:ind w:left="720" w:firstLine="0"/>
+        <w:rPr>
+          <w:sz w:val="24"/>
+          <w:szCs w:val="24"/>
+        </w:rPr>
+      </w:pPr>
+      <w:r>
+        <w:rPr>
+          <w:sz w:val="24"/>
+          <w:szCs w:val="24"/>
+          <w:rtl w:val="0"/>
+        </w:rPr>
+        <w:t xml:space="preserve">- restart the game</w:t>
+      </w:r>
+    </w:p>
+    <w:p>
+      <w:pPr>
+        <w:ind w:left="720" w:firstLine="0"/>
+        <w:rPr>
+          <w:sz w:val="24"/>
+          <w:szCs w:val="24"/>
+        </w:rPr>
+      </w:pPr>
+      <w:r>
+        <w:rPr>
+          <w:sz w:val="24"/>
+          <w:szCs w:val="24"/>
+          <w:rtl w:val="0"/>
+        </w:rPr>
+        <w:t xml:space="preserve">- select ‘load game’ on the start menu or open the pause menu in the game and select “LOAD”, the game will be reloaded.</w:t>
+      </w:r>
+    </w:p>
+    <w:p>
+      <w:pPr>
+        <w:rPr>
+          <w:sz w:val="24"/>
+          <w:szCs w:val="24"/>
+        </w:rPr>
+      </w:pPr>
+      <w:r>
+        <w:rPr>
+          <w:rtl w:val="0"/>
+        </w:rPr>
+      </w:r>
+    </w:p>
+    <w:p>
+      <w:pPr>
+        <w:numPr>
+          <w:ilvl w:val="0"/>
+          <w:numId w:val="7"/>
+        </w:numPr>
+        <w:ind w:left="720" w:hanging="360"/>
+        <w:rPr>
+          <w:sz w:val="24"/>
+          <w:szCs w:val="24"/>
+        </w:rPr>
+      </w:pPr>
+      <w:r>
+        <w:rPr>
+          <w:b w:val="1"/>
+          <w:sz w:val="24"/>
+          <w:szCs w:val="24"/>
+          <w:rtl w:val="0"/>
+        </w:rPr>
+        <w:t xml:space="preserve">10 points banked from M2.</w:t>
+      </w:r>
+    </w:p>
+    <w:p>
+      <w:pPr>
+        <w:rPr>
+          <w:b w:val="1"/>
+          <w:color w:val="2d3b45"/>
+          <w:sz w:val="24"/>
+          <w:szCs w:val="24"/>
+          <w:highlight w:val="white"/>
+        </w:rPr>
+      </w:pPr>
+      <w:r>
+        <w:rPr>
+          <w:rtl w:val="0"/>
+        </w:rPr>
       </w:r>
     </w:p>
     <w:sectPr>
@@ -2847,7 +3465,7 @@
       <w:lvlText w:val="-"/>
       <w:lvlJc w:val="left"/>
       <w:pPr>
-        <w:ind w:left="720" w:hanging="360"/>
+        <w:ind w:left="1440" w:hanging="360"/>
       </w:pPr>
       <w:rPr>
         <w:u w:val="none"/>
@@ -2859,7 +3477,7 @@
       <w:lvlText w:val="-"/>
       <w:lvlJc w:val="left"/>
       <w:pPr>
-        <w:ind w:left="1440" w:hanging="360"/>
+        <w:ind w:left="2160" w:hanging="360"/>
       </w:pPr>
       <w:rPr>
         <w:u w:val="none"/>
@@ -2871,7 +3489,7 @@
       <w:lvlText w:val="-"/>
       <w:lvlJc w:val="left"/>
       <w:pPr>
-        <w:ind w:left="2160" w:hanging="360"/>
+        <w:ind w:left="2880" w:hanging="360"/>
       </w:pPr>
       <w:rPr>
         <w:u w:val="none"/>
@@ -2883,7 +3501,7 @@
       <w:lvlText w:val="-"/>
       <w:lvlJc w:val="left"/>
       <w:pPr>
-        <w:ind w:left="2880" w:hanging="360"/>
+        <w:ind w:left="3600" w:hanging="360"/>
       </w:pPr>
       <w:rPr>
         <w:u w:val="none"/>
@@ -2895,7 +3513,7 @@
       <w:lvlText w:val="-"/>
       <w:lvlJc w:val="left"/>
       <w:pPr>
-        <w:ind w:left="3600" w:hanging="360"/>
+        <w:ind w:left="4320" w:hanging="360"/>
       </w:pPr>
       <w:rPr>
         <w:u w:val="none"/>
@@ -2907,7 +3525,7 @@
       <w:lvlText w:val="-"/>
       <w:lvlJc w:val="left"/>
       <w:pPr>
-        <w:ind w:left="4320" w:hanging="360"/>
+        <w:ind w:left="5040" w:hanging="360"/>
       </w:pPr>
       <w:rPr>
         <w:u w:val="none"/>
@@ -2919,7 +3537,7 @@
       <w:lvlText w:val="-"/>
       <w:lvlJc w:val="left"/>
       <w:pPr>
-        <w:ind w:left="5040" w:hanging="360"/>
+        <w:ind w:left="5760" w:hanging="360"/>
       </w:pPr>
       <w:rPr>
         <w:u w:val="none"/>
@@ -2931,7 +3549,7 @@
       <w:lvlText w:val="-"/>
       <w:lvlJc w:val="left"/>
       <w:pPr>
-        <w:ind w:left="5760" w:hanging="360"/>
+        <w:ind w:left="6480" w:hanging="360"/>
       </w:pPr>
       <w:rPr>
         <w:u w:val="none"/>
@@ -2943,7 +3561,7 @@
       <w:lvlText w:val="-"/>
       <w:lvlJc w:val="left"/>
       <w:pPr>
-        <w:ind w:left="6480" w:hanging="360"/>
+        <w:ind w:left="7200" w:hanging="360"/>
       </w:pPr>
       <w:rPr>
         <w:u w:val="none"/>
@@ -2954,7 +3572,7 @@
     <w:lvl w:ilvl="0">
       <w:start w:val="1"/>
       <w:numFmt w:val="bullet"/>
-      <w:lvlText w:val="●"/>
+      <w:lvlText w:val="-"/>
       <w:lvlJc w:val="left"/>
       <w:pPr>
         <w:ind w:left="720" w:hanging="360"/>
@@ -2966,7 +3584,7 @@
     <w:lvl w:ilvl="1">
       <w:start w:val="1"/>
       <w:numFmt w:val="bullet"/>
-      <w:lvlText w:val="○"/>
+      <w:lvlText w:val="-"/>
       <w:lvlJc w:val="left"/>
       <w:pPr>
         <w:ind w:left="1440" w:hanging="360"/>
@@ -2978,7 +3596,7 @@
     <w:lvl w:ilvl="2">
       <w:start w:val="1"/>
       <w:numFmt w:val="bullet"/>
-      <w:lvlText w:val="■"/>
+      <w:lvlText w:val="-"/>
       <w:lvlJc w:val="left"/>
       <w:pPr>
         <w:ind w:left="2160" w:hanging="360"/>
@@ -2990,7 +3608,7 @@
     <w:lvl w:ilvl="3">
       <w:start w:val="1"/>
       <w:numFmt w:val="bullet"/>
-      <w:lvlText w:val="●"/>
+      <w:lvlText w:val="-"/>
       <w:lvlJc w:val="left"/>
       <w:pPr>
         <w:ind w:left="2880" w:hanging="360"/>
@@ -3002,7 +3620,7 @@
     <w:lvl w:ilvl="4">
       <w:start w:val="1"/>
       <w:numFmt w:val="bullet"/>
-      <w:lvlText w:val="○"/>
+      <w:lvlText w:val="-"/>
       <w:lvlJc w:val="left"/>
       <w:pPr>
         <w:ind w:left="3600" w:hanging="360"/>
@@ -3014,7 +3632,7 @@
     <w:lvl w:ilvl="5">
       <w:start w:val="1"/>
       <w:numFmt w:val="bullet"/>
-      <w:lvlText w:val="■"/>
+      <w:lvlText w:val="-"/>
       <w:lvlJc w:val="left"/>
       <w:pPr>
         <w:ind w:left="4320" w:hanging="360"/>
@@ -3026,7 +3644,7 @@
     <w:lvl w:ilvl="6">
       <w:start w:val="1"/>
       <w:numFmt w:val="bullet"/>
-      <w:lvlText w:val="●"/>
+      <w:lvlText w:val="-"/>
       <w:lvlJc w:val="left"/>
       <w:pPr>
         <w:ind w:left="5040" w:hanging="360"/>
@@ -3038,7 +3656,7 @@
     <w:lvl w:ilvl="7">
       <w:start w:val="1"/>
       <w:numFmt w:val="bullet"/>
-      <w:lvlText w:val="○"/>
+      <w:lvlText w:val="-"/>
       <w:lvlJc w:val="left"/>
       <w:pPr>
         <w:ind w:left="5760" w:hanging="360"/>
@@ -3050,7 +3668,7 @@
     <w:lvl w:ilvl="8">
       <w:start w:val="1"/>
       <w:numFmt w:val="bullet"/>
-      <w:lvlText w:val="■"/>
+      <w:lvlText w:val="-"/>
       <w:lvlJc w:val="left"/>
       <w:pPr>
         <w:ind w:left="6480" w:hanging="360"/>
@@ -3064,7 +3682,7 @@
     <w:lvl w:ilvl="0">
       <w:start w:val="1"/>
       <w:numFmt w:val="bullet"/>
-      <w:lvlText w:val="-"/>
+      <w:lvlText w:val="●"/>
       <w:lvlJc w:val="left"/>
       <w:pPr>
         <w:ind w:left="720" w:hanging="360"/>
@@ -3076,7 +3694,7 @@
     <w:lvl w:ilvl="1">
       <w:start w:val="1"/>
       <w:numFmt w:val="bullet"/>
-      <w:lvlText w:val="-"/>
+      <w:lvlText w:val="○"/>
       <w:lvlJc w:val="left"/>
       <w:pPr>
         <w:ind w:left="1440" w:hanging="360"/>
@@ -3088,7 +3706,7 @@
     <w:lvl w:ilvl="2">
       <w:start w:val="1"/>
       <w:numFmt w:val="bullet"/>
-      <w:lvlText w:val="-"/>
+      <w:lvlText w:val="■"/>
       <w:lvlJc w:val="left"/>
       <w:pPr>
         <w:ind w:left="2160" w:hanging="360"/>
@@ -3100,7 +3718,7 @@
     <w:lvl w:ilvl="3">
       <w:start w:val="1"/>
       <w:numFmt w:val="bullet"/>
-      <w:lvlText w:val="-"/>
+      <w:lvlText w:val="●"/>
       <w:lvlJc w:val="left"/>
       <w:pPr>
         <w:ind w:left="2880" w:hanging="360"/>
@@ -3112,7 +3730,7 @@
     <w:lvl w:ilvl="4">
       <w:start w:val="1"/>
       <w:numFmt w:val="bullet"/>
-      <w:lvlText w:val="-"/>
+      <w:lvlText w:val="○"/>
       <w:lvlJc w:val="left"/>
       <w:pPr>
         <w:ind w:left="3600" w:hanging="360"/>
@@ -3124,7 +3742,7 @@
     <w:lvl w:ilvl="5">
       <w:start w:val="1"/>
       <w:numFmt w:val="bullet"/>
-      <w:lvlText w:val="-"/>
+      <w:lvlText w:val="■"/>
       <w:lvlJc w:val="left"/>
       <w:pPr>
         <w:ind w:left="4320" w:hanging="360"/>
@@ -3136,7 +3754,7 @@
     <w:lvl w:ilvl="6">
       <w:start w:val="1"/>
       <w:numFmt w:val="bullet"/>
-      <w:lvlText w:val="-"/>
+      <w:lvlText w:val="●"/>
       <w:lvlJc w:val="left"/>
       <w:pPr>
         <w:ind w:left="5040" w:hanging="360"/>
@@ -3148,7 +3766,7 @@
     <w:lvl w:ilvl="7">
       <w:start w:val="1"/>
       <w:numFmt w:val="bullet"/>
-      <w:lvlText w:val="-"/>
+      <w:lvlText w:val="○"/>
       <w:lvlJc w:val="left"/>
       <w:pPr>
         <w:ind w:left="5760" w:hanging="360"/>
@@ -3160,7 +3778,7 @@
     <w:lvl w:ilvl="8">
       <w:start w:val="1"/>
       <w:numFmt w:val="bullet"/>
-      <w:lvlText w:val="-"/>
+      <w:lvlText w:val="■"/>
       <w:lvlJc w:val="left"/>
       <w:pPr>
         <w:ind w:left="6480" w:hanging="360"/>
@@ -3173,8 +3791,22 @@
   <w:abstractNum w:abstractNumId="7">
     <w:lvl w:ilvl="0">
       <w:start w:val="1"/>
-      <w:numFmt w:val="bullet"/>
-      <w:lvlText w:val="-"/>
+      <w:numFmt w:val="decimal"/>
+      <w:lvlText w:val="%1."/>
+      <w:lvlJc w:val="left"/>
+      <w:pPr>
+        <w:ind w:left="720" w:hanging="360"/>
+      </w:pPr>
+      <w:rPr>
+        <w:rFonts w:ascii="Arial" w:cs="Arial" w:eastAsia="Arial" w:hAnsi="Arial"/>
+        <w:b w:val="1"/>
+        <w:u w:val="none"/>
+      </w:rPr>
+    </w:lvl>
+    <w:lvl w:ilvl="1">
+      <w:start w:val="1"/>
+      <w:numFmt w:val="lowerLetter"/>
+      <w:lvlText w:val="%2."/>
       <w:lvlJc w:val="left"/>
       <w:pPr>
         <w:ind w:left="1440" w:hanging="360"/>
@@ -3183,11 +3815,11 @@
         <w:u w:val="none"/>
       </w:rPr>
     </w:lvl>
-    <w:lvl w:ilvl="1">
-      <w:start w:val="1"/>
-      <w:numFmt w:val="bullet"/>
-      <w:lvlText w:val="-"/>
-      <w:lvlJc w:val="left"/>
+    <w:lvl w:ilvl="2">
+      <w:start w:val="1"/>
+      <w:numFmt w:val="lowerRoman"/>
+      <w:lvlText w:val="%3."/>
+      <w:lvlJc w:val="right"/>
       <w:pPr>
         <w:ind w:left="2160" w:hanging="360"/>
       </w:pPr>
@@ -3195,10 +3827,10 @@
         <w:u w:val="none"/>
       </w:rPr>
     </w:lvl>
-    <w:lvl w:ilvl="2">
-      <w:start w:val="1"/>
-      <w:numFmt w:val="bullet"/>
-      <w:lvlText w:val="-"/>
+    <w:lvl w:ilvl="3">
+      <w:start w:val="1"/>
+      <w:numFmt w:val="decimal"/>
+      <w:lvlText w:val="%4."/>
       <w:lvlJc w:val="left"/>
       <w:pPr>
         <w:ind w:left="2880" w:hanging="360"/>
@@ -3207,10 +3839,10 @@
         <w:u w:val="none"/>
       </w:rPr>
     </w:lvl>
-    <w:lvl w:ilvl="3">
-      <w:start w:val="1"/>
-      <w:numFmt w:val="bullet"/>
-      <w:lvlText w:val="-"/>
+    <w:lvl w:ilvl="4">
+      <w:start w:val="1"/>
+      <w:numFmt w:val="lowerLetter"/>
+      <w:lvlText w:val="%5."/>
       <w:lvlJc w:val="left"/>
       <w:pPr>
         <w:ind w:left="3600" w:hanging="360"/>
@@ -3219,11 +3851,11 @@
         <w:u w:val="none"/>
       </w:rPr>
     </w:lvl>
-    <w:lvl w:ilvl="4">
-      <w:start w:val="1"/>
-      <w:numFmt w:val="bullet"/>
-      <w:lvlText w:val="-"/>
-      <w:lvlJc w:val="left"/>
+    <w:lvl w:ilvl="5">
+      <w:start w:val="1"/>
+      <w:numFmt w:val="lowerRoman"/>
+      <w:lvlText w:val="%6."/>
+      <w:lvlJc w:val="right"/>
       <w:pPr>
         <w:ind w:left="4320" w:hanging="360"/>
       </w:pPr>
@@ -3231,10 +3863,10 @@
         <w:u w:val="none"/>
       </w:rPr>
     </w:lvl>
-    <w:lvl w:ilvl="5">
-      <w:start w:val="1"/>
-      <w:numFmt w:val="bullet"/>
-      <w:lvlText w:val="-"/>
+    <w:lvl w:ilvl="6">
+      <w:start w:val="1"/>
+      <w:numFmt w:val="decimal"/>
+      <w:lvlText w:val="%7."/>
       <w:lvlJc w:val="left"/>
       <w:pPr>
         <w:ind w:left="5040" w:hanging="360"/>
@@ -3243,10 +3875,10 @@
         <w:u w:val="none"/>
       </w:rPr>
     </w:lvl>
-    <w:lvl w:ilvl="6">
-      <w:start w:val="1"/>
-      <w:numFmt w:val="bullet"/>
-      <w:lvlText w:val="-"/>
+    <w:lvl w:ilvl="7">
+      <w:start w:val="1"/>
+      <w:numFmt w:val="lowerLetter"/>
+      <w:lvlText w:val="%8."/>
       <w:lvlJc w:val="left"/>
       <w:pPr>
         <w:ind w:left="5760" w:hanging="360"/>
@@ -3255,25 +3887,13 @@
         <w:u w:val="none"/>
       </w:rPr>
     </w:lvl>
-    <w:lvl w:ilvl="7">
-      <w:start w:val="1"/>
-      <w:numFmt w:val="bullet"/>
-      <w:lvlText w:val="-"/>
-      <w:lvlJc w:val="left"/>
+    <w:lvl w:ilvl="8">
+      <w:start w:val="1"/>
+      <w:numFmt w:val="lowerRoman"/>
+      <w:lvlText w:val="%9."/>
+      <w:lvlJc w:val="right"/>
       <w:pPr>
         <w:ind w:left="6480" w:hanging="360"/>
-      </w:pPr>
-      <w:rPr>
-        <w:u w:val="none"/>
-      </w:rPr>
-    </w:lvl>
-    <w:lvl w:ilvl="8">
-      <w:start w:val="1"/>
-      <w:numFmt w:val="bullet"/>
-      <w:lvlText w:val="-"/>
-      <w:lvlJc w:val="left"/>
-      <w:pPr>
-        <w:ind w:left="7200" w:hanging="360"/>
       </w:pPr>
       <w:rPr>
         <w:u w:val="none"/>
@@ -3287,13 +3907,25 @@
       <w:lvlText w:val="-"/>
       <w:lvlJc w:val="left"/>
       <w:pPr>
+        <w:ind w:left="720" w:hanging="360"/>
+      </w:pPr>
+      <w:rPr>
+        <w:u w:val="none"/>
+      </w:rPr>
+    </w:lvl>
+    <w:lvl w:ilvl="1">
+      <w:start w:val="1"/>
+      <w:numFmt w:val="bullet"/>
+      <w:lvlText w:val="-"/>
+      <w:lvlJc w:val="left"/>
+      <w:pPr>
         <w:ind w:left="1440" w:hanging="360"/>
       </w:pPr>
       <w:rPr>
         <w:u w:val="none"/>
       </w:rPr>
     </w:lvl>
-    <w:lvl w:ilvl="1">
+    <w:lvl w:ilvl="2">
       <w:start w:val="1"/>
       <w:numFmt w:val="bullet"/>
       <w:lvlText w:val="-"/>
@@ -3305,7 +3937,7 @@
         <w:u w:val="none"/>
       </w:rPr>
     </w:lvl>
-    <w:lvl w:ilvl="2">
+    <w:lvl w:ilvl="3">
       <w:start w:val="1"/>
       <w:numFmt w:val="bullet"/>
       <w:lvlText w:val="-"/>
@@ -3317,7 +3949,7 @@
         <w:u w:val="none"/>
       </w:rPr>
     </w:lvl>
-    <w:lvl w:ilvl="3">
+    <w:lvl w:ilvl="4">
       <w:start w:val="1"/>
       <w:numFmt w:val="bullet"/>
       <w:lvlText w:val="-"/>
@@ -3329,7 +3961,7 @@
         <w:u w:val="none"/>
       </w:rPr>
     </w:lvl>
-    <w:lvl w:ilvl="4">
+    <w:lvl w:ilvl="5">
       <w:start w:val="1"/>
       <w:numFmt w:val="bullet"/>
       <w:lvlText w:val="-"/>
@@ -3341,7 +3973,7 @@
         <w:u w:val="none"/>
       </w:rPr>
     </w:lvl>
-    <w:lvl w:ilvl="5">
+    <w:lvl w:ilvl="6">
       <w:start w:val="1"/>
       <w:numFmt w:val="bullet"/>
       <w:lvlText w:val="-"/>
@@ -3353,7 +3985,7 @@
         <w:u w:val="none"/>
       </w:rPr>
     </w:lvl>
-    <w:lvl w:ilvl="6">
+    <w:lvl w:ilvl="7">
       <w:start w:val="1"/>
       <w:numFmt w:val="bullet"/>
       <w:lvlText w:val="-"/>
@@ -3365,25 +3997,13 @@
         <w:u w:val="none"/>
       </w:rPr>
     </w:lvl>
-    <w:lvl w:ilvl="7">
+    <w:lvl w:ilvl="8">
       <w:start w:val="1"/>
       <w:numFmt w:val="bullet"/>
       <w:lvlText w:val="-"/>
       <w:lvlJc w:val="left"/>
       <w:pPr>
         <w:ind w:left="6480" w:hanging="360"/>
-      </w:pPr>
-      <w:rPr>
-        <w:u w:val="none"/>
-      </w:rPr>
-    </w:lvl>
-    <w:lvl w:ilvl="8">
-      <w:start w:val="1"/>
-      <w:numFmt w:val="bullet"/>
-      <w:lvlText w:val="-"/>
-      <w:lvlJc w:val="left"/>
-      <w:pPr>
-        <w:ind w:left="7200" w:hanging="360"/>
       </w:pPr>
       <w:rPr>
         <w:u w:val="none"/>
@@ -3504,7 +4124,7 @@
     <w:lvl w:ilvl="0">
       <w:start w:val="1"/>
       <w:numFmt w:val="bullet"/>
-      <w:lvlText w:val="-"/>
+      <w:lvlText w:val="●"/>
       <w:lvlJc w:val="left"/>
       <w:pPr>
         <w:ind w:left="720" w:hanging="360"/>
@@ -3516,7 +4136,7 @@
     <w:lvl w:ilvl="1">
       <w:start w:val="1"/>
       <w:numFmt w:val="bullet"/>
-      <w:lvlText w:val="-"/>
+      <w:lvlText w:val="○"/>
       <w:lvlJc w:val="left"/>
       <w:pPr>
         <w:ind w:left="1440" w:hanging="360"/>
@@ -3528,7 +4148,7 @@
     <w:lvl w:ilvl="2">
       <w:start w:val="1"/>
       <w:numFmt w:val="bullet"/>
-      <w:lvlText w:val="-"/>
+      <w:lvlText w:val="■"/>
       <w:lvlJc w:val="left"/>
       <w:pPr>
         <w:ind w:left="2160" w:hanging="360"/>
@@ -3540,7 +4160,7 @@
     <w:lvl w:ilvl="3">
       <w:start w:val="1"/>
       <w:numFmt w:val="bullet"/>
-      <w:lvlText w:val="-"/>
+      <w:lvlText w:val="●"/>
       <w:lvlJc w:val="left"/>
       <w:pPr>
         <w:ind w:left="2880" w:hanging="360"/>
@@ -3552,7 +4172,7 @@
     <w:lvl w:ilvl="4">
       <w:start w:val="1"/>
       <w:numFmt w:val="bullet"/>
-      <w:lvlText w:val="-"/>
+      <w:lvlText w:val="○"/>
       <w:lvlJc w:val="left"/>
       <w:pPr>
         <w:ind w:left="3600" w:hanging="360"/>
@@ -3564,7 +4184,7 @@
     <w:lvl w:ilvl="5">
       <w:start w:val="1"/>
       <w:numFmt w:val="bullet"/>
-      <w:lvlText w:val="-"/>
+      <w:lvlText w:val="■"/>
       <w:lvlJc w:val="left"/>
       <w:pPr>
         <w:ind w:left="4320" w:hanging="360"/>
@@ -3576,7 +4196,7 @@
     <w:lvl w:ilvl="6">
       <w:start w:val="1"/>
       <w:numFmt w:val="bullet"/>
-      <w:lvlText w:val="-"/>
+      <w:lvlText w:val="●"/>
       <w:lvlJc w:val="left"/>
       <w:pPr>
         <w:ind w:left="5040" w:hanging="360"/>
@@ -3588,7 +4208,7 @@
     <w:lvl w:ilvl="7">
       <w:start w:val="1"/>
       <w:numFmt w:val="bullet"/>
-      <w:lvlText w:val="-"/>
+      <w:lvlText w:val="○"/>
       <w:lvlJc w:val="left"/>
       <w:pPr>
         <w:ind w:left="5760" w:hanging="360"/>
@@ -3600,7 +4220,7 @@
     <w:lvl w:ilvl="8">
       <w:start w:val="1"/>
       <w:numFmt w:val="bullet"/>
-      <w:lvlText w:val="-"/>
+      <w:lvlText w:val="■"/>
       <w:lvlJc w:val="left"/>
       <w:pPr>
         <w:ind w:left="6480" w:hanging="360"/>
@@ -3724,10 +4344,10 @@
     <w:lvl w:ilvl="0">
       <w:start w:val="1"/>
       <w:numFmt w:val="bullet"/>
-      <w:lvlText w:val="●"/>
-      <w:lvlJc w:val="left"/>
-      <w:pPr>
-        <w:ind w:left="720" w:hanging="360"/>
+      <w:lvlText w:val="-"/>
+      <w:lvlJc w:val="left"/>
+      <w:pPr>
+        <w:ind w:left="1440" w:hanging="360"/>
       </w:pPr>
       <w:rPr>
         <w:u w:val="none"/>
@@ -3736,7 +4356,117 @@
     <w:lvl w:ilvl="1">
       <w:start w:val="1"/>
       <w:numFmt w:val="bullet"/>
-      <w:lvlText w:val="○"/>
+      <w:lvlText w:val="-"/>
+      <w:lvlJc w:val="left"/>
+      <w:pPr>
+        <w:ind w:left="2160" w:hanging="360"/>
+      </w:pPr>
+      <w:rPr>
+        <w:u w:val="none"/>
+      </w:rPr>
+    </w:lvl>
+    <w:lvl w:ilvl="2">
+      <w:start w:val="1"/>
+      <w:numFmt w:val="bullet"/>
+      <w:lvlText w:val="-"/>
+      <w:lvlJc w:val="left"/>
+      <w:pPr>
+        <w:ind w:left="2880" w:hanging="360"/>
+      </w:pPr>
+      <w:rPr>
+        <w:u w:val="none"/>
+      </w:rPr>
+    </w:lvl>
+    <w:lvl w:ilvl="3">
+      <w:start w:val="1"/>
+      <w:numFmt w:val="bullet"/>
+      <w:lvlText w:val="-"/>
+      <w:lvlJc w:val="left"/>
+      <w:pPr>
+        <w:ind w:left="3600" w:hanging="360"/>
+      </w:pPr>
+      <w:rPr>
+        <w:u w:val="none"/>
+      </w:rPr>
+    </w:lvl>
+    <w:lvl w:ilvl="4">
+      <w:start w:val="1"/>
+      <w:numFmt w:val="bullet"/>
+      <w:lvlText w:val="-"/>
+      <w:lvlJc w:val="left"/>
+      <w:pPr>
+        <w:ind w:left="4320" w:hanging="360"/>
+      </w:pPr>
+      <w:rPr>
+        <w:u w:val="none"/>
+      </w:rPr>
+    </w:lvl>
+    <w:lvl w:ilvl="5">
+      <w:start w:val="1"/>
+      <w:numFmt w:val="bullet"/>
+      <w:lvlText w:val="-"/>
+      <w:lvlJc w:val="left"/>
+      <w:pPr>
+        <w:ind w:left="5040" w:hanging="360"/>
+      </w:pPr>
+      <w:rPr>
+        <w:u w:val="none"/>
+      </w:rPr>
+    </w:lvl>
+    <w:lvl w:ilvl="6">
+      <w:start w:val="1"/>
+      <w:numFmt w:val="bullet"/>
+      <w:lvlText w:val="-"/>
+      <w:lvlJc w:val="left"/>
+      <w:pPr>
+        <w:ind w:left="5760" w:hanging="360"/>
+      </w:pPr>
+      <w:rPr>
+        <w:u w:val="none"/>
+      </w:rPr>
+    </w:lvl>
+    <w:lvl w:ilvl="7">
+      <w:start w:val="1"/>
+      <w:numFmt w:val="bullet"/>
+      <w:lvlText w:val="-"/>
+      <w:lvlJc w:val="left"/>
+      <w:pPr>
+        <w:ind w:left="6480" w:hanging="360"/>
+      </w:pPr>
+      <w:rPr>
+        <w:u w:val="none"/>
+      </w:rPr>
+    </w:lvl>
+    <w:lvl w:ilvl="8">
+      <w:start w:val="1"/>
+      <w:numFmt w:val="bullet"/>
+      <w:lvlText w:val="-"/>
+      <w:lvlJc w:val="left"/>
+      <w:pPr>
+        <w:ind w:left="7200" w:hanging="360"/>
+      </w:pPr>
+      <w:rPr>
+        <w:u w:val="none"/>
+      </w:rPr>
+    </w:lvl>
+  </w:abstractNum>
+  <w:abstractNum w:abstractNumId="13">
+    <w:lvl w:ilvl="0">
+      <w:start w:val="1"/>
+      <w:numFmt w:val="bullet"/>
+      <w:lvlText w:val="-"/>
+      <w:lvlJc w:val="left"/>
+      <w:pPr>
+        <w:ind w:left="720" w:hanging="360"/>
+      </w:pPr>
+      <w:rPr>
+        <w:u w:val="none"/>
+      </w:rPr>
+    </w:lvl>
+    <w:lvl w:ilvl="1">
+      <w:start w:val="1"/>
+      <w:numFmt w:val="bullet"/>
+      <w:lvlText w:val="-"/>
       <w:lvlJc w:val="left"/>
       <w:pPr>
         <w:ind w:left="1440" w:hanging="360"/>
@@ -3748,7 +4478,7 @@
     <w:lvl w:ilvl="2">
       <w:start w:val="1"/>
       <w:numFmt w:val="bullet"/>
-      <w:lvlText w:val="■"/>
+      <w:lvlText w:val="-"/>
       <w:lvlJc w:val="left"/>
       <w:pPr>
         <w:ind w:left="2160" w:hanging="360"/>
@@ -3760,7 +4490,7 @@
     <w:lvl w:ilvl="3">
       <w:start w:val="1"/>
       <w:numFmt w:val="bullet"/>
-      <w:lvlText w:val="●"/>
+      <w:lvlText w:val="-"/>
       <w:lvlJc w:val="left"/>
       <w:pPr>
         <w:ind w:left="2880" w:hanging="360"/>
@@ -3772,7 +4502,7 @@
     <w:lvl w:ilvl="4">
       <w:start w:val="1"/>
       <w:numFmt w:val="bullet"/>
-      <w:lvlText w:val="○"/>
+      <w:lvlText w:val="-"/>
       <w:lvlJc w:val="left"/>
       <w:pPr>
         <w:ind w:left="3600" w:hanging="360"/>
@@ -3784,7 +4514,7 @@
     <w:lvl w:ilvl="5">
       <w:start w:val="1"/>
       <w:numFmt w:val="bullet"/>
-      <w:lvlText w:val="■"/>
+      <w:lvlText w:val="-"/>
       <w:lvlJc w:val="left"/>
       <w:pPr>
         <w:ind w:left="4320" w:hanging="360"/>
@@ -3796,7 +4526,7 @@
     <w:lvl w:ilvl="6">
       <w:start w:val="1"/>
       <w:numFmt w:val="bullet"/>
-      <w:lvlText w:val="●"/>
+      <w:lvlText w:val="-"/>
       <w:lvlJc w:val="left"/>
       <w:pPr>
         <w:ind w:left="5040" w:hanging="360"/>
@@ -3808,7 +4538,7 @@
     <w:lvl w:ilvl="7">
       <w:start w:val="1"/>
       <w:numFmt w:val="bullet"/>
-      <w:lvlText w:val="○"/>
+      <w:lvlText w:val="-"/>
       <w:lvlJc w:val="left"/>
       <w:pPr>
         <w:ind w:left="5760" w:hanging="360"/>
@@ -3820,7 +4550,337 @@
     <w:lvl w:ilvl="8">
       <w:start w:val="1"/>
       <w:numFmt w:val="bullet"/>
-      <w:lvlText w:val="■"/>
+      <w:lvlText w:val="-"/>
+      <w:lvlJc w:val="left"/>
+      <w:pPr>
+        <w:ind w:left="6480" w:hanging="360"/>
+      </w:pPr>
+      <w:rPr>
+        <w:u w:val="none"/>
+      </w:rPr>
+    </w:lvl>
+  </w:abstractNum>
+  <w:abstractNum w:abstractNumId="14">
+    <w:lvl w:ilvl="0">
+      <w:start w:val="1"/>
+      <w:numFmt w:val="bullet"/>
+      <w:lvlText w:val="-"/>
+      <w:lvlJc w:val="left"/>
+      <w:pPr>
+        <w:ind w:left="720" w:hanging="360"/>
+      </w:pPr>
+      <w:rPr>
+        <w:u w:val="none"/>
+      </w:rPr>
+    </w:lvl>
+    <w:lvl w:ilvl="1">
+      <w:start w:val="1"/>
+      <w:numFmt w:val="bullet"/>
+      <w:lvlText w:val="-"/>
+      <w:lvlJc w:val="left"/>
+      <w:pPr>
+        <w:ind w:left="1440" w:hanging="360"/>
+      </w:pPr>
+      <w:rPr>
+        <w:u w:val="none"/>
+      </w:rPr>
+    </w:lvl>
+    <w:lvl w:ilvl="2">
+      <w:start w:val="1"/>
+      <w:numFmt w:val="bullet"/>
+      <w:lvlText w:val="-"/>
+      <w:lvlJc w:val="left"/>
+      <w:pPr>
+        <w:ind w:left="2160" w:hanging="360"/>
+      </w:pPr>
+      <w:rPr>
+        <w:u w:val="none"/>
+      </w:rPr>
+    </w:lvl>
+    <w:lvl w:ilvl="3">
+      <w:start w:val="1"/>
+      <w:numFmt w:val="bullet"/>
+      <w:lvlText w:val="-"/>
+      <w:lvlJc w:val="left"/>
+      <w:pPr>
+        <w:ind w:left="2880" w:hanging="360"/>
+      </w:pPr>
+      <w:rPr>
+        <w:u w:val="none"/>
+      </w:rPr>
+    </w:lvl>
+    <w:lvl w:ilvl="4">
+      <w:start w:val="1"/>
+      <w:numFmt w:val="bullet"/>
+      <w:lvlText w:val="-"/>
+      <w:lvlJc w:val="left"/>
+      <w:pPr>
+        <w:ind w:left="3600" w:hanging="360"/>
+      </w:pPr>
+      <w:rPr>
+        <w:u w:val="none"/>
+      </w:rPr>
+    </w:lvl>
+    <w:lvl w:ilvl="5">
+      <w:start w:val="1"/>
+      <w:numFmt w:val="bullet"/>
+      <w:lvlText w:val="-"/>
+      <w:lvlJc w:val="left"/>
+      <w:pPr>
+        <w:ind w:left="4320" w:hanging="360"/>
+      </w:pPr>
+      <w:rPr>
+        <w:u w:val="none"/>
+      </w:rPr>
+    </w:lvl>
+    <w:lvl w:ilvl="6">
+      <w:start w:val="1"/>
+      <w:numFmt w:val="bullet"/>
+      <w:lvlText w:val="-"/>
+      <w:lvlJc w:val="left"/>
+      <w:pPr>
+        <w:ind w:left="5040" w:hanging="360"/>
+      </w:pPr>
+      <w:rPr>
+        <w:u w:val="none"/>
+      </w:rPr>
+    </w:lvl>
+    <w:lvl w:ilvl="7">
+      <w:start w:val="1"/>
+      <w:numFmt w:val="bullet"/>
+      <w:lvlText w:val="-"/>
+      <w:lvlJc w:val="left"/>
+      <w:pPr>
+        <w:ind w:left="5760" w:hanging="360"/>
+      </w:pPr>
+      <w:rPr>
+        <w:u w:val="none"/>
+      </w:rPr>
+    </w:lvl>
+    <w:lvl w:ilvl="8">
+      <w:start w:val="1"/>
+      <w:numFmt w:val="bullet"/>
+      <w:lvlText w:val="-"/>
+      <w:lvlJc w:val="left"/>
+      <w:pPr>
+        <w:ind w:left="6480" w:hanging="360"/>
+      </w:pPr>
+      <w:rPr>
+        <w:u w:val="none"/>
+      </w:rPr>
+    </w:lvl>
+  </w:abstractNum>
+  <w:abstractNum w:abstractNumId="15">
+    <w:lvl w:ilvl="0">
+      <w:start w:val="1"/>
+      <w:numFmt w:val="bullet"/>
+      <w:lvlText w:val="-"/>
+      <w:lvlJc w:val="left"/>
+      <w:pPr>
+        <w:ind w:left="720" w:hanging="360"/>
+      </w:pPr>
+      <w:rPr>
+        <w:u w:val="none"/>
+      </w:rPr>
+    </w:lvl>
+    <w:lvl w:ilvl="1">
+      <w:start w:val="1"/>
+      <w:numFmt w:val="bullet"/>
+      <w:lvlText w:val="-"/>
+      <w:lvlJc w:val="left"/>
+      <w:pPr>
+        <w:ind w:left="1440" w:hanging="360"/>
+      </w:pPr>
+      <w:rPr>
+        <w:u w:val="none"/>
+      </w:rPr>
+    </w:lvl>
+    <w:lvl w:ilvl="2">
+      <w:start w:val="1"/>
+      <w:numFmt w:val="bullet"/>
+      <w:lvlText w:val="-"/>
+      <w:lvlJc w:val="left"/>
+      <w:pPr>
+        <w:ind w:left="2160" w:hanging="360"/>
+      </w:pPr>
+      <w:rPr>
+        <w:u w:val="none"/>
+      </w:rPr>
+    </w:lvl>
+    <w:lvl w:ilvl="3">
+      <w:start w:val="1"/>
+      <w:numFmt w:val="bullet"/>
+      <w:lvlText w:val="-"/>
+      <w:lvlJc w:val="left"/>
+      <w:pPr>
+        <w:ind w:left="2880" w:hanging="360"/>
+      </w:pPr>
+      <w:rPr>
+        <w:u w:val="none"/>
+      </w:rPr>
+    </w:lvl>
+    <w:lvl w:ilvl="4">
+      <w:start w:val="1"/>
+      <w:numFmt w:val="bullet"/>
+      <w:lvlText w:val="-"/>
+      <w:lvlJc w:val="left"/>
+      <w:pPr>
+        <w:ind w:left="3600" w:hanging="360"/>
+      </w:pPr>
+      <w:rPr>
+        <w:u w:val="none"/>
+      </w:rPr>
+    </w:lvl>
+    <w:lvl w:ilvl="5">
+      <w:start w:val="1"/>
+      <w:numFmt w:val="bullet"/>
+      <w:lvlText w:val="-"/>
+      <w:lvlJc w:val="left"/>
+      <w:pPr>
+        <w:ind w:left="4320" w:hanging="360"/>
+      </w:pPr>
+      <w:rPr>
+        <w:u w:val="none"/>
+      </w:rPr>
+    </w:lvl>
+    <w:lvl w:ilvl="6">
+      <w:start w:val="1"/>
+      <w:numFmt w:val="bullet"/>
+      <w:lvlText w:val="-"/>
+      <w:lvlJc w:val="left"/>
+      <w:pPr>
+        <w:ind w:left="5040" w:hanging="360"/>
+      </w:pPr>
+      <w:rPr>
+        <w:u w:val="none"/>
+      </w:rPr>
+    </w:lvl>
+    <w:lvl w:ilvl="7">
+      <w:start w:val="1"/>
+      <w:numFmt w:val="bullet"/>
+      <w:lvlText w:val="-"/>
+      <w:lvlJc w:val="left"/>
+      <w:pPr>
+        <w:ind w:left="5760" w:hanging="360"/>
+      </w:pPr>
+      <w:rPr>
+        <w:u w:val="none"/>
+      </w:rPr>
+    </w:lvl>
+    <w:lvl w:ilvl="8">
+      <w:start w:val="1"/>
+      <w:numFmt w:val="bullet"/>
+      <w:lvlText w:val="-"/>
+      <w:lvlJc w:val="left"/>
+      <w:pPr>
+        <w:ind w:left="6480" w:hanging="360"/>
+      </w:pPr>
+      <w:rPr>
+        <w:u w:val="none"/>
+      </w:rPr>
+    </w:lvl>
+  </w:abstractNum>
+  <w:abstractNum w:abstractNumId="16">
+    <w:lvl w:ilvl="0">
+      <w:start w:val="1"/>
+      <w:numFmt w:val="bullet"/>
+      <w:lvlText w:val="-"/>
+      <w:lvlJc w:val="left"/>
+      <w:pPr>
+        <w:ind w:left="720" w:hanging="360"/>
+      </w:pPr>
+      <w:rPr>
+        <w:u w:val="none"/>
+      </w:rPr>
+    </w:lvl>
+    <w:lvl w:ilvl="1">
+      <w:start w:val="1"/>
+      <w:numFmt w:val="bullet"/>
+      <w:lvlText w:val="-"/>
+      <w:lvlJc w:val="left"/>
+      <w:pPr>
+        <w:ind w:left="1440" w:hanging="360"/>
+      </w:pPr>
+      <w:rPr>
+        <w:u w:val="none"/>
+      </w:rPr>
+    </w:lvl>
+    <w:lvl w:ilvl="2">
+      <w:start w:val="1"/>
+      <w:numFmt w:val="bullet"/>
+      <w:lvlText w:val="-"/>
+      <w:lvlJc w:val="left"/>
+      <w:pPr>
+        <w:ind w:left="2160" w:hanging="360"/>
+      </w:pPr>
+      <w:rPr>
+        <w:u w:val="none"/>
+      </w:rPr>
+    </w:lvl>
+    <w:lvl w:ilvl="3">
+      <w:start w:val="1"/>
+      <w:numFmt w:val="bullet"/>
+      <w:lvlText w:val="-"/>
+      <w:lvlJc w:val="left"/>
+      <w:pPr>
+        <w:ind w:left="2880" w:hanging="360"/>
+      </w:pPr>
+      <w:rPr>
+        <w:u w:val="none"/>
+      </w:rPr>
+    </w:lvl>
+    <w:lvl w:ilvl="4">
+      <w:start w:val="1"/>
+      <w:numFmt w:val="bullet"/>
+      <w:lvlText w:val="-"/>
+      <w:lvlJc w:val="left"/>
+      <w:pPr>
+        <w:ind w:left="3600" w:hanging="360"/>
+      </w:pPr>
+      <w:rPr>
+        <w:u w:val="none"/>
+      </w:rPr>
+    </w:lvl>
+    <w:lvl w:ilvl="5">
+      <w:start w:val="1"/>
+      <w:numFmt w:val="bullet"/>
+      <w:lvlText w:val="-"/>
+      <w:lvlJc w:val="left"/>
+      <w:pPr>
+        <w:ind w:left="4320" w:hanging="360"/>
+      </w:pPr>
+      <w:rPr>
+        <w:u w:val="none"/>
+      </w:rPr>
+    </w:lvl>
+    <w:lvl w:ilvl="6">
+      <w:start w:val="1"/>
+      <w:numFmt w:val="bullet"/>
+      <w:lvlText w:val="-"/>
+      <w:lvlJc w:val="left"/>
+      <w:pPr>
+        <w:ind w:left="5040" w:hanging="360"/>
+      </w:pPr>
+      <w:rPr>
+        <w:u w:val="none"/>
+      </w:rPr>
+    </w:lvl>
+    <w:lvl w:ilvl="7">
+      <w:start w:val="1"/>
+      <w:numFmt w:val="bullet"/>
+      <w:lvlText w:val="-"/>
+      <w:lvlJc w:val="left"/>
+      <w:pPr>
+        <w:ind w:left="5760" w:hanging="360"/>
+      </w:pPr>
+      <w:rPr>
+        <w:u w:val="none"/>
+      </w:rPr>
+    </w:lvl>
+    <w:lvl w:ilvl="8">
+      <w:start w:val="1"/>
+      <w:numFmt w:val="bullet"/>
+      <w:lvlText w:val="-"/>
       <w:lvlJc w:val="left"/>
       <w:pPr>
         <w:ind w:left="6480" w:hanging="360"/>
@@ -3865,6 +4925,18 @@
   </w:num>
   <w:num w:numId="12">
     <w:abstractNumId w:val="12"/>
+  </w:num>
+  <w:num w:numId="13">
+    <w:abstractNumId w:val="13"/>
+  </w:num>
+  <w:num w:numId="14">
+    <w:abstractNumId w:val="14"/>
+  </w:num>
+  <w:num w:numId="15">
+    <w:abstractNumId w:val="15"/>
+  </w:num>
+  <w:num w:numId="16">
+    <w:abstractNumId w:val="16"/>
   </w:num>
 </w:numbering>
 </file>

</xml_diff>